<commit_message>
rich pic as-is and six ele as-is
</commit_message>
<xml_diff>
--- a/Report/SIX ELEMENT1.docx
+++ b/Report/SIX ELEMENT1.docx
@@ -1,6 +1,6 @@
 
 <file path=word/document.xml><?xml version="1.0" encoding="utf-8"?>
-<w:document xmlns:ve="http://schemas.openxmlformats.org/markup-compatibility/2006" xmlns:o="urn:schemas-microsoft-com:office:office" xmlns:r="http://schemas.openxmlformats.org/officeDocument/2006/relationships" xmlns:m="http://schemas.openxmlformats.org/officeDocument/2006/math" xmlns:v="urn:schemas-microsoft-com:vml" xmlns:wp="http://schemas.openxmlformats.org/drawingml/2006/wordprocessingDrawing" xmlns:w10="urn:schemas-microsoft-com:office:word" xmlns:w="http://schemas.openxmlformats.org/wordprocessingml/2006/main" xmlns:wne="http://schemas.microsoft.com/office/word/2006/wordml">
+<w:document xmlns:wpc="http://schemas.microsoft.com/office/word/2010/wordprocessingCanvas" xmlns:cx="http://schemas.microsoft.com/office/drawing/2014/chartex" xmlns:cx1="http://schemas.microsoft.com/office/drawing/2015/9/8/chartex" xmlns:mc="http://schemas.openxmlformats.org/markup-compatibility/2006" xmlns:o="urn:schemas-microsoft-com:office:office" xmlns:r="http://schemas.openxmlformats.org/officeDocument/2006/relationships" xmlns:m="http://schemas.openxmlformats.org/officeDocument/2006/math" xmlns:v="urn:schemas-microsoft-com:vml" xmlns:wp14="http://schemas.microsoft.com/office/word/2010/wordprocessingDrawing" xmlns:wp="http://schemas.openxmlformats.org/drawingml/2006/wordprocessingDrawing" xmlns:w10="urn:schemas-microsoft-com:office:word" xmlns:w="http://schemas.openxmlformats.org/wordprocessingml/2006/main" xmlns:w14="http://schemas.microsoft.com/office/word/2010/wordml" xmlns:w15="http://schemas.microsoft.com/office/word/2012/wordml" xmlns:w16se="http://schemas.microsoft.com/office/word/2015/wordml/symex" xmlns:wpg="http://schemas.microsoft.com/office/word/2010/wordprocessingGroup" xmlns:wpi="http://schemas.microsoft.com/office/word/2010/wordprocessingInk" xmlns:wne="http://schemas.microsoft.com/office/word/2006/wordml" xmlns:wps="http://schemas.microsoft.com/office/word/2010/wordprocessingShape" mc:Ignorable="w14 w15 w16se wp14">
   <w:body>
     <w:p>
       <w:pPr>
@@ -16,7 +16,7 @@
         <w:tblW w:w="9243" w:type="dxa"/>
         <w:jc w:val="center"/>
         <w:tblLayout w:type="fixed"/>
-        <w:tblLook w:val="04A0"/>
+        <w:tblLook w:val="04A0" w:firstRow="1" w:lastRow="0" w:firstColumn="1" w:lastColumn="0" w:noHBand="0" w:noVBand="1"/>
       </w:tblPr>
       <w:tblGrid>
         <w:gridCol w:w="1278"/>
@@ -680,7 +680,23 @@
                 <w:rFonts w:cs="Arial"/>
                 <w:szCs w:val="20"/>
               </w:rPr>
-              <w:t xml:space="preserve">enrolment informationto VC, head of department, faculty, </w:t>
+              <w:t xml:space="preserve">enrolment </w:t>
+            </w:r>
+            <w:proofErr w:type="spellStart"/>
+            <w:r>
+              <w:rPr>
+                <w:rFonts w:cs="Arial"/>
+                <w:szCs w:val="20"/>
+              </w:rPr>
+              <w:t>informationto</w:t>
+            </w:r>
+            <w:proofErr w:type="spellEnd"/>
+            <w:r>
+              <w:rPr>
+                <w:rFonts w:cs="Arial"/>
+                <w:szCs w:val="20"/>
+              </w:rPr>
+              <w:t xml:space="preserve"> VC, head of department, faculty, </w:t>
             </w:r>
             <w:r>
               <w:rPr>
@@ -1310,7 +1326,6 @@
                 <w:rFonts w:cs="Arial"/>
                 <w:szCs w:val="20"/>
               </w:rPr>
-              <w:lastRenderedPageBreak/>
               <w:t>Receive student mark-sheet</w:t>
             </w:r>
           </w:p>
@@ -2194,679 +2209,6 @@
                 <w:szCs w:val="20"/>
               </w:rPr>
               <w:t xml:space="preserve"> account. </w:t>
-            </w:r>
-          </w:p>
-        </w:tc>
-        <w:bookmarkStart w:id="0" w:name="_GoBack"/>
-        <w:bookmarkEnd w:id="0"/>
-      </w:tr>
-      <w:tr>
-        <w:trPr>
-          <w:trHeight w:val="530"/>
-          <w:jc w:val="center"/>
-        </w:trPr>
-        <w:tc>
-          <w:tcPr>
-            <w:tcW w:w="1278" w:type="dxa"/>
-          </w:tcPr>
-          <w:p>
-            <w:pPr>
-              <w:rPr>
-                <w:rFonts w:cs="Arial"/>
-                <w:szCs w:val="20"/>
-              </w:rPr>
-            </w:pPr>
-            <w:r>
-              <w:rPr>
-                <w:rFonts w:cs="Arial"/>
-                <w:szCs w:val="20"/>
-              </w:rPr>
-              <w:lastRenderedPageBreak/>
-              <w:t>View CGPA and Transcript</w:t>
-            </w:r>
-          </w:p>
-        </w:tc>
-        <w:tc>
-          <w:tcPr>
-            <w:tcW w:w="1327" w:type="dxa"/>
-          </w:tcPr>
-          <w:p>
-            <w:pPr>
-              <w:rPr>
-                <w:rFonts w:cs="Arial"/>
-                <w:szCs w:val="20"/>
-              </w:rPr>
-            </w:pPr>
-            <w:r>
-              <w:rPr>
-                <w:rFonts w:cs="Arial"/>
-                <w:b/>
-                <w:szCs w:val="20"/>
-              </w:rPr>
-              <w:t>Student:</w:t>
-            </w:r>
-          </w:p>
-          <w:p>
-            <w:pPr>
-              <w:rPr>
-                <w:rFonts w:cs="Arial"/>
-                <w:szCs w:val="20"/>
-              </w:rPr>
-            </w:pPr>
-            <w:r>
-              <w:rPr>
-                <w:rFonts w:cs="Arial"/>
-                <w:szCs w:val="20"/>
-              </w:rPr>
-              <w:t>1) Students have to login to their IRAS account at first</w:t>
-            </w:r>
-          </w:p>
-          <w:p>
-            <w:pPr>
-              <w:rPr>
-                <w:rFonts w:cs="Arial"/>
-                <w:szCs w:val="20"/>
-              </w:rPr>
-            </w:pPr>
-            <w:r>
-              <w:rPr>
-                <w:rFonts w:cs="Arial"/>
-                <w:szCs w:val="20"/>
-              </w:rPr>
-              <w:t>2) They can view their CGPA from their IRAS dashboard</w:t>
-            </w:r>
-          </w:p>
-          <w:p>
-            <w:pPr>
-              <w:rPr>
-                <w:rFonts w:cs="Arial"/>
-                <w:szCs w:val="20"/>
-              </w:rPr>
-            </w:pPr>
-            <w:r>
-              <w:rPr>
-                <w:rFonts w:cs="Arial"/>
-                <w:szCs w:val="20"/>
-              </w:rPr>
-              <w:t>3)</w:t>
-            </w:r>
-            <w:r>
-              <w:rPr>
-                <w:rFonts w:cs="Arial"/>
-                <w:szCs w:val="20"/>
-              </w:rPr>
-              <w:t xml:space="preserve"> </w:t>
-            </w:r>
-            <w:r>
-              <w:rPr>
-                <w:rFonts w:cs="Arial"/>
-                <w:szCs w:val="20"/>
-              </w:rPr>
-              <w:t>In order to view their transcript, they have enter year and semester from their dashboard and click on “Transcript” button to download the transcript of that particular semester</w:t>
-            </w:r>
-          </w:p>
-        </w:tc>
-        <w:tc>
-          <w:tcPr>
-            <w:tcW w:w="1207" w:type="dxa"/>
-          </w:tcPr>
-          <w:p>
-            <w:pPr>
-              <w:rPr>
-                <w:rFonts w:cs="Arial"/>
-                <w:b/>
-                <w:szCs w:val="20"/>
-              </w:rPr>
-            </w:pPr>
-            <w:r>
-              <w:rPr>
-                <w:rFonts w:cs="Arial"/>
-                <w:b/>
-                <w:szCs w:val="20"/>
-              </w:rPr>
-              <w:t>Paper:</w:t>
-            </w:r>
-          </w:p>
-          <w:p>
-            <w:pPr>
-              <w:rPr>
-                <w:rFonts w:cs="Arial"/>
-                <w:szCs w:val="20"/>
-              </w:rPr>
-            </w:pPr>
-            <w:r>
-              <w:rPr>
-                <w:rFonts w:cs="Arial"/>
-                <w:szCs w:val="20"/>
-              </w:rPr>
-              <w:t>May be used by students to print their transcript</w:t>
-            </w:r>
-          </w:p>
-          <w:p>
-            <w:pPr>
-              <w:rPr>
-                <w:rFonts w:cs="Arial"/>
-                <w:szCs w:val="20"/>
-              </w:rPr>
-            </w:pPr>
-          </w:p>
-          <w:p>
-            <w:pPr>
-              <w:rPr>
-                <w:rFonts w:cs="Arial"/>
-                <w:szCs w:val="20"/>
-              </w:rPr>
-            </w:pPr>
-            <w:r>
-              <w:rPr>
-                <w:rFonts w:cs="Arial"/>
-                <w:b/>
-                <w:szCs w:val="20"/>
-              </w:rPr>
-              <w:t>Folder:</w:t>
-            </w:r>
-          </w:p>
-          <w:p>
-            <w:pPr>
-              <w:rPr>
-                <w:rFonts w:cs="Arial"/>
-                <w:szCs w:val="20"/>
-              </w:rPr>
-            </w:pPr>
-            <w:r>
-              <w:rPr>
-                <w:rFonts w:cs="Arial"/>
-                <w:szCs w:val="20"/>
-              </w:rPr>
-              <w:t>To store the printed transcript</w:t>
-            </w:r>
-          </w:p>
-        </w:tc>
-        <w:tc>
-          <w:tcPr>
-            <w:tcW w:w="1350" w:type="dxa"/>
-          </w:tcPr>
-          <w:p>
-            <w:pPr>
-              <w:rPr>
-                <w:rFonts w:cs="Arial"/>
-                <w:b/>
-                <w:szCs w:val="20"/>
-              </w:rPr>
-            </w:pPr>
-            <w:r>
-              <w:rPr>
-                <w:rFonts w:cs="Arial"/>
-                <w:b/>
-                <w:szCs w:val="20"/>
-              </w:rPr>
-              <w:t>Computer:</w:t>
-            </w:r>
-          </w:p>
-          <w:p>
-            <w:pPr>
-              <w:rPr>
-                <w:rFonts w:cs="Arial"/>
-                <w:szCs w:val="20"/>
-              </w:rPr>
-            </w:pPr>
-            <w:r>
-              <w:rPr>
-                <w:rFonts w:cs="Arial"/>
-                <w:szCs w:val="20"/>
-              </w:rPr>
-              <w:t xml:space="preserve">Used by </w:t>
-            </w:r>
-            <w:r>
-              <w:rPr>
-                <w:rFonts w:cs="Arial"/>
-                <w:szCs w:val="20"/>
-              </w:rPr>
-              <w:t>students to visit the IRAS website and view CGPA and transcript</w:t>
-            </w:r>
-          </w:p>
-          <w:p>
-            <w:pPr>
-              <w:rPr>
-                <w:rFonts w:cs="Arial"/>
-                <w:szCs w:val="20"/>
-              </w:rPr>
-            </w:pPr>
-          </w:p>
-          <w:p>
-            <w:pPr>
-              <w:rPr>
-                <w:rFonts w:cs="Arial"/>
-                <w:b/>
-                <w:szCs w:val="20"/>
-              </w:rPr>
-            </w:pPr>
-            <w:r>
-              <w:rPr>
-                <w:rFonts w:cs="Arial"/>
-                <w:b/>
-                <w:szCs w:val="20"/>
-              </w:rPr>
-              <w:t>P</w:t>
-            </w:r>
-            <w:r>
-              <w:rPr>
-                <w:rFonts w:cs="Arial"/>
-                <w:b/>
-                <w:szCs w:val="20"/>
-              </w:rPr>
-              <w:t xml:space="preserve">rinter: </w:t>
-            </w:r>
-          </w:p>
-          <w:p>
-            <w:pPr>
-              <w:rPr>
-                <w:rFonts w:cs="Arial"/>
-                <w:szCs w:val="20"/>
-              </w:rPr>
-            </w:pPr>
-            <w:r>
-              <w:rPr>
-                <w:rFonts w:cs="Arial"/>
-                <w:szCs w:val="20"/>
-              </w:rPr>
-              <w:t>Used by students to print the transcripts</w:t>
-            </w:r>
-          </w:p>
-          <w:p>
-            <w:pPr>
-              <w:rPr>
-                <w:rFonts w:cs="Arial"/>
-                <w:szCs w:val="20"/>
-              </w:rPr>
-            </w:pPr>
-          </w:p>
-          <w:p>
-            <w:pPr>
-              <w:rPr>
-                <w:rFonts w:cs="Arial"/>
-                <w:b/>
-                <w:szCs w:val="20"/>
-              </w:rPr>
-            </w:pPr>
-            <w:r>
-              <w:rPr>
-                <w:rFonts w:cs="Arial"/>
-                <w:b/>
-                <w:szCs w:val="20"/>
-              </w:rPr>
-              <w:t>IRAS</w:t>
-            </w:r>
-            <w:r>
-              <w:rPr>
-                <w:rFonts w:cs="Arial"/>
-                <w:b/>
-                <w:szCs w:val="20"/>
-              </w:rPr>
-              <w:t xml:space="preserve"> DB server: </w:t>
-            </w:r>
-          </w:p>
-          <w:p>
-            <w:pPr>
-              <w:rPr>
-                <w:rFonts w:cs="Arial"/>
-                <w:szCs w:val="20"/>
-              </w:rPr>
-            </w:pPr>
-            <w:r>
-              <w:rPr>
-                <w:rFonts w:cs="Arial"/>
-                <w:szCs w:val="20"/>
-              </w:rPr>
-              <w:t>Used</w:t>
-            </w:r>
-            <w:r>
-              <w:rPr>
-                <w:rFonts w:cs="Arial"/>
-                <w:szCs w:val="20"/>
-              </w:rPr>
-              <w:t xml:space="preserve"> by </w:t>
-            </w:r>
-            <w:r>
-              <w:rPr>
-                <w:rFonts w:cs="Arial"/>
-                <w:szCs w:val="20"/>
-              </w:rPr>
-              <w:t>IRAS to store student CGPA and transcripts</w:t>
-            </w:r>
-          </w:p>
-          <w:p>
-            <w:pPr>
-              <w:rPr>
-                <w:rFonts w:cs="Arial"/>
-                <w:b/>
-                <w:szCs w:val="20"/>
-              </w:rPr>
-            </w:pPr>
-          </w:p>
-          <w:p>
-            <w:pPr>
-              <w:rPr>
-                <w:rFonts w:cs="Arial"/>
-                <w:b/>
-                <w:szCs w:val="20"/>
-              </w:rPr>
-            </w:pPr>
-            <w:r>
-              <w:rPr>
-                <w:rFonts w:cs="Arial"/>
-                <w:b/>
-                <w:szCs w:val="20"/>
-              </w:rPr>
-              <w:t>Networking device:</w:t>
-            </w:r>
-          </w:p>
-          <w:p>
-            <w:pPr>
-              <w:rPr>
-                <w:rFonts w:cs="Arial"/>
-                <w:b/>
-                <w:szCs w:val="20"/>
-              </w:rPr>
-            </w:pPr>
-            <w:r>
-              <w:rPr>
-                <w:rFonts w:cs="Arial"/>
-                <w:szCs w:val="20"/>
-              </w:rPr>
-              <w:t>Used for internet access, internal database access</w:t>
-            </w:r>
-          </w:p>
-        </w:tc>
-        <w:tc>
-          <w:tcPr>
-            <w:tcW w:w="1350" w:type="dxa"/>
-          </w:tcPr>
-          <w:p>
-            <w:pPr>
-              <w:rPr>
-                <w:rFonts w:cs="Arial"/>
-                <w:b/>
-                <w:szCs w:val="20"/>
-              </w:rPr>
-            </w:pPr>
-            <w:r>
-              <w:rPr>
-                <w:rFonts w:cs="Arial"/>
-                <w:b/>
-                <w:szCs w:val="20"/>
-              </w:rPr>
-              <w:t xml:space="preserve">Operating system: </w:t>
-            </w:r>
-          </w:p>
-          <w:p>
-            <w:pPr>
-              <w:rPr>
-                <w:rFonts w:cs="Arial"/>
-                <w:szCs w:val="20"/>
-              </w:rPr>
-            </w:pPr>
-            <w:r>
-              <w:rPr>
-                <w:rFonts w:cs="Arial"/>
-                <w:szCs w:val="20"/>
-              </w:rPr>
-              <w:t xml:space="preserve">Used in </w:t>
-            </w:r>
-            <w:r>
-              <w:rPr>
-                <w:rFonts w:cs="Arial"/>
-                <w:szCs w:val="20"/>
-              </w:rPr>
-              <w:t>students</w:t>
-            </w:r>
-            <w:r>
-              <w:rPr>
-                <w:rFonts w:cs="Arial"/>
-                <w:szCs w:val="20"/>
-              </w:rPr>
-              <w:t>’</w:t>
-            </w:r>
-            <w:r>
-              <w:rPr>
-                <w:rFonts w:cs="Arial"/>
-                <w:szCs w:val="20"/>
-              </w:rPr>
-              <w:t xml:space="preserve"> computer.</w:t>
-            </w:r>
-          </w:p>
-          <w:p>
-            <w:pPr>
-              <w:rPr>
-                <w:rFonts w:cs="Arial"/>
-                <w:szCs w:val="20"/>
-              </w:rPr>
-            </w:pPr>
-          </w:p>
-          <w:p>
-            <w:pPr>
-              <w:rPr>
-                <w:rFonts w:cs="Arial"/>
-                <w:b/>
-                <w:szCs w:val="20"/>
-              </w:rPr>
-            </w:pPr>
-            <w:r>
-              <w:rPr>
-                <w:rFonts w:cs="Arial"/>
-                <w:b/>
-                <w:szCs w:val="20"/>
-              </w:rPr>
-              <w:t>IRAS</w:t>
-            </w:r>
-            <w:r>
-              <w:rPr>
-                <w:rFonts w:cs="Arial"/>
-                <w:b/>
-                <w:szCs w:val="20"/>
-              </w:rPr>
-              <w:t xml:space="preserve">: </w:t>
-            </w:r>
-          </w:p>
-          <w:p>
-            <w:pPr>
-              <w:rPr>
-                <w:rFonts w:cs="Arial"/>
-                <w:szCs w:val="20"/>
-              </w:rPr>
-            </w:pPr>
-            <w:r>
-              <w:rPr>
-                <w:rFonts w:cs="Arial"/>
-                <w:szCs w:val="20"/>
-              </w:rPr>
-              <w:t xml:space="preserve"> To retrieve </w:t>
-            </w:r>
-            <w:r>
-              <w:rPr>
-                <w:rFonts w:cs="Arial"/>
-                <w:szCs w:val="20"/>
-              </w:rPr>
-              <w:t>student CGPA and mark-sheet</w:t>
-            </w:r>
-            <w:r>
-              <w:rPr>
-                <w:rFonts w:cs="Arial"/>
-                <w:szCs w:val="20"/>
-              </w:rPr>
-              <w:t>.</w:t>
-            </w:r>
-          </w:p>
-          <w:p>
-            <w:pPr>
-              <w:rPr>
-                <w:rFonts w:cs="Arial"/>
-                <w:szCs w:val="20"/>
-              </w:rPr>
-            </w:pPr>
-          </w:p>
-          <w:p>
-            <w:pPr>
-              <w:rPr>
-                <w:rFonts w:cs="Arial"/>
-                <w:szCs w:val="20"/>
-              </w:rPr>
-            </w:pPr>
-            <w:r>
-              <w:rPr>
-                <w:rFonts w:cs="Arial"/>
-                <w:b/>
-                <w:szCs w:val="20"/>
-              </w:rPr>
-              <w:t>PDF Viewer:</w:t>
-            </w:r>
-          </w:p>
-          <w:p>
-            <w:pPr>
-              <w:rPr>
-                <w:rFonts w:cs="Arial"/>
-                <w:szCs w:val="20"/>
-              </w:rPr>
-            </w:pPr>
-            <w:r>
-              <w:rPr>
-                <w:rFonts w:cs="Arial"/>
-                <w:szCs w:val="20"/>
-              </w:rPr>
-              <w:t>Used to students view the downloaded transcripts</w:t>
-            </w:r>
-          </w:p>
-        </w:tc>
-        <w:tc>
-          <w:tcPr>
-            <w:tcW w:w="1350" w:type="dxa"/>
-          </w:tcPr>
-          <w:p>
-            <w:pPr>
-              <w:rPr>
-                <w:rFonts w:cs="Arial"/>
-                <w:b/>
-                <w:szCs w:val="20"/>
-              </w:rPr>
-            </w:pPr>
-            <w:r>
-              <w:rPr>
-                <w:rFonts w:cs="Arial"/>
-                <w:b/>
-                <w:szCs w:val="20"/>
-              </w:rPr>
-              <w:t>RDBMS:</w:t>
-            </w:r>
-          </w:p>
-          <w:p>
-            <w:pPr>
-              <w:rPr>
-                <w:rFonts w:cs="Arial"/>
-                <w:szCs w:val="20"/>
-              </w:rPr>
-            </w:pPr>
-            <w:r>
-              <w:rPr>
-                <w:rFonts w:cs="Arial"/>
-                <w:szCs w:val="20"/>
-              </w:rPr>
-              <w:t xml:space="preserve">Used by </w:t>
-            </w:r>
-            <w:r>
-              <w:rPr>
-                <w:rFonts w:cs="Arial"/>
-                <w:szCs w:val="20"/>
-              </w:rPr>
-              <w:t>IRAS to</w:t>
-            </w:r>
-            <w:r>
-              <w:rPr>
-                <w:rFonts w:cs="Arial"/>
-                <w:szCs w:val="20"/>
-              </w:rPr>
-              <w:t xml:space="preserve"> store student </w:t>
-            </w:r>
-            <w:r>
-              <w:rPr>
-                <w:rFonts w:cs="Arial"/>
-                <w:szCs w:val="20"/>
-              </w:rPr>
-              <w:t>CGPA and transcripts</w:t>
-            </w:r>
-          </w:p>
-          <w:p>
-            <w:pPr>
-              <w:rPr>
-                <w:rFonts w:cs="Arial"/>
-                <w:b/>
-                <w:szCs w:val="20"/>
-              </w:rPr>
-            </w:pPr>
-          </w:p>
-        </w:tc>
-        <w:tc>
-          <w:tcPr>
-            <w:tcW w:w="1381" w:type="dxa"/>
-          </w:tcPr>
-          <w:p>
-            <w:pPr>
-              <w:rPr>
-                <w:rFonts w:cs="Arial"/>
-                <w:b/>
-                <w:szCs w:val="20"/>
-              </w:rPr>
-            </w:pPr>
-            <w:r>
-              <w:rPr>
-                <w:rFonts w:cs="Arial"/>
-                <w:b/>
-                <w:szCs w:val="20"/>
-              </w:rPr>
-              <w:t>Internet:</w:t>
-            </w:r>
-          </w:p>
-          <w:p>
-            <w:pPr>
-              <w:rPr>
-                <w:rFonts w:cs="Arial"/>
-                <w:b/>
-                <w:szCs w:val="20"/>
-              </w:rPr>
-            </w:pPr>
-            <w:r>
-              <w:rPr>
-                <w:rFonts w:cs="Arial"/>
-                <w:szCs w:val="20"/>
-              </w:rPr>
-              <w:t xml:space="preserve">Used by </w:t>
-            </w:r>
-            <w:r>
-              <w:rPr>
-                <w:rFonts w:cs="Arial"/>
-                <w:szCs w:val="20"/>
-              </w:rPr>
-              <w:t>students</w:t>
-            </w:r>
-            <w:r>
-              <w:rPr>
-                <w:rFonts w:cs="Arial"/>
-                <w:szCs w:val="20"/>
-              </w:rPr>
-              <w:t xml:space="preserve"> to </w:t>
-            </w:r>
-            <w:r>
-              <w:rPr>
-                <w:rFonts w:cs="Arial"/>
-                <w:szCs w:val="20"/>
-              </w:rPr>
-              <w:t>login to their IRAS account and access their CGPA and transcripts</w:t>
-            </w:r>
-            <w:r>
-              <w:rPr>
-                <w:rFonts w:cs="Arial"/>
-                <w:szCs w:val="20"/>
-              </w:rPr>
-              <w:t>.</w:t>
             </w:r>
           </w:p>
         </w:tc>
@@ -2892,21 +2234,7 @@
                 <w:rFonts w:cs="Arial"/>
                 <w:szCs w:val="20"/>
               </w:rPr>
-              <w:t>Record student assessments and submit mark</w:t>
-            </w:r>
-            <w:r>
-              <w:rPr>
-                <w:rFonts w:cs="Arial"/>
-                <w:szCs w:val="20"/>
-              </w:rPr>
-              <w:t>-</w:t>
-            </w:r>
-            <w:r>
-              <w:rPr>
-                <w:rFonts w:cs="Arial"/>
-                <w:szCs w:val="20"/>
-              </w:rPr>
-              <w:t>sheet</w:t>
+              <w:t>View CGPA and Transcript</w:t>
             </w:r>
           </w:p>
         </w:tc>
@@ -2918,61 +2246,61 @@
             <w:pPr>
               <w:rPr>
                 <w:rFonts w:cs="Arial"/>
-                <w:b/>
-                <w:szCs w:val="20"/>
-              </w:rPr>
-            </w:pPr>
-            <w:r>
-              <w:rPr>
-                <w:rFonts w:cs="Arial"/>
-                <w:b/>
-                <w:szCs w:val="20"/>
-              </w:rPr>
-              <w:t>Faculty:</w:t>
-            </w:r>
-          </w:p>
-          <w:p>
-            <w:pPr>
-              <w:rPr>
-                <w:rFonts w:cs="Arial"/>
-                <w:szCs w:val="20"/>
-              </w:rPr>
-            </w:pPr>
-            <w:r>
-              <w:rPr>
-                <w:rFonts w:cs="Arial"/>
-                <w:szCs w:val="20"/>
-              </w:rPr>
-              <w:t xml:space="preserve">1) Take classes, record student attendance </w:t>
-            </w:r>
-            <w:r>
-              <w:rPr>
-                <w:rFonts w:cs="Arial"/>
-                <w:szCs w:val="20"/>
-              </w:rPr>
-              <w:t>and student class participation</w:t>
-            </w:r>
-          </w:p>
-          <w:p>
-            <w:pPr>
-              <w:rPr>
-                <w:rFonts w:cs="Arial"/>
-                <w:szCs w:val="20"/>
-              </w:rPr>
-            </w:pPr>
-            <w:r>
-              <w:rPr>
-                <w:rFonts w:cs="Arial"/>
-                <w:szCs w:val="20"/>
-              </w:rPr>
-              <w:t>2</w:t>
-            </w:r>
-            <w:r>
-              <w:rPr>
-                <w:rFonts w:cs="Arial"/>
-                <w:szCs w:val="20"/>
-              </w:rPr>
-              <w:t>) Request department for CO information</w:t>
+                <w:szCs w:val="20"/>
+              </w:rPr>
+            </w:pPr>
+            <w:r>
+              <w:rPr>
+                <w:rFonts w:cs="Arial"/>
+                <w:b/>
+                <w:szCs w:val="20"/>
+              </w:rPr>
+              <w:t>Student:</w:t>
+            </w:r>
+          </w:p>
+          <w:p>
+            <w:pPr>
+              <w:rPr>
+                <w:rFonts w:cs="Arial"/>
+                <w:szCs w:val="20"/>
+              </w:rPr>
+            </w:pPr>
+            <w:r>
+              <w:rPr>
+                <w:rFonts w:cs="Arial"/>
+                <w:szCs w:val="20"/>
+              </w:rPr>
+              <w:t>1) Students have to login to their IRAS account at first</w:t>
+            </w:r>
+          </w:p>
+          <w:p>
+            <w:pPr>
+              <w:rPr>
+                <w:rFonts w:cs="Arial"/>
+                <w:szCs w:val="20"/>
+              </w:rPr>
+            </w:pPr>
+            <w:r>
+              <w:rPr>
+                <w:rFonts w:cs="Arial"/>
+                <w:szCs w:val="20"/>
+              </w:rPr>
+              <w:t>2) They can view their CGPA from their IRAS dashboard</w:t>
+            </w:r>
+          </w:p>
+          <w:p>
+            <w:pPr>
+              <w:rPr>
+                <w:rFonts w:cs="Arial"/>
+                <w:szCs w:val="20"/>
+              </w:rPr>
+            </w:pPr>
+            <w:r>
+              <w:rPr>
+                <w:rFonts w:cs="Arial"/>
+                <w:szCs w:val="20"/>
+              </w:rPr>
+              <w:t>3)</w:t>
             </w:r>
             <w:r>
               <w:rPr>
@@ -2986,314 +2314,7 @@
                 <w:rFonts w:cs="Arial"/>
                 <w:szCs w:val="20"/>
               </w:rPr>
-              <w:lastRenderedPageBreak/>
-              <w:t>of a particular course</w:t>
-            </w:r>
-          </w:p>
-          <w:p>
-            <w:pPr>
-              <w:rPr>
-                <w:rFonts w:cs="Arial"/>
-                <w:szCs w:val="20"/>
-              </w:rPr>
-            </w:pPr>
-            <w:r>
-              <w:rPr>
-                <w:rFonts w:cs="Arial"/>
-                <w:szCs w:val="20"/>
-              </w:rPr>
-              <w:t>3</w:t>
-            </w:r>
-            <w:r>
-              <w:rPr>
-                <w:rFonts w:cs="Arial"/>
-                <w:szCs w:val="20"/>
-              </w:rPr>
-              <w:t>) Receive CO from department</w:t>
-            </w:r>
-          </w:p>
-          <w:p>
-            <w:pPr>
-              <w:rPr>
-                <w:rFonts w:cs="Arial"/>
-                <w:szCs w:val="20"/>
-              </w:rPr>
-            </w:pPr>
-            <w:r>
-              <w:rPr>
-                <w:rFonts w:cs="Arial"/>
-                <w:szCs w:val="20"/>
-              </w:rPr>
-              <w:t>4</w:t>
-            </w:r>
-            <w:r>
-              <w:rPr>
-                <w:rFonts w:cs="Arial"/>
-                <w:szCs w:val="20"/>
-              </w:rPr>
-              <w:t>) Set assignment and exam paper based the CO.</w:t>
-            </w:r>
-          </w:p>
-          <w:p>
-            <w:pPr>
-              <w:rPr>
-                <w:rFonts w:cs="Arial"/>
-                <w:szCs w:val="20"/>
-              </w:rPr>
-            </w:pPr>
-            <w:r>
-              <w:rPr>
-                <w:rFonts w:cs="Arial"/>
-                <w:szCs w:val="20"/>
-              </w:rPr>
-              <w:t>5</w:t>
-            </w:r>
-            <w:r>
-              <w:rPr>
-                <w:rFonts w:cs="Arial"/>
-                <w:szCs w:val="20"/>
-              </w:rPr>
-              <w:t>) Organize schedule and room for exam</w:t>
-            </w:r>
-            <w:r>
-              <w:rPr>
-                <w:rFonts w:cs="Arial"/>
-                <w:szCs w:val="20"/>
-              </w:rPr>
-              <w:t xml:space="preserve"> and notify students</w:t>
-            </w:r>
-            <w:r>
-              <w:rPr>
-                <w:rFonts w:cs="Arial"/>
-                <w:szCs w:val="20"/>
-              </w:rPr>
-              <w:t>.</w:t>
-            </w:r>
-          </w:p>
-          <w:p>
-            <w:pPr>
-              <w:rPr>
-                <w:rFonts w:cs="Arial"/>
-                <w:szCs w:val="20"/>
-              </w:rPr>
-            </w:pPr>
-            <w:r>
-              <w:rPr>
-                <w:rFonts w:cs="Arial"/>
-                <w:szCs w:val="20"/>
-              </w:rPr>
-              <w:t>6</w:t>
-            </w:r>
-            <w:r>
-              <w:rPr>
-                <w:rFonts w:cs="Arial"/>
-                <w:szCs w:val="20"/>
-              </w:rPr>
-              <w:t>) Collect exam paper and assignment from students.</w:t>
-            </w:r>
-          </w:p>
-          <w:p>
-            <w:pPr>
-              <w:rPr>
-                <w:rFonts w:cs="Arial"/>
-                <w:szCs w:val="20"/>
-              </w:rPr>
-            </w:pPr>
-            <w:r>
-              <w:rPr>
-                <w:rFonts w:cs="Arial"/>
-                <w:szCs w:val="20"/>
-              </w:rPr>
-              <w:t>7) Checks the assignment and exam paper and records marks on mark-sheet</w:t>
-            </w:r>
-          </w:p>
-          <w:p>
-            <w:pPr>
-              <w:rPr>
-                <w:rFonts w:cs="Arial"/>
-                <w:szCs w:val="20"/>
-              </w:rPr>
-            </w:pPr>
-            <w:r>
-              <w:rPr>
-                <w:rFonts w:cs="Arial"/>
-                <w:szCs w:val="20"/>
-              </w:rPr>
-              <w:t>8) Submits mark-sheet to IRAS.</w:t>
-            </w:r>
-          </w:p>
-          <w:p>
-            <w:pPr>
-              <w:rPr>
-                <w:rFonts w:cs="Arial"/>
-                <w:szCs w:val="20"/>
-              </w:rPr>
-            </w:pPr>
-          </w:p>
-          <w:p>
-            <w:pPr>
-              <w:rPr>
-                <w:rFonts w:cs="Arial"/>
-                <w:szCs w:val="20"/>
-              </w:rPr>
-            </w:pPr>
-            <w:r>
-              <w:rPr>
-                <w:rFonts w:cs="Arial"/>
-                <w:b/>
-                <w:szCs w:val="20"/>
-              </w:rPr>
-              <w:t>Department:</w:t>
-            </w:r>
-          </w:p>
-          <w:p>
-            <w:pPr>
-              <w:rPr>
-                <w:rFonts w:cs="Arial"/>
-                <w:szCs w:val="20"/>
-              </w:rPr>
-            </w:pPr>
-            <w:r>
-              <w:rPr>
-                <w:rFonts w:cs="Arial"/>
-                <w:szCs w:val="20"/>
-              </w:rPr>
-              <w:t>1) Receive request for CO</w:t>
-            </w:r>
-            <w:r>
-              <w:rPr>
-                <w:rFonts w:cs="Arial"/>
-                <w:szCs w:val="20"/>
-              </w:rPr>
-              <w:t xml:space="preserve"> for a particular course</w:t>
-            </w:r>
-            <w:r>
-              <w:rPr>
-                <w:rFonts w:cs="Arial"/>
-                <w:szCs w:val="20"/>
-              </w:rPr>
-              <w:t xml:space="preserve"> from faculties</w:t>
-            </w:r>
-          </w:p>
-          <w:p>
-            <w:pPr>
-              <w:rPr>
-                <w:rFonts w:cs="Arial"/>
-                <w:szCs w:val="20"/>
-              </w:rPr>
-            </w:pPr>
-            <w:r>
-              <w:rPr>
-                <w:rFonts w:cs="Arial"/>
-                <w:szCs w:val="20"/>
-              </w:rPr>
-              <w:t xml:space="preserve">2) Send CO to </w:t>
-            </w:r>
-            <w:r>
-              <w:rPr>
-                <w:rFonts w:cs="Arial"/>
-                <w:szCs w:val="20"/>
-              </w:rPr>
-              <w:t>faculties</w:t>
-            </w:r>
-          </w:p>
-          <w:p>
-            <w:pPr>
-              <w:rPr>
-                <w:rFonts w:cs="Arial"/>
-                <w:szCs w:val="20"/>
-              </w:rPr>
-            </w:pPr>
-          </w:p>
-          <w:p>
-            <w:pPr>
-              <w:rPr>
-                <w:rFonts w:cs="Arial"/>
-                <w:szCs w:val="20"/>
-              </w:rPr>
-            </w:pPr>
-            <w:r>
-              <w:rPr>
-                <w:rFonts w:cs="Arial"/>
-                <w:b/>
-                <w:szCs w:val="20"/>
-              </w:rPr>
-              <w:t>Student:</w:t>
-            </w:r>
-          </w:p>
-          <w:p>
-            <w:pPr>
-              <w:rPr>
-                <w:rFonts w:cs="Arial"/>
-                <w:szCs w:val="20"/>
-              </w:rPr>
-            </w:pPr>
-            <w:r>
-              <w:rPr>
-                <w:rFonts w:cs="Arial"/>
-                <w:szCs w:val="20"/>
-              </w:rPr>
-              <w:t xml:space="preserve">1) Attend </w:t>
-            </w:r>
-            <w:r>
-              <w:rPr>
-                <w:rFonts w:cs="Arial"/>
-                <w:szCs w:val="20"/>
-              </w:rPr>
-              <w:lastRenderedPageBreak/>
-              <w:t>classes</w:t>
-            </w:r>
-            <w:r>
-              <w:rPr>
-                <w:rFonts w:cs="Arial"/>
-                <w:szCs w:val="20"/>
-              </w:rPr>
-              <w:t xml:space="preserve"> and participates in class discussion</w:t>
-            </w:r>
-          </w:p>
-          <w:p>
-            <w:pPr>
-              <w:rPr>
-                <w:rFonts w:cs="Arial"/>
-                <w:szCs w:val="20"/>
-              </w:rPr>
-            </w:pPr>
-            <w:r>
-              <w:rPr>
-                <w:rFonts w:cs="Arial"/>
-                <w:szCs w:val="20"/>
-              </w:rPr>
-              <w:t>2) Receives assignment and exam notifications from faculties</w:t>
-            </w:r>
-          </w:p>
-          <w:p>
-            <w:pPr>
-              <w:rPr>
-                <w:rFonts w:cs="Arial"/>
-                <w:szCs w:val="20"/>
-              </w:rPr>
-            </w:pPr>
-            <w:r>
-              <w:rPr>
-                <w:rFonts w:cs="Arial"/>
-                <w:szCs w:val="20"/>
-              </w:rPr>
-              <w:t>3) Attempts assignment problems and submits them to faculties</w:t>
-            </w:r>
-          </w:p>
-          <w:p>
-            <w:pPr>
-              <w:rPr>
-                <w:rFonts w:cs="Arial"/>
-                <w:szCs w:val="20"/>
-              </w:rPr>
-            </w:pPr>
-            <w:r>
-              <w:rPr>
-                <w:rFonts w:cs="Arial"/>
-                <w:szCs w:val="20"/>
-              </w:rPr>
-              <w:t xml:space="preserve">4) Takes exam on designated schedule and classroom and submits exam paper to faculties </w:t>
+              <w:t>In order to view their transcript, they have enter year and semester from their dashboard and click on “Transcript” button to download the transcript of that particular semester</w:t>
             </w:r>
           </w:p>
         </w:tc>
@@ -3309,6 +2330,68 @@
                 <w:szCs w:val="20"/>
               </w:rPr>
             </w:pPr>
+            <w:r>
+              <w:rPr>
+                <w:rFonts w:cs="Arial"/>
+                <w:b/>
+                <w:szCs w:val="20"/>
+              </w:rPr>
+              <w:t>Paper:</w:t>
+            </w:r>
+          </w:p>
+          <w:p>
+            <w:pPr>
+              <w:rPr>
+                <w:rFonts w:cs="Arial"/>
+                <w:szCs w:val="20"/>
+              </w:rPr>
+            </w:pPr>
+            <w:r>
+              <w:rPr>
+                <w:rFonts w:cs="Arial"/>
+                <w:szCs w:val="20"/>
+              </w:rPr>
+              <w:t>May be used by students to print their transcript</w:t>
+            </w:r>
+          </w:p>
+          <w:p>
+            <w:pPr>
+              <w:rPr>
+                <w:rFonts w:cs="Arial"/>
+                <w:szCs w:val="20"/>
+              </w:rPr>
+            </w:pPr>
+          </w:p>
+          <w:p>
+            <w:pPr>
+              <w:rPr>
+                <w:rFonts w:cs="Arial"/>
+                <w:szCs w:val="20"/>
+              </w:rPr>
+            </w:pPr>
+            <w:r>
+              <w:rPr>
+                <w:rFonts w:cs="Arial"/>
+                <w:b/>
+                <w:szCs w:val="20"/>
+              </w:rPr>
+              <w:t>Folder:</w:t>
+            </w:r>
+          </w:p>
+          <w:p>
+            <w:pPr>
+              <w:rPr>
+                <w:rFonts w:cs="Arial"/>
+                <w:szCs w:val="20"/>
+              </w:rPr>
+            </w:pPr>
+            <w:r>
+              <w:rPr>
+                <w:rFonts w:cs="Arial"/>
+                <w:szCs w:val="20"/>
+              </w:rPr>
+              <w:t>To store the printed transcript</w:t>
+            </w:r>
           </w:p>
         </w:tc>
         <w:tc>
@@ -3323,6 +2406,188 @@
                 <w:szCs w:val="20"/>
               </w:rPr>
             </w:pPr>
+            <w:r>
+              <w:rPr>
+                <w:rFonts w:cs="Arial"/>
+                <w:b/>
+                <w:szCs w:val="20"/>
+              </w:rPr>
+              <w:t>Computer:</w:t>
+            </w:r>
+          </w:p>
+          <w:p>
+            <w:pPr>
+              <w:rPr>
+                <w:rFonts w:cs="Arial"/>
+                <w:szCs w:val="20"/>
+              </w:rPr>
+            </w:pPr>
+            <w:r>
+              <w:rPr>
+                <w:rFonts w:cs="Arial"/>
+                <w:szCs w:val="20"/>
+              </w:rPr>
+              <w:t xml:space="preserve">Used by </w:t>
+            </w:r>
+            <w:r>
+              <w:rPr>
+                <w:rFonts w:cs="Arial"/>
+                <w:szCs w:val="20"/>
+              </w:rPr>
+              <w:t>students to visit the IRAS website and view CGPA and transcript</w:t>
+            </w:r>
+          </w:p>
+          <w:p>
+            <w:pPr>
+              <w:rPr>
+                <w:rFonts w:cs="Arial"/>
+                <w:szCs w:val="20"/>
+              </w:rPr>
+            </w:pPr>
+          </w:p>
+          <w:p>
+            <w:pPr>
+              <w:rPr>
+                <w:rFonts w:cs="Arial"/>
+                <w:b/>
+                <w:szCs w:val="20"/>
+              </w:rPr>
+            </w:pPr>
+            <w:r>
+              <w:rPr>
+                <w:rFonts w:cs="Arial"/>
+                <w:b/>
+                <w:szCs w:val="20"/>
+              </w:rPr>
+              <w:t>P</w:t>
+            </w:r>
+            <w:r>
+              <w:rPr>
+                <w:rFonts w:cs="Arial"/>
+                <w:b/>
+                <w:szCs w:val="20"/>
+              </w:rPr>
+              <w:t xml:space="preserve">rinter: </w:t>
+            </w:r>
+          </w:p>
+          <w:p>
+            <w:pPr>
+              <w:rPr>
+                <w:rFonts w:cs="Arial"/>
+                <w:szCs w:val="20"/>
+              </w:rPr>
+            </w:pPr>
+            <w:r>
+              <w:rPr>
+                <w:rFonts w:cs="Arial"/>
+                <w:szCs w:val="20"/>
+              </w:rPr>
+              <w:t>Used by students to print the transcripts</w:t>
+            </w:r>
+          </w:p>
+          <w:p>
+            <w:pPr>
+              <w:rPr>
+                <w:rFonts w:cs="Arial"/>
+                <w:szCs w:val="20"/>
+              </w:rPr>
+            </w:pPr>
+          </w:p>
+          <w:p>
+            <w:pPr>
+              <w:rPr>
+                <w:rFonts w:cs="Arial"/>
+                <w:b/>
+                <w:szCs w:val="20"/>
+              </w:rPr>
+            </w:pPr>
+            <w:r>
+              <w:rPr>
+                <w:rFonts w:cs="Arial"/>
+                <w:b/>
+                <w:szCs w:val="20"/>
+              </w:rPr>
+              <w:t>IRAS</w:t>
+            </w:r>
+            <w:r>
+              <w:rPr>
+                <w:rFonts w:cs="Arial"/>
+                <w:b/>
+                <w:szCs w:val="20"/>
+              </w:rPr>
+              <w:t xml:space="preserve"> DB server: </w:t>
+            </w:r>
+          </w:p>
+          <w:p>
+            <w:pPr>
+              <w:rPr>
+                <w:rFonts w:cs="Arial"/>
+                <w:szCs w:val="20"/>
+              </w:rPr>
+            </w:pPr>
+            <w:r>
+              <w:rPr>
+                <w:rFonts w:cs="Arial"/>
+                <w:szCs w:val="20"/>
+              </w:rPr>
+              <w:t>Used</w:t>
+            </w:r>
+            <w:r>
+              <w:rPr>
+                <w:rFonts w:cs="Arial"/>
+                <w:szCs w:val="20"/>
+              </w:rPr>
+              <w:t xml:space="preserve"> by </w:t>
+            </w:r>
+            <w:r>
+              <w:rPr>
+                <w:rFonts w:cs="Arial"/>
+                <w:szCs w:val="20"/>
+              </w:rPr>
+              <w:t>IRAS to store student CGPA and transcripts</w:t>
+            </w:r>
+          </w:p>
+          <w:p>
+            <w:pPr>
+              <w:rPr>
+                <w:rFonts w:cs="Arial"/>
+                <w:b/>
+                <w:szCs w:val="20"/>
+              </w:rPr>
+            </w:pPr>
+          </w:p>
+          <w:p>
+            <w:pPr>
+              <w:rPr>
+                <w:rFonts w:cs="Arial"/>
+                <w:b/>
+                <w:szCs w:val="20"/>
+              </w:rPr>
+            </w:pPr>
+            <w:r>
+              <w:rPr>
+                <w:rFonts w:cs="Arial"/>
+                <w:b/>
+                <w:szCs w:val="20"/>
+              </w:rPr>
+              <w:t>Networking device:</w:t>
+            </w:r>
+          </w:p>
+          <w:p>
+            <w:pPr>
+              <w:rPr>
+                <w:rFonts w:cs="Arial"/>
+                <w:b/>
+                <w:szCs w:val="20"/>
+              </w:rPr>
+            </w:pPr>
+            <w:r>
+              <w:rPr>
+                <w:rFonts w:cs="Arial"/>
+                <w:szCs w:val="20"/>
+              </w:rPr>
+              <w:t>Used for internet access, internal database access</w:t>
+            </w:r>
           </w:p>
         </w:tc>
         <w:tc>
@@ -3337,6 +2602,151 @@
                 <w:szCs w:val="20"/>
               </w:rPr>
             </w:pPr>
+            <w:r>
+              <w:rPr>
+                <w:rFonts w:cs="Arial"/>
+                <w:b/>
+                <w:szCs w:val="20"/>
+              </w:rPr>
+              <w:t xml:space="preserve">Operating system: </w:t>
+            </w:r>
+          </w:p>
+          <w:p>
+            <w:pPr>
+              <w:rPr>
+                <w:rFonts w:cs="Arial"/>
+                <w:szCs w:val="20"/>
+              </w:rPr>
+            </w:pPr>
+            <w:r>
+              <w:rPr>
+                <w:rFonts w:cs="Arial"/>
+                <w:szCs w:val="20"/>
+              </w:rPr>
+              <w:t xml:space="preserve">Used in </w:t>
+            </w:r>
+            <w:r>
+              <w:rPr>
+                <w:rFonts w:cs="Arial"/>
+                <w:szCs w:val="20"/>
+              </w:rPr>
+              <w:t>students</w:t>
+            </w:r>
+            <w:r>
+              <w:rPr>
+                <w:rFonts w:cs="Arial"/>
+                <w:szCs w:val="20"/>
+              </w:rPr>
+              <w:t>’</w:t>
+            </w:r>
+            <w:r>
+              <w:rPr>
+                <w:rFonts w:cs="Arial"/>
+                <w:szCs w:val="20"/>
+              </w:rPr>
+              <w:t xml:space="preserve"> computer.</w:t>
+            </w:r>
+          </w:p>
+          <w:p>
+            <w:pPr>
+              <w:rPr>
+                <w:rFonts w:cs="Arial"/>
+                <w:szCs w:val="20"/>
+              </w:rPr>
+            </w:pPr>
+          </w:p>
+          <w:p>
+            <w:pPr>
+              <w:rPr>
+                <w:rFonts w:cs="Arial"/>
+                <w:b/>
+                <w:szCs w:val="20"/>
+              </w:rPr>
+            </w:pPr>
+            <w:r>
+              <w:rPr>
+                <w:rFonts w:cs="Arial"/>
+                <w:b/>
+                <w:szCs w:val="20"/>
+              </w:rPr>
+              <w:t>IRAS</w:t>
+            </w:r>
+            <w:r>
+              <w:rPr>
+                <w:rFonts w:cs="Arial"/>
+                <w:b/>
+                <w:szCs w:val="20"/>
+              </w:rPr>
+              <w:t xml:space="preserve">: </w:t>
+            </w:r>
+          </w:p>
+          <w:p>
+            <w:pPr>
+              <w:rPr>
+                <w:rFonts w:cs="Arial"/>
+                <w:szCs w:val="20"/>
+              </w:rPr>
+            </w:pPr>
+            <w:r>
+              <w:rPr>
+                <w:rFonts w:cs="Arial"/>
+                <w:szCs w:val="20"/>
+              </w:rPr>
+              <w:t xml:space="preserve"> To retrieve </w:t>
+            </w:r>
+            <w:r>
+              <w:rPr>
+                <w:rFonts w:cs="Arial"/>
+                <w:szCs w:val="20"/>
+              </w:rPr>
+              <w:t>student CGPA and mark-sheet</w:t>
+            </w:r>
+            <w:r>
+              <w:rPr>
+                <w:rFonts w:cs="Arial"/>
+                <w:szCs w:val="20"/>
+              </w:rPr>
+              <w:t>.</w:t>
+            </w:r>
+          </w:p>
+          <w:p>
+            <w:pPr>
+              <w:rPr>
+                <w:rFonts w:cs="Arial"/>
+                <w:szCs w:val="20"/>
+              </w:rPr>
+            </w:pPr>
+          </w:p>
+          <w:p>
+            <w:pPr>
+              <w:rPr>
+                <w:rFonts w:cs="Arial"/>
+                <w:szCs w:val="20"/>
+              </w:rPr>
+            </w:pPr>
+            <w:r>
+              <w:rPr>
+                <w:rFonts w:cs="Arial"/>
+                <w:b/>
+                <w:szCs w:val="20"/>
+              </w:rPr>
+              <w:t>PDF Viewer:</w:t>
+            </w:r>
+          </w:p>
+          <w:p>
+            <w:pPr>
+              <w:rPr>
+                <w:rFonts w:cs="Arial"/>
+                <w:szCs w:val="20"/>
+              </w:rPr>
+            </w:pPr>
+            <w:r>
+              <w:rPr>
+                <w:rFonts w:cs="Arial"/>
+                <w:szCs w:val="20"/>
+              </w:rPr>
+              <w:t>Used to students view the downloaded transcripts</w:t>
+            </w:r>
           </w:p>
         </w:tc>
         <w:tc>
@@ -3351,6 +2761,59 @@
                 <w:szCs w:val="20"/>
               </w:rPr>
             </w:pPr>
+            <w:r>
+              <w:rPr>
+                <w:rFonts w:cs="Arial"/>
+                <w:b/>
+                <w:szCs w:val="20"/>
+              </w:rPr>
+              <w:t>RDBMS:</w:t>
+            </w:r>
+          </w:p>
+          <w:p>
+            <w:pPr>
+              <w:rPr>
+                <w:rFonts w:cs="Arial"/>
+                <w:szCs w:val="20"/>
+              </w:rPr>
+            </w:pPr>
+            <w:r>
+              <w:rPr>
+                <w:rFonts w:cs="Arial"/>
+                <w:szCs w:val="20"/>
+              </w:rPr>
+              <w:t xml:space="preserve">Used by </w:t>
+            </w:r>
+            <w:r>
+              <w:rPr>
+                <w:rFonts w:cs="Arial"/>
+                <w:szCs w:val="20"/>
+              </w:rPr>
+              <w:t>IRAS to</w:t>
+            </w:r>
+            <w:r>
+              <w:rPr>
+                <w:rFonts w:cs="Arial"/>
+                <w:szCs w:val="20"/>
+              </w:rPr>
+              <w:t xml:space="preserve"> store student </w:t>
+            </w:r>
+            <w:r>
+              <w:rPr>
+                <w:rFonts w:cs="Arial"/>
+                <w:szCs w:val="20"/>
+              </w:rPr>
+              <w:t>CGPA and transcripts</w:t>
+            </w:r>
+          </w:p>
+          <w:p>
+            <w:pPr>
+              <w:rPr>
+                <w:rFonts w:cs="Arial"/>
+                <w:b/>
+                <w:szCs w:val="20"/>
+              </w:rPr>
+            </w:pPr>
           </w:p>
         </w:tc>
         <w:tc>
@@ -3365,6 +2828,58 @@
                 <w:szCs w:val="20"/>
               </w:rPr>
             </w:pPr>
+            <w:r>
+              <w:rPr>
+                <w:rFonts w:cs="Arial"/>
+                <w:b/>
+                <w:szCs w:val="20"/>
+              </w:rPr>
+              <w:t>Internet:</w:t>
+            </w:r>
+          </w:p>
+          <w:p>
+            <w:pPr>
+              <w:rPr>
+                <w:rFonts w:cs="Arial"/>
+                <w:b/>
+                <w:szCs w:val="20"/>
+              </w:rPr>
+            </w:pPr>
+            <w:r>
+              <w:rPr>
+                <w:rFonts w:cs="Arial"/>
+                <w:szCs w:val="20"/>
+              </w:rPr>
+              <w:t xml:space="preserve">Used by </w:t>
+            </w:r>
+            <w:r>
+              <w:rPr>
+                <w:rFonts w:cs="Arial"/>
+                <w:szCs w:val="20"/>
+              </w:rPr>
+              <w:t>students</w:t>
+            </w:r>
+            <w:r>
+              <w:rPr>
+                <w:rFonts w:cs="Arial"/>
+                <w:szCs w:val="20"/>
+              </w:rPr>
+              <w:t xml:space="preserve"> to </w:t>
+            </w:r>
+            <w:r>
+              <w:rPr>
+                <w:rFonts w:cs="Arial"/>
+                <w:szCs w:val="20"/>
+              </w:rPr>
+              <w:t>login to their IRAS account and access their CGPA and transcripts</w:t>
+            </w:r>
+            <w:r>
+              <w:rPr>
+                <w:rFonts w:cs="Arial"/>
+                <w:szCs w:val="20"/>
+              </w:rPr>
+              <w:t>.</w:t>
+            </w:r>
           </w:p>
         </w:tc>
       </w:tr>
@@ -3384,6 +2899,27 @@
                 <w:szCs w:val="20"/>
               </w:rPr>
             </w:pPr>
+            <w:r>
+              <w:rPr>
+                <w:rFonts w:cs="Arial"/>
+                <w:szCs w:val="20"/>
+              </w:rPr>
+              <w:t>Record student assessments and submit mark</w:t>
+            </w:r>
+            <w:r>
+              <w:rPr>
+                <w:rFonts w:cs="Arial"/>
+                <w:szCs w:val="20"/>
+              </w:rPr>
+              <w:t>-</w:t>
+            </w:r>
+            <w:r>
+              <w:rPr>
+                <w:rFonts w:cs="Arial"/>
+                <w:szCs w:val="20"/>
+              </w:rPr>
+              <w:t>sheet</w:t>
+            </w:r>
           </w:p>
         </w:tc>
         <w:tc>
@@ -3398,6 +2934,474 @@
                 <w:szCs w:val="20"/>
               </w:rPr>
             </w:pPr>
+            <w:r>
+              <w:rPr>
+                <w:rFonts w:cs="Arial"/>
+                <w:b/>
+                <w:szCs w:val="20"/>
+              </w:rPr>
+              <w:t>Faculty:</w:t>
+            </w:r>
+          </w:p>
+          <w:p>
+            <w:pPr>
+              <w:rPr>
+                <w:rFonts w:cs="Arial"/>
+                <w:szCs w:val="20"/>
+              </w:rPr>
+            </w:pPr>
+            <w:r>
+              <w:rPr>
+                <w:rFonts w:cs="Arial"/>
+                <w:szCs w:val="20"/>
+              </w:rPr>
+              <w:t>1)</w:t>
+            </w:r>
+            <w:r>
+              <w:rPr>
+                <w:rFonts w:cs="Arial"/>
+                <w:szCs w:val="20"/>
+              </w:rPr>
+              <w:t xml:space="preserve">Take classes, record student attendance </w:t>
+            </w:r>
+            <w:r>
+              <w:rPr>
+                <w:rFonts w:cs="Arial"/>
+                <w:szCs w:val="20"/>
+              </w:rPr>
+              <w:t>and student class participation</w:t>
+            </w:r>
+          </w:p>
+          <w:p>
+            <w:pPr>
+              <w:rPr>
+                <w:rFonts w:cs="Arial"/>
+                <w:szCs w:val="20"/>
+              </w:rPr>
+            </w:pPr>
+            <w:r>
+              <w:rPr>
+                <w:rFonts w:cs="Arial"/>
+                <w:szCs w:val="20"/>
+              </w:rPr>
+              <w:t>2</w:t>
+            </w:r>
+            <w:r>
+              <w:rPr>
+                <w:rFonts w:cs="Arial"/>
+                <w:szCs w:val="20"/>
+              </w:rPr>
+              <w:t xml:space="preserve">) Request department for PLO and </w:t>
+            </w:r>
+            <w:r>
+              <w:rPr>
+                <w:rFonts w:cs="Arial"/>
+                <w:szCs w:val="20"/>
+              </w:rPr>
+              <w:t xml:space="preserve">CO </w:t>
+            </w:r>
+            <w:r>
+              <w:rPr>
+                <w:rFonts w:cs="Arial"/>
+                <w:szCs w:val="20"/>
+              </w:rPr>
+              <w:lastRenderedPageBreak/>
+              <w:t>information</w:t>
+            </w:r>
+            <w:r>
+              <w:rPr>
+                <w:rFonts w:cs="Arial"/>
+                <w:szCs w:val="20"/>
+              </w:rPr>
+              <w:t xml:space="preserve"> of a particular course</w:t>
+            </w:r>
+          </w:p>
+          <w:p>
+            <w:pPr>
+              <w:rPr>
+                <w:rFonts w:cs="Arial"/>
+                <w:szCs w:val="20"/>
+              </w:rPr>
+            </w:pPr>
+            <w:r>
+              <w:rPr>
+                <w:rFonts w:cs="Arial"/>
+                <w:szCs w:val="20"/>
+              </w:rPr>
+              <w:t>3</w:t>
+            </w:r>
+            <w:r>
+              <w:rPr>
+                <w:rFonts w:cs="Arial"/>
+                <w:szCs w:val="20"/>
+              </w:rPr>
+              <w:t>) Receive</w:t>
+            </w:r>
+            <w:r>
+              <w:rPr>
+                <w:rFonts w:cs="Arial"/>
+                <w:szCs w:val="20"/>
+              </w:rPr>
+              <w:t xml:space="preserve"> and download PLO and</w:t>
+            </w:r>
+            <w:r>
+              <w:rPr>
+                <w:rFonts w:cs="Arial"/>
+                <w:szCs w:val="20"/>
+              </w:rPr>
+              <w:t xml:space="preserve"> CO from department</w:t>
+            </w:r>
+          </w:p>
+          <w:p>
+            <w:pPr>
+              <w:rPr>
+                <w:rFonts w:cs="Arial"/>
+                <w:szCs w:val="20"/>
+              </w:rPr>
+            </w:pPr>
+            <w:r>
+              <w:rPr>
+                <w:rFonts w:cs="Arial"/>
+                <w:szCs w:val="20"/>
+              </w:rPr>
+              <w:t>4</w:t>
+            </w:r>
+            <w:r>
+              <w:rPr>
+                <w:rFonts w:cs="Arial"/>
+                <w:szCs w:val="20"/>
+              </w:rPr>
+              <w:t>) Set assignment and exam paper based the CO.</w:t>
+            </w:r>
+          </w:p>
+          <w:p>
+            <w:pPr>
+              <w:rPr>
+                <w:rFonts w:cs="Arial"/>
+                <w:szCs w:val="20"/>
+              </w:rPr>
+            </w:pPr>
+            <w:r>
+              <w:rPr>
+                <w:rFonts w:cs="Arial"/>
+                <w:szCs w:val="20"/>
+              </w:rPr>
+              <w:t>5</w:t>
+            </w:r>
+            <w:r>
+              <w:rPr>
+                <w:rFonts w:cs="Arial"/>
+                <w:szCs w:val="20"/>
+              </w:rPr>
+              <w:t>) Organize schedule and room for exam</w:t>
+            </w:r>
+            <w:r>
+              <w:rPr>
+                <w:rFonts w:cs="Arial"/>
+                <w:szCs w:val="20"/>
+              </w:rPr>
+              <w:t xml:space="preserve"> and notify students</w:t>
+            </w:r>
+            <w:r>
+              <w:rPr>
+                <w:rFonts w:cs="Arial"/>
+                <w:szCs w:val="20"/>
+              </w:rPr>
+              <w:t>.</w:t>
+            </w:r>
+          </w:p>
+          <w:p>
+            <w:pPr>
+              <w:rPr>
+                <w:rFonts w:cs="Arial"/>
+                <w:szCs w:val="20"/>
+              </w:rPr>
+            </w:pPr>
+            <w:r>
+              <w:rPr>
+                <w:rFonts w:cs="Arial"/>
+                <w:szCs w:val="20"/>
+              </w:rPr>
+              <w:t>6</w:t>
+            </w:r>
+            <w:r>
+              <w:rPr>
+                <w:rFonts w:cs="Arial"/>
+                <w:szCs w:val="20"/>
+              </w:rPr>
+              <w:t>) Collect exam paper and assignment from students.</w:t>
+            </w:r>
+          </w:p>
+          <w:p>
+            <w:pPr>
+              <w:rPr>
+                <w:rFonts w:cs="Arial"/>
+                <w:szCs w:val="20"/>
+              </w:rPr>
+            </w:pPr>
+            <w:r>
+              <w:rPr>
+                <w:rFonts w:cs="Arial"/>
+                <w:szCs w:val="20"/>
+              </w:rPr>
+              <w:t>7) Checks the assignment and exam paper and records marks on mark-sheet</w:t>
+            </w:r>
+          </w:p>
+          <w:p>
+            <w:pPr>
+              <w:rPr>
+                <w:rFonts w:cs="Arial"/>
+                <w:szCs w:val="20"/>
+              </w:rPr>
+            </w:pPr>
+            <w:r>
+              <w:rPr>
+                <w:rFonts w:cs="Arial"/>
+                <w:szCs w:val="20"/>
+              </w:rPr>
+              <w:t>8</w:t>
+            </w:r>
+            <w:r>
+              <w:rPr>
+                <w:rFonts w:cs="Arial"/>
+                <w:szCs w:val="20"/>
+              </w:rPr>
+              <w:t xml:space="preserve">) </w:t>
+            </w:r>
+            <w:proofErr w:type="gramStart"/>
+            <w:r>
+              <w:rPr>
+                <w:rFonts w:cs="Arial"/>
+                <w:szCs w:val="20"/>
+              </w:rPr>
+              <w:t>log</w:t>
+            </w:r>
+            <w:proofErr w:type="gramEnd"/>
+            <w:r>
+              <w:rPr>
+                <w:rFonts w:cs="Arial"/>
+                <w:szCs w:val="20"/>
+              </w:rPr>
+              <w:t xml:space="preserve"> in to </w:t>
+            </w:r>
+            <w:proofErr w:type="spellStart"/>
+            <w:r>
+              <w:rPr>
+                <w:rFonts w:cs="Arial"/>
+                <w:szCs w:val="20"/>
+              </w:rPr>
+              <w:t>iras</w:t>
+            </w:r>
+            <w:proofErr w:type="spellEnd"/>
+            <w:r>
+              <w:rPr>
+                <w:rFonts w:cs="Arial"/>
+                <w:szCs w:val="20"/>
+              </w:rPr>
+              <w:t xml:space="preserve"> and </w:t>
+            </w:r>
+            <w:r>
+              <w:rPr>
+                <w:rFonts w:cs="Arial"/>
+                <w:szCs w:val="20"/>
+              </w:rPr>
+              <w:t>Submits mark-sheet to IRAS.</w:t>
+            </w:r>
+          </w:p>
+          <w:p>
+            <w:pPr>
+              <w:rPr>
+                <w:rFonts w:cs="Arial"/>
+                <w:szCs w:val="20"/>
+              </w:rPr>
+            </w:pPr>
+          </w:p>
+          <w:p>
+            <w:pPr>
+              <w:rPr>
+                <w:rFonts w:cs="Arial"/>
+                <w:szCs w:val="20"/>
+              </w:rPr>
+            </w:pPr>
+            <w:r>
+              <w:rPr>
+                <w:rFonts w:cs="Arial"/>
+                <w:b/>
+                <w:szCs w:val="20"/>
+              </w:rPr>
+              <w:t>Department:</w:t>
+            </w:r>
+          </w:p>
+          <w:p>
+            <w:pPr>
+              <w:rPr>
+                <w:rFonts w:cs="Arial"/>
+                <w:szCs w:val="20"/>
+              </w:rPr>
+            </w:pPr>
+            <w:r>
+              <w:rPr>
+                <w:rFonts w:cs="Arial"/>
+                <w:szCs w:val="20"/>
+              </w:rPr>
+              <w:t>1) Receive request for</w:t>
+            </w:r>
+            <w:r>
+              <w:rPr>
+                <w:rFonts w:cs="Arial"/>
+                <w:szCs w:val="20"/>
+              </w:rPr>
+              <w:t xml:space="preserve"> PLO and </w:t>
+            </w:r>
+            <w:r>
+              <w:rPr>
+                <w:rFonts w:cs="Arial"/>
+                <w:szCs w:val="20"/>
+              </w:rPr>
+              <w:t xml:space="preserve"> CO</w:t>
+            </w:r>
+            <w:r>
+              <w:rPr>
+                <w:rFonts w:cs="Arial"/>
+                <w:szCs w:val="20"/>
+              </w:rPr>
+              <w:t xml:space="preserve"> for a particular course</w:t>
+            </w:r>
+            <w:r>
+              <w:rPr>
+                <w:rFonts w:cs="Arial"/>
+                <w:szCs w:val="20"/>
+              </w:rPr>
+              <w:t xml:space="preserve"> from faculties</w:t>
+            </w:r>
+          </w:p>
+          <w:p>
+            <w:pPr>
+              <w:rPr>
+                <w:rFonts w:cs="Arial"/>
+                <w:szCs w:val="20"/>
+              </w:rPr>
+            </w:pPr>
+            <w:r>
+              <w:rPr>
+                <w:rFonts w:cs="Arial"/>
+                <w:szCs w:val="20"/>
+              </w:rPr>
+              <w:lastRenderedPageBreak/>
+              <w:t xml:space="preserve">2) Send </w:t>
+            </w:r>
+            <w:r>
+              <w:rPr>
+                <w:rFonts w:cs="Arial"/>
+                <w:szCs w:val="20"/>
+              </w:rPr>
+              <w:t xml:space="preserve">PLO and </w:t>
+            </w:r>
+            <w:r>
+              <w:rPr>
+                <w:rFonts w:cs="Arial"/>
+                <w:szCs w:val="20"/>
+              </w:rPr>
+              <w:t xml:space="preserve">CO to </w:t>
+            </w:r>
+            <w:r>
+              <w:rPr>
+                <w:rFonts w:cs="Arial"/>
+                <w:szCs w:val="20"/>
+              </w:rPr>
+              <w:t>faculties</w:t>
+            </w:r>
+          </w:p>
+          <w:p>
+            <w:pPr>
+              <w:rPr>
+                <w:rFonts w:cs="Arial"/>
+                <w:szCs w:val="20"/>
+              </w:rPr>
+            </w:pPr>
+          </w:p>
+          <w:p>
+            <w:pPr>
+              <w:rPr>
+                <w:rFonts w:cs="Arial"/>
+                <w:szCs w:val="20"/>
+              </w:rPr>
+            </w:pPr>
+            <w:r>
+              <w:rPr>
+                <w:rFonts w:cs="Arial"/>
+                <w:b/>
+                <w:szCs w:val="20"/>
+              </w:rPr>
+              <w:t>Student:</w:t>
+            </w:r>
+          </w:p>
+          <w:p>
+            <w:pPr>
+              <w:rPr>
+                <w:rFonts w:cs="Arial"/>
+                <w:szCs w:val="20"/>
+              </w:rPr>
+            </w:pPr>
+            <w:r>
+              <w:rPr>
+                <w:rFonts w:cs="Arial"/>
+                <w:szCs w:val="20"/>
+              </w:rPr>
+              <w:t>1) Attend classes</w:t>
+            </w:r>
+            <w:r>
+              <w:rPr>
+                <w:rFonts w:cs="Arial"/>
+                <w:szCs w:val="20"/>
+              </w:rPr>
+              <w:t xml:space="preserve"> and participates in class discussion</w:t>
+            </w:r>
+          </w:p>
+          <w:p>
+            <w:pPr>
+              <w:rPr>
+                <w:rFonts w:cs="Arial"/>
+                <w:szCs w:val="20"/>
+              </w:rPr>
+            </w:pPr>
+            <w:r>
+              <w:rPr>
+                <w:rFonts w:cs="Arial"/>
+                <w:szCs w:val="20"/>
+              </w:rPr>
+              <w:t>2) Receives assignment and exam notifications from faculties</w:t>
+            </w:r>
+          </w:p>
+          <w:p>
+            <w:pPr>
+              <w:rPr>
+                <w:rFonts w:cs="Arial"/>
+                <w:szCs w:val="20"/>
+              </w:rPr>
+            </w:pPr>
+            <w:r>
+              <w:rPr>
+                <w:rFonts w:cs="Arial"/>
+                <w:szCs w:val="20"/>
+              </w:rPr>
+              <w:t>3) Attempts assignment problems and submits them to faculties</w:t>
+            </w:r>
+          </w:p>
+          <w:p>
+            <w:pPr>
+              <w:rPr>
+                <w:rFonts w:cs="Arial"/>
+                <w:szCs w:val="20"/>
+              </w:rPr>
+            </w:pPr>
+            <w:r>
+              <w:rPr>
+                <w:rFonts w:cs="Arial"/>
+                <w:szCs w:val="20"/>
+              </w:rPr>
+              <w:t xml:space="preserve">4) Takes exam on designated schedule and classroom and submits exam paper to faculties </w:t>
+            </w:r>
           </w:p>
         </w:tc>
         <w:tc>
@@ -3412,6 +3416,194 @@
                 <w:szCs w:val="20"/>
               </w:rPr>
             </w:pPr>
+            <w:r>
+              <w:rPr>
+                <w:rFonts w:cs="Arial"/>
+                <w:b/>
+                <w:szCs w:val="20"/>
+              </w:rPr>
+              <w:lastRenderedPageBreak/>
+              <w:t xml:space="preserve">Pen and paper: </w:t>
+            </w:r>
+          </w:p>
+          <w:p>
+            <w:pPr>
+              <w:rPr>
+                <w:rFonts w:cs="Arial"/>
+                <w:szCs w:val="20"/>
+              </w:rPr>
+            </w:pPr>
+            <w:r>
+              <w:rPr>
+                <w:rFonts w:cs="Arial"/>
+                <w:szCs w:val="20"/>
+              </w:rPr>
+              <w:t>1)</w:t>
+            </w:r>
+            <w:r>
+              <w:rPr>
+                <w:rFonts w:cs="Arial"/>
+                <w:szCs w:val="20"/>
+              </w:rPr>
+              <w:t xml:space="preserve"> </w:t>
+            </w:r>
+            <w:proofErr w:type="gramStart"/>
+            <w:r>
+              <w:rPr>
+                <w:rFonts w:cs="Arial"/>
+                <w:szCs w:val="20"/>
+              </w:rPr>
+              <w:t>used</w:t>
+            </w:r>
+            <w:proofErr w:type="gramEnd"/>
+            <w:r>
+              <w:rPr>
+                <w:rFonts w:cs="Arial"/>
+                <w:szCs w:val="20"/>
+              </w:rPr>
+              <w:t xml:space="preserve"> by  department to send PLO and CO as printed form to faculty.</w:t>
+            </w:r>
+          </w:p>
+          <w:p>
+            <w:pPr>
+              <w:rPr>
+                <w:rFonts w:cs="Arial"/>
+                <w:szCs w:val="20"/>
+              </w:rPr>
+            </w:pPr>
+            <w:r>
+              <w:rPr>
+                <w:rFonts w:cs="Arial"/>
+                <w:szCs w:val="20"/>
+              </w:rPr>
+              <w:t>2)</w:t>
+            </w:r>
+            <w:r>
+              <w:rPr>
+                <w:rFonts w:cs="Arial"/>
+                <w:szCs w:val="20"/>
+              </w:rPr>
+              <w:t xml:space="preserve"> </w:t>
+            </w:r>
+            <w:proofErr w:type="gramStart"/>
+            <w:r>
+              <w:rPr>
+                <w:rFonts w:cs="Arial"/>
+                <w:szCs w:val="20"/>
+              </w:rPr>
+              <w:t>used</w:t>
+            </w:r>
+            <w:proofErr w:type="gramEnd"/>
+            <w:r>
+              <w:rPr>
+                <w:rFonts w:cs="Arial"/>
+                <w:szCs w:val="20"/>
+              </w:rPr>
+              <w:t xml:space="preserve"> by teacher to make </w:t>
+            </w:r>
+            <w:r>
+              <w:rPr>
+                <w:rFonts w:cs="Arial"/>
+                <w:szCs w:val="20"/>
+              </w:rPr>
+              <w:lastRenderedPageBreak/>
+              <w:t xml:space="preserve">exam paper and assignment. </w:t>
+            </w:r>
+          </w:p>
+          <w:p>
+            <w:pPr>
+              <w:rPr>
+                <w:rFonts w:cs="Arial"/>
+                <w:szCs w:val="20"/>
+              </w:rPr>
+            </w:pPr>
+            <w:r>
+              <w:rPr>
+                <w:rFonts w:cs="Arial"/>
+                <w:szCs w:val="20"/>
+              </w:rPr>
+              <w:t xml:space="preserve">3) </w:t>
+            </w:r>
+            <w:proofErr w:type="gramStart"/>
+            <w:r>
+              <w:rPr>
+                <w:rFonts w:cs="Arial"/>
+                <w:szCs w:val="20"/>
+              </w:rPr>
+              <w:t>used</w:t>
+            </w:r>
+            <w:proofErr w:type="gramEnd"/>
+            <w:r>
+              <w:rPr>
+                <w:rFonts w:cs="Arial"/>
+                <w:szCs w:val="20"/>
+              </w:rPr>
+              <w:t xml:space="preserve"> by student to take exam and assignment.</w:t>
+            </w:r>
+          </w:p>
+          <w:p>
+            <w:pPr>
+              <w:rPr>
+                <w:rFonts w:cs="Arial"/>
+                <w:szCs w:val="20"/>
+              </w:rPr>
+            </w:pPr>
+          </w:p>
+          <w:p>
+            <w:pPr>
+              <w:rPr>
+                <w:rFonts w:cs="Arial"/>
+                <w:b/>
+                <w:szCs w:val="20"/>
+              </w:rPr>
+            </w:pPr>
+            <w:r>
+              <w:rPr>
+                <w:rFonts w:cs="Arial"/>
+                <w:b/>
+                <w:szCs w:val="20"/>
+              </w:rPr>
+              <w:t>Folder:</w:t>
+            </w:r>
+          </w:p>
+          <w:p>
+            <w:pPr>
+              <w:rPr>
+                <w:rFonts w:cs="Arial"/>
+                <w:szCs w:val="20"/>
+              </w:rPr>
+            </w:pPr>
+            <w:r>
+              <w:rPr>
+                <w:rFonts w:cs="Arial"/>
+                <w:szCs w:val="20"/>
+              </w:rPr>
+              <w:t>Used by department student and faculty to store paper.</w:t>
+            </w:r>
+          </w:p>
+          <w:p>
+            <w:pPr>
+              <w:rPr>
+                <w:rFonts w:cs="Arial"/>
+                <w:szCs w:val="20"/>
+              </w:rPr>
+            </w:pPr>
+          </w:p>
+          <w:p>
+            <w:pPr>
+              <w:rPr>
+                <w:rFonts w:cs="Arial"/>
+                <w:szCs w:val="20"/>
+              </w:rPr>
+            </w:pPr>
+          </w:p>
+          <w:p>
+            <w:pPr>
+              <w:rPr>
+                <w:rFonts w:cs="Arial"/>
+                <w:szCs w:val="20"/>
+              </w:rPr>
+            </w:pPr>
           </w:p>
         </w:tc>
         <w:tc>
@@ -3426,6 +3618,266 @@
                 <w:szCs w:val="20"/>
               </w:rPr>
             </w:pPr>
+            <w:r>
+              <w:rPr>
+                <w:rFonts w:cs="Arial"/>
+                <w:b/>
+                <w:szCs w:val="20"/>
+              </w:rPr>
+              <w:lastRenderedPageBreak/>
+              <w:t>Computer:</w:t>
+            </w:r>
+          </w:p>
+          <w:p>
+            <w:pPr>
+              <w:rPr>
+                <w:rFonts w:cs="Arial"/>
+                <w:szCs w:val="20"/>
+              </w:rPr>
+            </w:pPr>
+            <w:proofErr w:type="gramStart"/>
+            <w:r>
+              <w:rPr>
+                <w:rFonts w:cs="Arial"/>
+                <w:szCs w:val="20"/>
+              </w:rPr>
+              <w:t>1)used</w:t>
+            </w:r>
+            <w:proofErr w:type="gramEnd"/>
+            <w:r>
+              <w:rPr>
+                <w:rFonts w:cs="Arial"/>
+                <w:szCs w:val="20"/>
+              </w:rPr>
+              <w:t xml:space="preserve"> by faculty to create assignment and exam paper.</w:t>
+            </w:r>
+          </w:p>
+          <w:p>
+            <w:pPr>
+              <w:rPr>
+                <w:rFonts w:cs="Arial"/>
+                <w:szCs w:val="20"/>
+              </w:rPr>
+            </w:pPr>
+          </w:p>
+          <w:p>
+            <w:pPr>
+              <w:rPr>
+                <w:rFonts w:cs="Arial"/>
+                <w:szCs w:val="20"/>
+              </w:rPr>
+            </w:pPr>
+            <w:proofErr w:type="gramStart"/>
+            <w:r>
+              <w:rPr>
+                <w:rFonts w:cs="Arial"/>
+                <w:szCs w:val="20"/>
+              </w:rPr>
+              <w:t>2)used</w:t>
+            </w:r>
+            <w:proofErr w:type="gramEnd"/>
+            <w:r>
+              <w:rPr>
+                <w:rFonts w:cs="Arial"/>
+                <w:szCs w:val="20"/>
+              </w:rPr>
+              <w:t xml:space="preserve"> by department to store PLO and CO </w:t>
+            </w:r>
+            <w:r>
+              <w:rPr>
+                <w:rFonts w:cs="Arial"/>
+                <w:szCs w:val="20"/>
+              </w:rPr>
+              <w:lastRenderedPageBreak/>
+              <w:t>information.</w:t>
+            </w:r>
+          </w:p>
+          <w:p>
+            <w:pPr>
+              <w:rPr>
+                <w:rFonts w:cs="Arial"/>
+                <w:szCs w:val="20"/>
+              </w:rPr>
+            </w:pPr>
+            <w:proofErr w:type="gramStart"/>
+            <w:r>
+              <w:rPr>
+                <w:rFonts w:cs="Arial"/>
+                <w:szCs w:val="20"/>
+              </w:rPr>
+              <w:t>3)used</w:t>
+            </w:r>
+            <w:proofErr w:type="gramEnd"/>
+            <w:r>
+              <w:rPr>
+                <w:rFonts w:cs="Arial"/>
+                <w:szCs w:val="20"/>
+              </w:rPr>
+              <w:t xml:space="preserve"> by student to view exam paper or assignment.</w:t>
+            </w:r>
+          </w:p>
+          <w:p>
+            <w:pPr>
+              <w:rPr>
+                <w:rFonts w:cs="Arial"/>
+                <w:b/>
+                <w:szCs w:val="20"/>
+              </w:rPr>
+            </w:pPr>
+            <w:proofErr w:type="spellStart"/>
+            <w:r>
+              <w:rPr>
+                <w:rFonts w:cs="Arial"/>
+                <w:b/>
+                <w:szCs w:val="20"/>
+              </w:rPr>
+              <w:t>Iras</w:t>
+            </w:r>
+            <w:proofErr w:type="spellEnd"/>
+            <w:r>
+              <w:rPr>
+                <w:rFonts w:cs="Arial"/>
+                <w:b/>
+                <w:szCs w:val="20"/>
+              </w:rPr>
+              <w:t xml:space="preserve"> DB server:</w:t>
+            </w:r>
+          </w:p>
+          <w:p>
+            <w:pPr>
+              <w:rPr>
+                <w:rFonts w:cs="Arial"/>
+                <w:b/>
+                <w:szCs w:val="20"/>
+              </w:rPr>
+            </w:pPr>
+          </w:p>
+          <w:p>
+            <w:pPr>
+              <w:rPr>
+                <w:rFonts w:cs="Arial"/>
+                <w:szCs w:val="20"/>
+              </w:rPr>
+            </w:pPr>
+            <w:r>
+              <w:rPr>
+                <w:rFonts w:cs="Arial"/>
+                <w:szCs w:val="20"/>
+              </w:rPr>
+              <w:t>Used by faculty to store student mark sheets.</w:t>
+            </w:r>
+          </w:p>
+          <w:p>
+            <w:pPr>
+              <w:rPr>
+                <w:rFonts w:cs="Arial"/>
+                <w:szCs w:val="20"/>
+              </w:rPr>
+            </w:pPr>
+          </w:p>
+          <w:p>
+            <w:pPr>
+              <w:rPr>
+                <w:rFonts w:cs="Arial"/>
+                <w:b/>
+                <w:szCs w:val="20"/>
+              </w:rPr>
+            </w:pPr>
+            <w:r>
+              <w:rPr>
+                <w:rFonts w:cs="Arial"/>
+                <w:b/>
+                <w:szCs w:val="20"/>
+              </w:rPr>
+              <w:t>Printer:</w:t>
+            </w:r>
+          </w:p>
+          <w:p>
+            <w:pPr>
+              <w:rPr>
+                <w:rFonts w:cs="Arial"/>
+                <w:szCs w:val="20"/>
+              </w:rPr>
+            </w:pPr>
+            <w:proofErr w:type="gramStart"/>
+            <w:r>
+              <w:rPr>
+                <w:rFonts w:cs="Arial"/>
+                <w:szCs w:val="20"/>
+              </w:rPr>
+              <w:t>1)used</w:t>
+            </w:r>
+            <w:proofErr w:type="gramEnd"/>
+            <w:r>
+              <w:rPr>
+                <w:rFonts w:cs="Arial"/>
+                <w:szCs w:val="20"/>
+              </w:rPr>
+              <w:t xml:space="preserve"> by department to print PLO and CO information.</w:t>
+            </w:r>
+          </w:p>
+          <w:p>
+            <w:pPr>
+              <w:rPr>
+                <w:rFonts w:cs="Arial"/>
+                <w:szCs w:val="20"/>
+              </w:rPr>
+            </w:pPr>
+            <w:r>
+              <w:rPr>
+                <w:rFonts w:cs="Arial"/>
+                <w:szCs w:val="20"/>
+              </w:rPr>
+              <w:t>2) used by faculty to print assignment and exam paper</w:t>
+            </w:r>
+          </w:p>
+          <w:p>
+            <w:pPr>
+              <w:rPr>
+                <w:rFonts w:cs="Arial"/>
+                <w:szCs w:val="20"/>
+              </w:rPr>
+            </w:pPr>
+            <w:r>
+              <w:rPr>
+                <w:rFonts w:cs="Arial"/>
+                <w:szCs w:val="20"/>
+              </w:rPr>
+              <w:t xml:space="preserve"> </w:t>
+            </w:r>
+          </w:p>
+          <w:p>
+            <w:pPr>
+              <w:rPr>
+                <w:rFonts w:cs="Arial"/>
+                <w:b/>
+                <w:szCs w:val="20"/>
+              </w:rPr>
+            </w:pPr>
+            <w:r>
+              <w:rPr>
+                <w:rFonts w:cs="Arial"/>
+                <w:b/>
+                <w:szCs w:val="20"/>
+              </w:rPr>
+              <w:t>Networking device:</w:t>
+            </w:r>
+          </w:p>
+          <w:p>
+            <w:pPr>
+              <w:rPr>
+                <w:rFonts w:cs="Arial"/>
+                <w:b/>
+                <w:szCs w:val="20"/>
+              </w:rPr>
+            </w:pPr>
+            <w:r>
+              <w:rPr>
+                <w:rFonts w:cs="Arial"/>
+                <w:szCs w:val="20"/>
+              </w:rPr>
+              <w:t>Used for internet access, internal database access</w:t>
+            </w:r>
           </w:p>
         </w:tc>
         <w:tc>
@@ -3440,6 +3892,78 @@
                 <w:szCs w:val="20"/>
               </w:rPr>
             </w:pPr>
+            <w:r>
+              <w:rPr>
+                <w:rFonts w:cs="Arial"/>
+                <w:b/>
+                <w:szCs w:val="20"/>
+              </w:rPr>
+              <w:lastRenderedPageBreak/>
+              <w:t>Operating system:</w:t>
+            </w:r>
+          </w:p>
+          <w:p>
+            <w:pPr>
+              <w:rPr>
+                <w:rFonts w:cs="Arial"/>
+                <w:szCs w:val="20"/>
+              </w:rPr>
+            </w:pPr>
+            <w:r>
+              <w:rPr>
+                <w:rFonts w:cs="Arial"/>
+                <w:szCs w:val="20"/>
+              </w:rPr>
+              <w:t>Used in faculty, department and student’s computer.</w:t>
+            </w:r>
+          </w:p>
+          <w:p>
+            <w:pPr>
+              <w:rPr>
+                <w:rFonts w:cs="Arial"/>
+                <w:szCs w:val="20"/>
+              </w:rPr>
+            </w:pPr>
+          </w:p>
+          <w:p>
+            <w:pPr>
+              <w:rPr>
+                <w:rFonts w:cs="Arial"/>
+                <w:b/>
+                <w:szCs w:val="20"/>
+              </w:rPr>
+            </w:pPr>
+            <w:r>
+              <w:rPr>
+                <w:rFonts w:cs="Arial"/>
+                <w:b/>
+                <w:szCs w:val="20"/>
+              </w:rPr>
+              <w:t>Office suite:</w:t>
+            </w:r>
+          </w:p>
+          <w:p>
+            <w:pPr>
+              <w:rPr>
+                <w:rFonts w:cs="Arial"/>
+                <w:szCs w:val="20"/>
+              </w:rPr>
+            </w:pPr>
+            <w:r>
+              <w:rPr>
+                <w:rFonts w:cs="Arial"/>
+                <w:szCs w:val="20"/>
+              </w:rPr>
+              <w:t xml:space="preserve">Used by </w:t>
+            </w:r>
+            <w:r>
+              <w:rPr>
+                <w:rFonts w:cs="Arial"/>
+                <w:szCs w:val="20"/>
+              </w:rPr>
+              <w:lastRenderedPageBreak/>
+              <w:t>faculty to create assignment and exam paper.</w:t>
+            </w:r>
           </w:p>
         </w:tc>
         <w:tc>
@@ -3454,6 +3978,56 @@
                 <w:szCs w:val="20"/>
               </w:rPr>
             </w:pPr>
+            <w:proofErr w:type="spellStart"/>
+            <w:r>
+              <w:rPr>
+                <w:rFonts w:cs="Arial"/>
+                <w:b/>
+                <w:szCs w:val="20"/>
+              </w:rPr>
+              <w:lastRenderedPageBreak/>
+              <w:t>Rdbms</w:t>
+            </w:r>
+            <w:proofErr w:type="spellEnd"/>
+            <w:r>
+              <w:rPr>
+                <w:rFonts w:cs="Arial"/>
+                <w:b/>
+                <w:szCs w:val="20"/>
+              </w:rPr>
+              <w:t>:</w:t>
+            </w:r>
+          </w:p>
+          <w:p>
+            <w:pPr>
+              <w:rPr>
+                <w:rFonts w:cs="Arial"/>
+                <w:szCs w:val="20"/>
+              </w:rPr>
+            </w:pPr>
+            <w:r>
+              <w:rPr>
+                <w:rFonts w:cs="Arial"/>
+                <w:szCs w:val="20"/>
+              </w:rPr>
+              <w:t xml:space="preserve">Used by faculty to store student mark sheets in </w:t>
+            </w:r>
+            <w:proofErr w:type="spellStart"/>
+            <w:r>
+              <w:rPr>
+                <w:rFonts w:cs="Arial"/>
+                <w:szCs w:val="20"/>
+              </w:rPr>
+              <w:t>iras</w:t>
+            </w:r>
+            <w:proofErr w:type="spellEnd"/>
+            <w:r>
+              <w:rPr>
+                <w:rFonts w:cs="Arial"/>
+                <w:szCs w:val="20"/>
+              </w:rPr>
+              <w:t xml:space="preserve"> DB.</w:t>
+            </w:r>
           </w:p>
         </w:tc>
         <w:tc>
@@ -3465,6 +4039,140 @@
               <w:rPr>
                 <w:rFonts w:cs="Arial"/>
                 <w:b/>
+                <w:szCs w:val="20"/>
+              </w:rPr>
+            </w:pPr>
+            <w:r>
+              <w:rPr>
+                <w:rFonts w:cs="Arial"/>
+                <w:b/>
+                <w:szCs w:val="20"/>
+              </w:rPr>
+              <w:t>Internet:</w:t>
+            </w:r>
+          </w:p>
+          <w:p>
+            <w:pPr>
+              <w:rPr>
+                <w:rFonts w:cs="Arial"/>
+                <w:szCs w:val="20"/>
+              </w:rPr>
+            </w:pPr>
+            <w:proofErr w:type="gramStart"/>
+            <w:r>
+              <w:rPr>
+                <w:rFonts w:cs="Arial"/>
+                <w:szCs w:val="20"/>
+              </w:rPr>
+              <w:t>1)Used</w:t>
+            </w:r>
+            <w:proofErr w:type="gramEnd"/>
+            <w:r>
+              <w:rPr>
+                <w:rFonts w:cs="Arial"/>
+                <w:szCs w:val="20"/>
+              </w:rPr>
+              <w:t xml:space="preserve"> by faculty and department to receive and send PLO  and CO information.</w:t>
+            </w:r>
+          </w:p>
+          <w:p>
+            <w:pPr>
+              <w:rPr>
+                <w:rFonts w:cs="Arial"/>
+                <w:szCs w:val="20"/>
+              </w:rPr>
+            </w:pPr>
+          </w:p>
+          <w:p>
+            <w:pPr>
+              <w:rPr>
+                <w:rFonts w:cs="Arial"/>
+                <w:szCs w:val="20"/>
+              </w:rPr>
+            </w:pPr>
+            <w:proofErr w:type="gramStart"/>
+            <w:r>
+              <w:rPr>
+                <w:rFonts w:cs="Arial"/>
+                <w:szCs w:val="20"/>
+              </w:rPr>
+              <w:t>2)used</w:t>
+            </w:r>
+            <w:proofErr w:type="gramEnd"/>
+            <w:r>
+              <w:rPr>
+                <w:rFonts w:cs="Arial"/>
+                <w:szCs w:val="20"/>
+              </w:rPr>
+              <w:t xml:space="preserve"> by student, faculty and </w:t>
+            </w:r>
+            <w:r>
+              <w:rPr>
+                <w:rFonts w:cs="Arial"/>
+                <w:szCs w:val="20"/>
+              </w:rPr>
+              <w:lastRenderedPageBreak/>
+              <w:t xml:space="preserve">department </w:t>
+            </w:r>
+            <w:r>
+              <w:rPr>
+                <w:rFonts w:cs="Arial"/>
+                <w:szCs w:val="20"/>
+              </w:rPr>
+              <w:t>to communicate.</w:t>
+            </w:r>
+          </w:p>
+          <w:p>
+            <w:pPr>
+              <w:rPr>
+                <w:rFonts w:cs="Arial"/>
+                <w:szCs w:val="20"/>
+              </w:rPr>
+            </w:pPr>
+          </w:p>
+          <w:p>
+            <w:pPr>
+              <w:rPr>
+                <w:rFonts w:cs="Arial"/>
+                <w:b/>
+                <w:szCs w:val="20"/>
+              </w:rPr>
+            </w:pPr>
+            <w:r>
+              <w:rPr>
+                <w:rFonts w:cs="Arial"/>
+                <w:b/>
+                <w:szCs w:val="20"/>
+              </w:rPr>
+              <w:t>Telephone:</w:t>
+            </w:r>
+          </w:p>
+          <w:p>
+            <w:pPr>
+              <w:rPr>
+                <w:rFonts w:cs="Arial"/>
+                <w:szCs w:val="20"/>
+              </w:rPr>
+            </w:pPr>
+            <w:r>
+              <w:rPr>
+                <w:rFonts w:cs="Arial"/>
+                <w:szCs w:val="20"/>
+              </w:rPr>
+              <w:t xml:space="preserve">Used for verbal communication between </w:t>
+            </w:r>
+            <w:r>
+              <w:rPr>
+                <w:rFonts w:cs="Arial"/>
+                <w:szCs w:val="20"/>
+              </w:rPr>
+              <w:t>faculty and student.</w:t>
+            </w:r>
+          </w:p>
+          <w:p>
+            <w:pPr>
+              <w:rPr>
+                <w:rFonts w:cs="Arial"/>
                 <w:szCs w:val="20"/>
               </w:rPr>
             </w:pPr>
@@ -3487,6 +4195,14 @@
                 <w:szCs w:val="20"/>
               </w:rPr>
             </w:pPr>
+            <w:r>
+              <w:rPr>
+                <w:rFonts w:cs="Arial"/>
+                <w:szCs w:val="20"/>
+              </w:rPr>
+              <w:lastRenderedPageBreak/>
+              <w:t>PLO CO mapping</w:t>
+            </w:r>
           </w:p>
         </w:tc>
         <w:tc>
@@ -3498,6 +4214,797 @@
               <w:rPr>
                 <w:rFonts w:cs="Arial"/>
                 <w:b/>
+                <w:szCs w:val="20"/>
+              </w:rPr>
+            </w:pPr>
+            <w:r>
+              <w:rPr>
+                <w:rFonts w:cs="Arial"/>
+                <w:b/>
+                <w:szCs w:val="20"/>
+              </w:rPr>
+              <w:t xml:space="preserve">Faculty: </w:t>
+            </w:r>
+          </w:p>
+          <w:p>
+            <w:pPr>
+              <w:rPr>
+                <w:rFonts w:cs="Arial"/>
+                <w:szCs w:val="20"/>
+              </w:rPr>
+            </w:pPr>
+            <w:proofErr w:type="gramStart"/>
+            <w:r>
+              <w:rPr>
+                <w:rFonts w:cs="Arial"/>
+                <w:szCs w:val="20"/>
+              </w:rPr>
+              <w:t>1)</w:t>
+            </w:r>
+            <w:r>
+              <w:rPr>
+                <w:rFonts w:cs="Arial"/>
+                <w:szCs w:val="20"/>
+              </w:rPr>
+              <w:t>request</w:t>
+            </w:r>
+            <w:proofErr w:type="gramEnd"/>
+            <w:r>
+              <w:rPr>
+                <w:rFonts w:cs="Arial"/>
+                <w:szCs w:val="20"/>
+              </w:rPr>
+              <w:t xml:space="preserve"> department for PLO and CO  information.</w:t>
+            </w:r>
+          </w:p>
+          <w:p>
+            <w:pPr>
+              <w:rPr>
+                <w:rFonts w:cs="Arial"/>
+                <w:szCs w:val="20"/>
+              </w:rPr>
+            </w:pPr>
+            <w:r>
+              <w:rPr>
+                <w:rFonts w:cs="Arial"/>
+                <w:szCs w:val="20"/>
+              </w:rPr>
+              <w:t>2)receive PLO and CO information from department</w:t>
+            </w:r>
+          </w:p>
+          <w:p>
+            <w:pPr>
+              <w:rPr>
+                <w:rFonts w:cs="Arial"/>
+                <w:szCs w:val="20"/>
+              </w:rPr>
+            </w:pPr>
+            <w:proofErr w:type="gramStart"/>
+            <w:r>
+              <w:rPr>
+                <w:rFonts w:cs="Arial"/>
+                <w:szCs w:val="20"/>
+              </w:rPr>
+              <w:t>3)download</w:t>
+            </w:r>
+            <w:proofErr w:type="gramEnd"/>
+            <w:r>
+              <w:rPr>
+                <w:rFonts w:cs="Arial"/>
+                <w:szCs w:val="20"/>
+              </w:rPr>
+              <w:t xml:space="preserve"> the </w:t>
+            </w:r>
+            <w:proofErr w:type="spellStart"/>
+            <w:r>
+              <w:rPr>
+                <w:rFonts w:cs="Arial"/>
+                <w:szCs w:val="20"/>
+              </w:rPr>
+              <w:t>plo</w:t>
+            </w:r>
+            <w:proofErr w:type="spellEnd"/>
+            <w:r>
+              <w:rPr>
+                <w:rFonts w:cs="Arial"/>
+                <w:szCs w:val="20"/>
+              </w:rPr>
+              <w:t xml:space="preserve"> co information.</w:t>
+            </w:r>
+          </w:p>
+          <w:p>
+            <w:pPr>
+              <w:rPr>
+                <w:rFonts w:cs="Arial"/>
+                <w:szCs w:val="20"/>
+              </w:rPr>
+            </w:pPr>
+            <w:proofErr w:type="gramStart"/>
+            <w:r>
+              <w:rPr>
+                <w:rFonts w:cs="Arial"/>
+                <w:szCs w:val="20"/>
+              </w:rPr>
+              <w:t>4</w:t>
+            </w:r>
+            <w:r>
+              <w:rPr>
+                <w:rFonts w:cs="Arial"/>
+                <w:szCs w:val="20"/>
+              </w:rPr>
+              <w:t>)</w:t>
+            </w:r>
+            <w:r>
+              <w:rPr>
+                <w:rFonts w:cs="Arial"/>
+                <w:szCs w:val="20"/>
+              </w:rPr>
+              <w:t>discuss</w:t>
+            </w:r>
+            <w:proofErr w:type="gramEnd"/>
+            <w:r>
+              <w:rPr>
+                <w:rFonts w:cs="Arial"/>
+                <w:szCs w:val="20"/>
+              </w:rPr>
+              <w:t xml:space="preserve"> with other faculty </w:t>
+            </w:r>
+            <w:r>
+              <w:rPr>
+                <w:rFonts w:cs="Arial"/>
+                <w:szCs w:val="20"/>
+              </w:rPr>
+              <w:lastRenderedPageBreak/>
+              <w:t>member to create PLO and CO map.</w:t>
+            </w:r>
+          </w:p>
+          <w:p>
+            <w:pPr>
+              <w:rPr>
+                <w:rFonts w:cs="Arial"/>
+                <w:szCs w:val="20"/>
+              </w:rPr>
+            </w:pPr>
+            <w:r>
+              <w:rPr>
+                <w:rFonts w:cs="Arial"/>
+                <w:szCs w:val="20"/>
+              </w:rPr>
+              <w:t>5)sends PLO CO map to department</w:t>
+            </w:r>
+          </w:p>
+          <w:p>
+            <w:pPr>
+              <w:rPr>
+                <w:rFonts w:cs="Arial"/>
+                <w:szCs w:val="20"/>
+              </w:rPr>
+            </w:pPr>
+          </w:p>
+          <w:p>
+            <w:pPr>
+              <w:rPr>
+                <w:rFonts w:cs="Arial"/>
+                <w:b/>
+                <w:szCs w:val="20"/>
+              </w:rPr>
+            </w:pPr>
+            <w:r>
+              <w:rPr>
+                <w:rFonts w:cs="Arial"/>
+                <w:b/>
+                <w:szCs w:val="20"/>
+              </w:rPr>
+              <w:t>Department:</w:t>
+            </w:r>
+          </w:p>
+          <w:p>
+            <w:pPr>
+              <w:rPr>
+                <w:rFonts w:cs="Arial"/>
+                <w:b/>
+                <w:szCs w:val="20"/>
+              </w:rPr>
+            </w:pPr>
+          </w:p>
+          <w:p>
+            <w:pPr>
+              <w:rPr>
+                <w:rFonts w:cs="Arial"/>
+                <w:szCs w:val="20"/>
+              </w:rPr>
+            </w:pPr>
+            <w:proofErr w:type="gramStart"/>
+            <w:r>
+              <w:rPr>
+                <w:rFonts w:cs="Arial"/>
+                <w:szCs w:val="20"/>
+              </w:rPr>
+              <w:t>1)receive</w:t>
+            </w:r>
+            <w:proofErr w:type="gramEnd"/>
+            <w:r>
+              <w:rPr>
+                <w:rFonts w:cs="Arial"/>
+                <w:szCs w:val="20"/>
+              </w:rPr>
+              <w:t xml:space="preserve"> request from faculty for PLO and CO information.</w:t>
+            </w:r>
+          </w:p>
+          <w:p>
+            <w:pPr>
+              <w:rPr>
+                <w:rFonts w:cs="Arial"/>
+                <w:szCs w:val="20"/>
+              </w:rPr>
+            </w:pPr>
+            <w:r>
+              <w:rPr>
+                <w:rFonts w:cs="Arial"/>
+                <w:szCs w:val="20"/>
+              </w:rPr>
+              <w:t xml:space="preserve">2) </w:t>
+            </w:r>
+            <w:proofErr w:type="gramStart"/>
+            <w:r>
+              <w:rPr>
+                <w:rFonts w:cs="Arial"/>
+                <w:szCs w:val="20"/>
+              </w:rPr>
+              <w:t>send</w:t>
+            </w:r>
+            <w:proofErr w:type="gramEnd"/>
+            <w:r>
+              <w:rPr>
+                <w:rFonts w:cs="Arial"/>
+                <w:szCs w:val="20"/>
+              </w:rPr>
+              <w:t xml:space="preserve"> PLO and CO information to faculty.</w:t>
+            </w:r>
+          </w:p>
+          <w:p>
+            <w:pPr>
+              <w:rPr>
+                <w:rFonts w:cs="Arial"/>
+                <w:szCs w:val="20"/>
+              </w:rPr>
+            </w:pPr>
+            <w:proofErr w:type="gramStart"/>
+            <w:r>
+              <w:rPr>
+                <w:rFonts w:cs="Arial"/>
+                <w:szCs w:val="20"/>
+              </w:rPr>
+              <w:t>3)receive</w:t>
+            </w:r>
+            <w:proofErr w:type="gramEnd"/>
+            <w:r>
+              <w:rPr>
+                <w:rFonts w:cs="Arial"/>
+                <w:szCs w:val="20"/>
+              </w:rPr>
+              <w:t xml:space="preserve"> PLO and CO mapping from faculty.</w:t>
+            </w:r>
+          </w:p>
+          <w:p>
+            <w:pPr>
+              <w:rPr>
+                <w:rFonts w:cs="Arial"/>
+                <w:szCs w:val="20"/>
+              </w:rPr>
+            </w:pPr>
+            <w:r>
+              <w:rPr>
+                <w:rFonts w:cs="Arial"/>
+                <w:szCs w:val="20"/>
+              </w:rPr>
+              <w:t xml:space="preserve">4) </w:t>
+            </w:r>
+            <w:proofErr w:type="gramStart"/>
+            <w:r>
+              <w:rPr>
+                <w:rFonts w:cs="Arial"/>
+                <w:szCs w:val="20"/>
+              </w:rPr>
+              <w:t>store</w:t>
+            </w:r>
+            <w:proofErr w:type="gramEnd"/>
+            <w:r>
+              <w:rPr>
+                <w:rFonts w:cs="Arial"/>
+                <w:szCs w:val="20"/>
+              </w:rPr>
+              <w:t xml:space="preserve"> </w:t>
+            </w:r>
+            <w:proofErr w:type="spellStart"/>
+            <w:r>
+              <w:rPr>
+                <w:rFonts w:cs="Arial"/>
+                <w:szCs w:val="20"/>
+              </w:rPr>
+              <w:t>plo</w:t>
+            </w:r>
+            <w:proofErr w:type="spellEnd"/>
+            <w:r>
+              <w:rPr>
+                <w:rFonts w:cs="Arial"/>
+                <w:szCs w:val="20"/>
+              </w:rPr>
+              <w:t xml:space="preserve"> co map. </w:t>
+            </w:r>
+          </w:p>
+          <w:p>
+            <w:pPr>
+              <w:rPr>
+                <w:rFonts w:cs="Arial"/>
+                <w:szCs w:val="20"/>
+              </w:rPr>
+            </w:pPr>
+            <w:r>
+              <w:rPr>
+                <w:rFonts w:cs="Arial"/>
+                <w:szCs w:val="20"/>
+              </w:rPr>
+              <w:t xml:space="preserve">5) </w:t>
+            </w:r>
+            <w:proofErr w:type="gramStart"/>
+            <w:r>
+              <w:rPr>
+                <w:rFonts w:cs="Arial"/>
+                <w:szCs w:val="20"/>
+              </w:rPr>
+              <w:t>download</w:t>
+            </w:r>
+            <w:proofErr w:type="gramEnd"/>
+            <w:r>
+              <w:rPr>
+                <w:rFonts w:cs="Arial"/>
+                <w:szCs w:val="20"/>
+              </w:rPr>
+              <w:t xml:space="preserve"> the </w:t>
+            </w:r>
+            <w:proofErr w:type="spellStart"/>
+            <w:r>
+              <w:rPr>
+                <w:rFonts w:cs="Arial"/>
+                <w:szCs w:val="20"/>
+              </w:rPr>
+              <w:t>plo</w:t>
+            </w:r>
+            <w:proofErr w:type="spellEnd"/>
+            <w:r>
+              <w:rPr>
+                <w:rFonts w:cs="Arial"/>
+                <w:szCs w:val="20"/>
+              </w:rPr>
+              <w:t xml:space="preserve"> co map.</w:t>
+            </w:r>
+          </w:p>
+        </w:tc>
+        <w:tc>
+          <w:tcPr>
+            <w:tcW w:w="1207" w:type="dxa"/>
+          </w:tcPr>
+          <w:p>
+            <w:pPr>
+              <w:rPr>
+                <w:rFonts w:cs="Arial"/>
+                <w:b/>
+                <w:szCs w:val="20"/>
+              </w:rPr>
+            </w:pPr>
+            <w:r>
+              <w:rPr>
+                <w:rFonts w:cs="Arial"/>
+                <w:b/>
+                <w:szCs w:val="20"/>
+              </w:rPr>
+              <w:lastRenderedPageBreak/>
+              <w:t xml:space="preserve">Pen and paper: </w:t>
+            </w:r>
+          </w:p>
+          <w:p>
+            <w:pPr>
+              <w:rPr>
+                <w:rFonts w:cs="Arial"/>
+                <w:szCs w:val="20"/>
+              </w:rPr>
+            </w:pPr>
+            <w:r>
+              <w:rPr>
+                <w:rFonts w:cs="Arial"/>
+                <w:szCs w:val="20"/>
+              </w:rPr>
+              <w:t xml:space="preserve">Used </w:t>
+            </w:r>
+            <w:r>
+              <w:rPr>
+                <w:rFonts w:cs="Arial"/>
+                <w:szCs w:val="20"/>
+              </w:rPr>
+              <w:t>by faculty to view PLO and CO information as printed form.</w:t>
+            </w:r>
+          </w:p>
+          <w:p>
+            <w:pPr>
+              <w:rPr>
+                <w:rFonts w:cs="Arial"/>
+                <w:szCs w:val="20"/>
+              </w:rPr>
+            </w:pPr>
+          </w:p>
+        </w:tc>
+        <w:tc>
+          <w:tcPr>
+            <w:tcW w:w="1350" w:type="dxa"/>
+          </w:tcPr>
+          <w:p>
+            <w:pPr>
+              <w:rPr>
+                <w:rFonts w:cs="Arial"/>
+                <w:b/>
+                <w:szCs w:val="20"/>
+              </w:rPr>
+            </w:pPr>
+            <w:r>
+              <w:rPr>
+                <w:rFonts w:cs="Arial"/>
+                <w:b/>
+                <w:szCs w:val="20"/>
+              </w:rPr>
+              <w:t xml:space="preserve">Computer: </w:t>
+            </w:r>
+          </w:p>
+          <w:p>
+            <w:pPr>
+              <w:rPr>
+                <w:rFonts w:cs="Arial"/>
+                <w:szCs w:val="20"/>
+              </w:rPr>
+            </w:pPr>
+            <w:proofErr w:type="gramStart"/>
+            <w:r>
+              <w:rPr>
+                <w:rFonts w:cs="Arial"/>
+                <w:szCs w:val="20"/>
+              </w:rPr>
+              <w:t>used</w:t>
+            </w:r>
+            <w:proofErr w:type="gramEnd"/>
+            <w:r>
+              <w:rPr>
+                <w:rFonts w:cs="Arial"/>
+                <w:szCs w:val="20"/>
+              </w:rPr>
+              <w:t xml:space="preserve"> by faculty and department to receive and send PLO and CO information.</w:t>
+            </w:r>
+          </w:p>
+          <w:p>
+            <w:pPr>
+              <w:rPr>
+                <w:rFonts w:cs="Arial"/>
+                <w:b/>
+                <w:szCs w:val="20"/>
+              </w:rPr>
+            </w:pPr>
+            <w:r>
+              <w:rPr>
+                <w:rFonts w:cs="Arial"/>
+                <w:b/>
+                <w:szCs w:val="20"/>
+              </w:rPr>
+              <w:t>Printer</w:t>
+            </w:r>
+            <w:r>
+              <w:rPr>
+                <w:rFonts w:cs="Arial"/>
+                <w:b/>
+                <w:szCs w:val="20"/>
+              </w:rPr>
+              <w:t>:</w:t>
+            </w:r>
+          </w:p>
+          <w:p>
+            <w:pPr>
+              <w:rPr>
+                <w:rFonts w:cs="Arial"/>
+                <w:szCs w:val="20"/>
+              </w:rPr>
+            </w:pPr>
+            <w:r>
+              <w:rPr>
+                <w:rFonts w:cs="Arial"/>
+                <w:szCs w:val="20"/>
+              </w:rPr>
+              <w:t xml:space="preserve"> Used by faculty to print the </w:t>
+            </w:r>
+            <w:proofErr w:type="spellStart"/>
+            <w:r>
+              <w:rPr>
+                <w:rFonts w:cs="Arial"/>
+                <w:szCs w:val="20"/>
+              </w:rPr>
+              <w:t>plo</w:t>
+            </w:r>
+            <w:proofErr w:type="spellEnd"/>
+            <w:r>
+              <w:rPr>
+                <w:rFonts w:cs="Arial"/>
+                <w:szCs w:val="20"/>
+              </w:rPr>
+              <w:t xml:space="preserve"> and co information.</w:t>
+            </w:r>
+          </w:p>
+        </w:tc>
+        <w:tc>
+          <w:tcPr>
+            <w:tcW w:w="1350" w:type="dxa"/>
+          </w:tcPr>
+          <w:p>
+            <w:pPr>
+              <w:rPr>
+                <w:rFonts w:cs="Arial"/>
+                <w:b/>
+                <w:szCs w:val="20"/>
+              </w:rPr>
+            </w:pPr>
+            <w:r>
+              <w:rPr>
+                <w:rFonts w:cs="Arial"/>
+                <w:b/>
+                <w:szCs w:val="20"/>
+              </w:rPr>
+              <w:t xml:space="preserve">Operating system: </w:t>
+            </w:r>
+          </w:p>
+          <w:p>
+            <w:pPr>
+              <w:rPr>
+                <w:rFonts w:cs="Arial"/>
+                <w:szCs w:val="20"/>
+              </w:rPr>
+            </w:pPr>
+            <w:r>
+              <w:rPr>
+                <w:rFonts w:cs="Arial"/>
+                <w:szCs w:val="20"/>
+              </w:rPr>
+              <w:t>Used in department and faculty’s computer.</w:t>
+            </w:r>
+          </w:p>
+          <w:p>
+            <w:pPr>
+              <w:rPr>
+                <w:rFonts w:cs="Arial"/>
+                <w:szCs w:val="20"/>
+              </w:rPr>
+            </w:pPr>
+          </w:p>
+          <w:p>
+            <w:pPr>
+              <w:rPr>
+                <w:rFonts w:cs="Arial"/>
+                <w:b/>
+                <w:szCs w:val="20"/>
+              </w:rPr>
+            </w:pPr>
+            <w:r>
+              <w:rPr>
+                <w:rFonts w:cs="Arial"/>
+                <w:b/>
+                <w:szCs w:val="20"/>
+              </w:rPr>
+              <w:t>pdf viewer:</w:t>
+            </w:r>
+          </w:p>
+          <w:p>
+            <w:pPr>
+              <w:rPr>
+                <w:rFonts w:cs="Arial"/>
+                <w:szCs w:val="20"/>
+              </w:rPr>
+            </w:pPr>
+            <w:r>
+              <w:rPr>
+                <w:rFonts w:cs="Arial"/>
+                <w:szCs w:val="20"/>
+              </w:rPr>
+              <w:t xml:space="preserve"> </w:t>
+            </w:r>
+            <w:proofErr w:type="gramStart"/>
+            <w:r>
+              <w:rPr>
+                <w:rFonts w:cs="Arial"/>
+                <w:szCs w:val="20"/>
+              </w:rPr>
+              <w:t>to</w:t>
+            </w:r>
+            <w:proofErr w:type="gramEnd"/>
+            <w:r>
+              <w:rPr>
+                <w:rFonts w:cs="Arial"/>
+                <w:szCs w:val="20"/>
+              </w:rPr>
+              <w:t xml:space="preserve"> see the PLO and co information.</w:t>
+            </w:r>
+          </w:p>
+        </w:tc>
+        <w:tc>
+          <w:tcPr>
+            <w:tcW w:w="1350" w:type="dxa"/>
+          </w:tcPr>
+          <w:p>
+            <w:pPr>
+              <w:rPr>
+                <w:rFonts w:cs="Arial"/>
+                <w:b/>
+                <w:szCs w:val="20"/>
+              </w:rPr>
+            </w:pPr>
+          </w:p>
+        </w:tc>
+        <w:tc>
+          <w:tcPr>
+            <w:tcW w:w="1381" w:type="dxa"/>
+          </w:tcPr>
+          <w:p>
+            <w:pPr>
+              <w:rPr>
+                <w:rFonts w:cs="Arial"/>
+                <w:b/>
+                <w:szCs w:val="20"/>
+              </w:rPr>
+            </w:pPr>
+            <w:r>
+              <w:rPr>
+                <w:rFonts w:cs="Arial"/>
+                <w:b/>
+                <w:szCs w:val="20"/>
+              </w:rPr>
+              <w:t xml:space="preserve">Internet: </w:t>
+            </w:r>
+          </w:p>
+          <w:p>
+            <w:pPr>
+              <w:rPr>
+                <w:rFonts w:cs="Arial"/>
+                <w:szCs w:val="20"/>
+              </w:rPr>
+            </w:pPr>
+            <w:proofErr w:type="gramStart"/>
+            <w:r>
+              <w:rPr>
+                <w:rFonts w:cs="Arial"/>
+                <w:szCs w:val="20"/>
+              </w:rPr>
+              <w:t>used</w:t>
+            </w:r>
+            <w:proofErr w:type="gramEnd"/>
+            <w:r>
+              <w:rPr>
+                <w:rFonts w:cs="Arial"/>
+                <w:szCs w:val="20"/>
+              </w:rPr>
+              <w:t xml:space="preserve"> by faculty and department to receive and send PLO and CO information</w:t>
+            </w:r>
+            <w:r>
+              <w:rPr>
+                <w:rFonts w:cs="Arial"/>
+                <w:szCs w:val="20"/>
+              </w:rPr>
+              <w:t xml:space="preserve"> and communicate with each other</w:t>
+            </w:r>
+            <w:r>
+              <w:rPr>
+                <w:rFonts w:cs="Arial"/>
+                <w:szCs w:val="20"/>
+              </w:rPr>
+              <w:t>.</w:t>
+            </w:r>
+          </w:p>
+          <w:p>
+            <w:pPr>
+              <w:rPr>
+                <w:rFonts w:cs="Arial"/>
+                <w:szCs w:val="20"/>
+              </w:rPr>
+            </w:pPr>
+          </w:p>
+          <w:p>
+            <w:pPr>
+              <w:rPr>
+                <w:rFonts w:cs="Arial"/>
+                <w:b/>
+                <w:szCs w:val="20"/>
+              </w:rPr>
+            </w:pPr>
+            <w:r>
+              <w:rPr>
+                <w:rFonts w:cs="Arial"/>
+                <w:b/>
+                <w:szCs w:val="20"/>
+              </w:rPr>
+              <w:t>Telephone:</w:t>
+            </w:r>
+          </w:p>
+          <w:p>
+            <w:pPr>
+              <w:rPr>
+                <w:rFonts w:cs="Arial"/>
+                <w:szCs w:val="20"/>
+              </w:rPr>
+            </w:pPr>
+            <w:r>
+              <w:rPr>
+                <w:rFonts w:cs="Arial"/>
+                <w:szCs w:val="20"/>
+              </w:rPr>
+              <w:t xml:space="preserve">Used for verbal communication between </w:t>
+            </w:r>
+            <w:proofErr w:type="gramStart"/>
+            <w:r>
+              <w:rPr>
+                <w:rFonts w:cs="Arial"/>
+                <w:szCs w:val="20"/>
+              </w:rPr>
+              <w:lastRenderedPageBreak/>
+              <w:t>faculty</w:t>
+            </w:r>
+            <w:proofErr w:type="gramEnd"/>
+            <w:r>
+              <w:rPr>
+                <w:rFonts w:cs="Arial"/>
+                <w:szCs w:val="20"/>
+              </w:rPr>
+              <w:t xml:space="preserve"> and department</w:t>
+            </w:r>
+            <w:r>
+              <w:rPr>
+                <w:rFonts w:cs="Arial"/>
+                <w:szCs w:val="20"/>
+              </w:rPr>
+              <w:t>.</w:t>
+            </w:r>
+          </w:p>
+          <w:p>
+            <w:pPr>
+              <w:rPr>
+                <w:rFonts w:cs="Arial"/>
+                <w:b/>
+                <w:szCs w:val="20"/>
+              </w:rPr>
+            </w:pPr>
+          </w:p>
+        </w:tc>
+      </w:tr>
+      <w:tr>
+        <w:trPr>
+          <w:trHeight w:val="530"/>
+          <w:jc w:val="center"/>
+        </w:trPr>
+        <w:tc>
+          <w:tcPr>
+            <w:tcW w:w="1278" w:type="dxa"/>
+          </w:tcPr>
+          <w:p>
+            <w:pPr>
+              <w:rPr>
+                <w:rFonts w:cs="Arial"/>
+                <w:szCs w:val="20"/>
+              </w:rPr>
+            </w:pPr>
+            <w:bookmarkStart w:id="0" w:name="_GoBack"/>
+            <w:bookmarkEnd w:id="0"/>
+          </w:p>
+        </w:tc>
+        <w:tc>
+          <w:tcPr>
+            <w:tcW w:w="1327" w:type="dxa"/>
+          </w:tcPr>
+          <w:p>
+            <w:pPr>
+              <w:rPr>
+                <w:rFonts w:cs="Arial"/>
                 <w:szCs w:val="20"/>
               </w:rPr>
             </w:pPr>
@@ -3808,8 +5315,8 @@
 </file>
 
 <file path=word/numbering.xml><?xml version="1.0" encoding="utf-8"?>
-<w:numbering xmlns:ve="http://schemas.openxmlformats.org/markup-compatibility/2006" xmlns:o="urn:schemas-microsoft-com:office:office" xmlns:r="http://schemas.openxmlformats.org/officeDocument/2006/relationships" xmlns:m="http://schemas.openxmlformats.org/officeDocument/2006/math" xmlns:v="urn:schemas-microsoft-com:vml" xmlns:wp="http://schemas.openxmlformats.org/drawingml/2006/wordprocessingDrawing" xmlns:w10="urn:schemas-microsoft-com:office:word" xmlns:w="http://schemas.openxmlformats.org/wordprocessingml/2006/main" xmlns:wne="http://schemas.microsoft.com/office/word/2006/wordml">
-  <w:abstractNum w:abstractNumId="0">
+<w:numbering xmlns:wpc="http://schemas.microsoft.com/office/word/2010/wordprocessingCanvas" xmlns:cx="http://schemas.microsoft.com/office/drawing/2014/chartex" xmlns:cx1="http://schemas.microsoft.com/office/drawing/2015/9/8/chartex" xmlns:mc="http://schemas.openxmlformats.org/markup-compatibility/2006" xmlns:o="urn:schemas-microsoft-com:office:office" xmlns:r="http://schemas.openxmlformats.org/officeDocument/2006/relationships" xmlns:m="http://schemas.openxmlformats.org/officeDocument/2006/math" xmlns:v="urn:schemas-microsoft-com:vml" xmlns:wp14="http://schemas.microsoft.com/office/word/2010/wordprocessingDrawing" xmlns:wp="http://schemas.openxmlformats.org/drawingml/2006/wordprocessingDrawing" xmlns:w10="urn:schemas-microsoft-com:office:word" xmlns:w="http://schemas.openxmlformats.org/wordprocessingml/2006/main" xmlns:w14="http://schemas.microsoft.com/office/word/2010/wordml" xmlns:w15="http://schemas.microsoft.com/office/word/2012/wordml" xmlns:w16se="http://schemas.microsoft.com/office/word/2015/wordml/symex" xmlns:wpg="http://schemas.microsoft.com/office/word/2010/wordprocessingGroup" xmlns:wpi="http://schemas.microsoft.com/office/word/2010/wordprocessingInk" xmlns:wne="http://schemas.microsoft.com/office/word/2006/wordml" xmlns:wps="http://schemas.microsoft.com/office/word/2010/wordprocessingShape" mc:Ignorable="w14 w15 w16se wp14">
+  <w:abstractNum w:abstractNumId="0" w15:restartNumberingAfterBreak="0">
     <w:nsid w:val="02F47D1A"/>
     <w:multiLevelType w:val="hybridMultilevel"/>
     <w:tmpl w:val="0BEA72F2"/>
@@ -3898,7 +5405,274 @@
       </w:pPr>
     </w:lvl>
   </w:abstractNum>
-  <w:abstractNum w:abstractNumId="1">
+  <w:abstractNum w:abstractNumId="1" w15:restartNumberingAfterBreak="0">
+    <w:nsid w:val="072963E3"/>
+    <w:multiLevelType w:val="hybridMultilevel"/>
+    <w:tmpl w:val="3C1457CE"/>
+    <w:lvl w:ilvl="0" w:tplc="04090011">
+      <w:start w:val="1"/>
+      <w:numFmt w:val="decimal"/>
+      <w:lvlText w:val="%1)"/>
+      <w:lvlJc w:val="left"/>
+      <w:pPr>
+        <w:ind w:left="720" w:hanging="360"/>
+      </w:pPr>
+      <w:rPr>
+        <w:rFonts w:hint="default"/>
+      </w:rPr>
+    </w:lvl>
+    <w:lvl w:ilvl="1" w:tplc="04090019" w:tentative="1">
+      <w:start w:val="1"/>
+      <w:numFmt w:val="lowerLetter"/>
+      <w:lvlText w:val="%2."/>
+      <w:lvlJc w:val="left"/>
+      <w:pPr>
+        <w:ind w:left="1440" w:hanging="360"/>
+      </w:pPr>
+    </w:lvl>
+    <w:lvl w:ilvl="2" w:tplc="0409001B" w:tentative="1">
+      <w:start w:val="1"/>
+      <w:numFmt w:val="lowerRoman"/>
+      <w:lvlText w:val="%3."/>
+      <w:lvlJc w:val="right"/>
+      <w:pPr>
+        <w:ind w:left="2160" w:hanging="180"/>
+      </w:pPr>
+    </w:lvl>
+    <w:lvl w:ilvl="3" w:tplc="0409000F" w:tentative="1">
+      <w:start w:val="1"/>
+      <w:numFmt w:val="decimal"/>
+      <w:lvlText w:val="%4."/>
+      <w:lvlJc w:val="left"/>
+      <w:pPr>
+        <w:ind w:left="2880" w:hanging="360"/>
+      </w:pPr>
+    </w:lvl>
+    <w:lvl w:ilvl="4" w:tplc="04090019" w:tentative="1">
+      <w:start w:val="1"/>
+      <w:numFmt w:val="lowerLetter"/>
+      <w:lvlText w:val="%5."/>
+      <w:lvlJc w:val="left"/>
+      <w:pPr>
+        <w:ind w:left="3600" w:hanging="360"/>
+      </w:pPr>
+    </w:lvl>
+    <w:lvl w:ilvl="5" w:tplc="0409001B" w:tentative="1">
+      <w:start w:val="1"/>
+      <w:numFmt w:val="lowerRoman"/>
+      <w:lvlText w:val="%6."/>
+      <w:lvlJc w:val="right"/>
+      <w:pPr>
+        <w:ind w:left="4320" w:hanging="180"/>
+      </w:pPr>
+    </w:lvl>
+    <w:lvl w:ilvl="6" w:tplc="0409000F" w:tentative="1">
+      <w:start w:val="1"/>
+      <w:numFmt w:val="decimal"/>
+      <w:lvlText w:val="%7."/>
+      <w:lvlJc w:val="left"/>
+      <w:pPr>
+        <w:ind w:left="5040" w:hanging="360"/>
+      </w:pPr>
+    </w:lvl>
+    <w:lvl w:ilvl="7" w:tplc="04090019" w:tentative="1">
+      <w:start w:val="1"/>
+      <w:numFmt w:val="lowerLetter"/>
+      <w:lvlText w:val="%8."/>
+      <w:lvlJc w:val="left"/>
+      <w:pPr>
+        <w:ind w:left="5760" w:hanging="360"/>
+      </w:pPr>
+    </w:lvl>
+    <w:lvl w:ilvl="8" w:tplc="0409001B" w:tentative="1">
+      <w:start w:val="1"/>
+      <w:numFmt w:val="lowerRoman"/>
+      <w:lvlText w:val="%9."/>
+      <w:lvlJc w:val="right"/>
+      <w:pPr>
+        <w:ind w:left="6480" w:hanging="180"/>
+      </w:pPr>
+    </w:lvl>
+  </w:abstractNum>
+  <w:abstractNum w:abstractNumId="2" w15:restartNumberingAfterBreak="0">
+    <w:nsid w:val="27BA3EF3"/>
+    <w:multiLevelType w:val="hybridMultilevel"/>
+    <w:tmpl w:val="3D38174A"/>
+    <w:lvl w:ilvl="0" w:tplc="04090011">
+      <w:start w:val="1"/>
+      <w:numFmt w:val="decimal"/>
+      <w:lvlText w:val="%1)"/>
+      <w:lvlJc w:val="left"/>
+      <w:pPr>
+        <w:ind w:left="720" w:hanging="360"/>
+      </w:pPr>
+      <w:rPr>
+        <w:rFonts w:hint="default"/>
+      </w:rPr>
+    </w:lvl>
+    <w:lvl w:ilvl="1" w:tplc="04090019" w:tentative="1">
+      <w:start w:val="1"/>
+      <w:numFmt w:val="lowerLetter"/>
+      <w:lvlText w:val="%2."/>
+      <w:lvlJc w:val="left"/>
+      <w:pPr>
+        <w:ind w:left="1440" w:hanging="360"/>
+      </w:pPr>
+    </w:lvl>
+    <w:lvl w:ilvl="2" w:tplc="0409001B" w:tentative="1">
+      <w:start w:val="1"/>
+      <w:numFmt w:val="lowerRoman"/>
+      <w:lvlText w:val="%3."/>
+      <w:lvlJc w:val="right"/>
+      <w:pPr>
+        <w:ind w:left="2160" w:hanging="180"/>
+      </w:pPr>
+    </w:lvl>
+    <w:lvl w:ilvl="3" w:tplc="0409000F" w:tentative="1">
+      <w:start w:val="1"/>
+      <w:numFmt w:val="decimal"/>
+      <w:lvlText w:val="%4."/>
+      <w:lvlJc w:val="left"/>
+      <w:pPr>
+        <w:ind w:left="2880" w:hanging="360"/>
+      </w:pPr>
+    </w:lvl>
+    <w:lvl w:ilvl="4" w:tplc="04090019" w:tentative="1">
+      <w:start w:val="1"/>
+      <w:numFmt w:val="lowerLetter"/>
+      <w:lvlText w:val="%5."/>
+      <w:lvlJc w:val="left"/>
+      <w:pPr>
+        <w:ind w:left="3600" w:hanging="360"/>
+      </w:pPr>
+    </w:lvl>
+    <w:lvl w:ilvl="5" w:tplc="0409001B" w:tentative="1">
+      <w:start w:val="1"/>
+      <w:numFmt w:val="lowerRoman"/>
+      <w:lvlText w:val="%6."/>
+      <w:lvlJc w:val="right"/>
+      <w:pPr>
+        <w:ind w:left="4320" w:hanging="180"/>
+      </w:pPr>
+    </w:lvl>
+    <w:lvl w:ilvl="6" w:tplc="0409000F" w:tentative="1">
+      <w:start w:val="1"/>
+      <w:numFmt w:val="decimal"/>
+      <w:lvlText w:val="%7."/>
+      <w:lvlJc w:val="left"/>
+      <w:pPr>
+        <w:ind w:left="5040" w:hanging="360"/>
+      </w:pPr>
+    </w:lvl>
+    <w:lvl w:ilvl="7" w:tplc="04090019" w:tentative="1">
+      <w:start w:val="1"/>
+      <w:numFmt w:val="lowerLetter"/>
+      <w:lvlText w:val="%8."/>
+      <w:lvlJc w:val="left"/>
+      <w:pPr>
+        <w:ind w:left="5760" w:hanging="360"/>
+      </w:pPr>
+    </w:lvl>
+    <w:lvl w:ilvl="8" w:tplc="0409001B" w:tentative="1">
+      <w:start w:val="1"/>
+      <w:numFmt w:val="lowerRoman"/>
+      <w:lvlText w:val="%9."/>
+      <w:lvlJc w:val="right"/>
+      <w:pPr>
+        <w:ind w:left="6480" w:hanging="180"/>
+      </w:pPr>
+    </w:lvl>
+  </w:abstractNum>
+  <w:abstractNum w:abstractNumId="3" w15:restartNumberingAfterBreak="0">
+    <w:nsid w:val="5A745215"/>
+    <w:multiLevelType w:val="hybridMultilevel"/>
+    <w:tmpl w:val="19145442"/>
+    <w:lvl w:ilvl="0" w:tplc="04090011">
+      <w:start w:val="1"/>
+      <w:numFmt w:val="decimal"/>
+      <w:lvlText w:val="%1)"/>
+      <w:lvlJc w:val="left"/>
+      <w:pPr>
+        <w:ind w:left="720" w:hanging="360"/>
+      </w:pPr>
+      <w:rPr>
+        <w:rFonts w:hint="default"/>
+      </w:rPr>
+    </w:lvl>
+    <w:lvl w:ilvl="1" w:tplc="04090019" w:tentative="1">
+      <w:start w:val="1"/>
+      <w:numFmt w:val="lowerLetter"/>
+      <w:lvlText w:val="%2."/>
+      <w:lvlJc w:val="left"/>
+      <w:pPr>
+        <w:ind w:left="1440" w:hanging="360"/>
+      </w:pPr>
+    </w:lvl>
+    <w:lvl w:ilvl="2" w:tplc="0409001B" w:tentative="1">
+      <w:start w:val="1"/>
+      <w:numFmt w:val="lowerRoman"/>
+      <w:lvlText w:val="%3."/>
+      <w:lvlJc w:val="right"/>
+      <w:pPr>
+        <w:ind w:left="2160" w:hanging="180"/>
+      </w:pPr>
+    </w:lvl>
+    <w:lvl w:ilvl="3" w:tplc="0409000F" w:tentative="1">
+      <w:start w:val="1"/>
+      <w:numFmt w:val="decimal"/>
+      <w:lvlText w:val="%4."/>
+      <w:lvlJc w:val="left"/>
+      <w:pPr>
+        <w:ind w:left="2880" w:hanging="360"/>
+      </w:pPr>
+    </w:lvl>
+    <w:lvl w:ilvl="4" w:tplc="04090019" w:tentative="1">
+      <w:start w:val="1"/>
+      <w:numFmt w:val="lowerLetter"/>
+      <w:lvlText w:val="%5."/>
+      <w:lvlJc w:val="left"/>
+      <w:pPr>
+        <w:ind w:left="3600" w:hanging="360"/>
+      </w:pPr>
+    </w:lvl>
+    <w:lvl w:ilvl="5" w:tplc="0409001B" w:tentative="1">
+      <w:start w:val="1"/>
+      <w:numFmt w:val="lowerRoman"/>
+      <w:lvlText w:val="%6."/>
+      <w:lvlJc w:val="right"/>
+      <w:pPr>
+        <w:ind w:left="4320" w:hanging="180"/>
+      </w:pPr>
+    </w:lvl>
+    <w:lvl w:ilvl="6" w:tplc="0409000F" w:tentative="1">
+      <w:start w:val="1"/>
+      <w:numFmt w:val="decimal"/>
+      <w:lvlText w:val="%7."/>
+      <w:lvlJc w:val="left"/>
+      <w:pPr>
+        <w:ind w:left="5040" w:hanging="360"/>
+      </w:pPr>
+    </w:lvl>
+    <w:lvl w:ilvl="7" w:tplc="04090019" w:tentative="1">
+      <w:start w:val="1"/>
+      <w:numFmt w:val="lowerLetter"/>
+      <w:lvlText w:val="%8."/>
+      <w:lvlJc w:val="left"/>
+      <w:pPr>
+        <w:ind w:left="5760" w:hanging="360"/>
+      </w:pPr>
+    </w:lvl>
+    <w:lvl w:ilvl="8" w:tplc="0409001B" w:tentative="1">
+      <w:start w:val="1"/>
+      <w:numFmt w:val="lowerRoman"/>
+      <w:lvlText w:val="%9."/>
+      <w:lvlJc w:val="right"/>
+      <w:pPr>
+        <w:ind w:left="6480" w:hanging="180"/>
+      </w:pPr>
+    </w:lvl>
+  </w:abstractNum>
+  <w:abstractNum w:abstractNumId="4" w15:restartNumberingAfterBreak="0">
     <w:nsid w:val="65F1201E"/>
     <w:multiLevelType w:val="hybridMultilevel"/>
     <w:tmpl w:val="87E25728"/>
@@ -3987,17 +5761,210 @@
       </w:pPr>
     </w:lvl>
   </w:abstractNum>
+  <w:abstractNum w:abstractNumId="5" w15:restartNumberingAfterBreak="0">
+    <w:nsid w:val="73AC70F0"/>
+    <w:multiLevelType w:val="hybridMultilevel"/>
+    <w:tmpl w:val="BCD4A1FA"/>
+    <w:lvl w:ilvl="0" w:tplc="04090011">
+      <w:start w:val="1"/>
+      <w:numFmt w:val="decimal"/>
+      <w:lvlText w:val="%1)"/>
+      <w:lvlJc w:val="left"/>
+      <w:pPr>
+        <w:ind w:left="720" w:hanging="360"/>
+      </w:pPr>
+      <w:rPr>
+        <w:rFonts w:hint="default"/>
+      </w:rPr>
+    </w:lvl>
+    <w:lvl w:ilvl="1" w:tplc="04090019" w:tentative="1">
+      <w:start w:val="1"/>
+      <w:numFmt w:val="lowerLetter"/>
+      <w:lvlText w:val="%2."/>
+      <w:lvlJc w:val="left"/>
+      <w:pPr>
+        <w:ind w:left="1440" w:hanging="360"/>
+      </w:pPr>
+    </w:lvl>
+    <w:lvl w:ilvl="2" w:tplc="0409001B" w:tentative="1">
+      <w:start w:val="1"/>
+      <w:numFmt w:val="lowerRoman"/>
+      <w:lvlText w:val="%3."/>
+      <w:lvlJc w:val="right"/>
+      <w:pPr>
+        <w:ind w:left="2160" w:hanging="180"/>
+      </w:pPr>
+    </w:lvl>
+    <w:lvl w:ilvl="3" w:tplc="0409000F" w:tentative="1">
+      <w:start w:val="1"/>
+      <w:numFmt w:val="decimal"/>
+      <w:lvlText w:val="%4."/>
+      <w:lvlJc w:val="left"/>
+      <w:pPr>
+        <w:ind w:left="2880" w:hanging="360"/>
+      </w:pPr>
+    </w:lvl>
+    <w:lvl w:ilvl="4" w:tplc="04090019" w:tentative="1">
+      <w:start w:val="1"/>
+      <w:numFmt w:val="lowerLetter"/>
+      <w:lvlText w:val="%5."/>
+      <w:lvlJc w:val="left"/>
+      <w:pPr>
+        <w:ind w:left="3600" w:hanging="360"/>
+      </w:pPr>
+    </w:lvl>
+    <w:lvl w:ilvl="5" w:tplc="0409001B" w:tentative="1">
+      <w:start w:val="1"/>
+      <w:numFmt w:val="lowerRoman"/>
+      <w:lvlText w:val="%6."/>
+      <w:lvlJc w:val="right"/>
+      <w:pPr>
+        <w:ind w:left="4320" w:hanging="180"/>
+      </w:pPr>
+    </w:lvl>
+    <w:lvl w:ilvl="6" w:tplc="0409000F" w:tentative="1">
+      <w:start w:val="1"/>
+      <w:numFmt w:val="decimal"/>
+      <w:lvlText w:val="%7."/>
+      <w:lvlJc w:val="left"/>
+      <w:pPr>
+        <w:ind w:left="5040" w:hanging="360"/>
+      </w:pPr>
+    </w:lvl>
+    <w:lvl w:ilvl="7" w:tplc="04090019" w:tentative="1">
+      <w:start w:val="1"/>
+      <w:numFmt w:val="lowerLetter"/>
+      <w:lvlText w:val="%8."/>
+      <w:lvlJc w:val="left"/>
+      <w:pPr>
+        <w:ind w:left="5760" w:hanging="360"/>
+      </w:pPr>
+    </w:lvl>
+    <w:lvl w:ilvl="8" w:tplc="0409001B" w:tentative="1">
+      <w:start w:val="1"/>
+      <w:numFmt w:val="lowerRoman"/>
+      <w:lvlText w:val="%9."/>
+      <w:lvlJc w:val="right"/>
+      <w:pPr>
+        <w:ind w:left="6480" w:hanging="180"/>
+      </w:pPr>
+    </w:lvl>
+  </w:abstractNum>
+  <w:abstractNum w:abstractNumId="6" w15:restartNumberingAfterBreak="0">
+    <w:nsid w:val="7B0D6416"/>
+    <w:multiLevelType w:val="hybridMultilevel"/>
+    <w:tmpl w:val="424238E8"/>
+    <w:lvl w:ilvl="0" w:tplc="04090011">
+      <w:start w:val="1"/>
+      <w:numFmt w:val="decimal"/>
+      <w:lvlText w:val="%1)"/>
+      <w:lvlJc w:val="left"/>
+      <w:pPr>
+        <w:ind w:left="720" w:hanging="360"/>
+      </w:pPr>
+      <w:rPr>
+        <w:rFonts w:hint="default"/>
+      </w:rPr>
+    </w:lvl>
+    <w:lvl w:ilvl="1" w:tplc="04090019" w:tentative="1">
+      <w:start w:val="1"/>
+      <w:numFmt w:val="lowerLetter"/>
+      <w:lvlText w:val="%2."/>
+      <w:lvlJc w:val="left"/>
+      <w:pPr>
+        <w:ind w:left="1440" w:hanging="360"/>
+      </w:pPr>
+    </w:lvl>
+    <w:lvl w:ilvl="2" w:tplc="0409001B" w:tentative="1">
+      <w:start w:val="1"/>
+      <w:numFmt w:val="lowerRoman"/>
+      <w:lvlText w:val="%3."/>
+      <w:lvlJc w:val="right"/>
+      <w:pPr>
+        <w:ind w:left="2160" w:hanging="180"/>
+      </w:pPr>
+    </w:lvl>
+    <w:lvl w:ilvl="3" w:tplc="0409000F" w:tentative="1">
+      <w:start w:val="1"/>
+      <w:numFmt w:val="decimal"/>
+      <w:lvlText w:val="%4."/>
+      <w:lvlJc w:val="left"/>
+      <w:pPr>
+        <w:ind w:left="2880" w:hanging="360"/>
+      </w:pPr>
+    </w:lvl>
+    <w:lvl w:ilvl="4" w:tplc="04090019" w:tentative="1">
+      <w:start w:val="1"/>
+      <w:numFmt w:val="lowerLetter"/>
+      <w:lvlText w:val="%5."/>
+      <w:lvlJc w:val="left"/>
+      <w:pPr>
+        <w:ind w:left="3600" w:hanging="360"/>
+      </w:pPr>
+    </w:lvl>
+    <w:lvl w:ilvl="5" w:tplc="0409001B" w:tentative="1">
+      <w:start w:val="1"/>
+      <w:numFmt w:val="lowerRoman"/>
+      <w:lvlText w:val="%6."/>
+      <w:lvlJc w:val="right"/>
+      <w:pPr>
+        <w:ind w:left="4320" w:hanging="180"/>
+      </w:pPr>
+    </w:lvl>
+    <w:lvl w:ilvl="6" w:tplc="0409000F" w:tentative="1">
+      <w:start w:val="1"/>
+      <w:numFmt w:val="decimal"/>
+      <w:lvlText w:val="%7."/>
+      <w:lvlJc w:val="left"/>
+      <w:pPr>
+        <w:ind w:left="5040" w:hanging="360"/>
+      </w:pPr>
+    </w:lvl>
+    <w:lvl w:ilvl="7" w:tplc="04090019" w:tentative="1">
+      <w:start w:val="1"/>
+      <w:numFmt w:val="lowerLetter"/>
+      <w:lvlText w:val="%8."/>
+      <w:lvlJc w:val="left"/>
+      <w:pPr>
+        <w:ind w:left="5760" w:hanging="360"/>
+      </w:pPr>
+    </w:lvl>
+    <w:lvl w:ilvl="8" w:tplc="0409001B" w:tentative="1">
+      <w:start w:val="1"/>
+      <w:numFmt w:val="lowerRoman"/>
+      <w:lvlText w:val="%9."/>
+      <w:lvlJc w:val="right"/>
+      <w:pPr>
+        <w:ind w:left="6480" w:hanging="180"/>
+      </w:pPr>
+    </w:lvl>
+  </w:abstractNum>
   <w:num w:numId="1">
-    <w:abstractNumId w:val="1"/>
+    <w:abstractNumId w:val="4"/>
   </w:num>
   <w:num w:numId="2">
     <w:abstractNumId w:val="0"/>
+  </w:num>
+  <w:num w:numId="3">
+    <w:abstractNumId w:val="6"/>
+  </w:num>
+  <w:num w:numId="4">
+    <w:abstractNumId w:val="2"/>
+  </w:num>
+  <w:num w:numId="5">
+    <w:abstractNumId w:val="5"/>
+  </w:num>
+  <w:num w:numId="6">
+    <w:abstractNumId w:val="3"/>
+  </w:num>
+  <w:num w:numId="7">
+    <w:abstractNumId w:val="1"/>
   </w:num>
 </w:numbering>
 </file>
 
 <file path=word/styles.xml><?xml version="1.0" encoding="utf-8"?>
-<w:styles xmlns:r="http://schemas.openxmlformats.org/officeDocument/2006/relationships" xmlns:w="http://schemas.openxmlformats.org/wordprocessingml/2006/main">
+<w:styles xmlns:mc="http://schemas.openxmlformats.org/markup-compatibility/2006" xmlns:r="http://schemas.openxmlformats.org/officeDocument/2006/relationships" xmlns:w="http://schemas.openxmlformats.org/wordprocessingml/2006/main" xmlns:w14="http://schemas.microsoft.com/office/word/2010/wordml" xmlns:w15="http://schemas.microsoft.com/office/word/2012/wordml" xmlns:w16se="http://schemas.microsoft.com/office/word/2015/wordml/symex" mc:Ignorable="w14 w15 w16se">
   <w:docDefaults>
     <w:rPrDefault>
       <w:rPr>
@@ -4013,144 +5980,378 @@
       </w:pPr>
     </w:pPrDefault>
   </w:docDefaults>
-  <w:latentStyles w:defLockedState="0" w:defUIPriority="99" w:defSemiHidden="1" w:defUnhideWhenUsed="1" w:defQFormat="0" w:count="267">
-    <w:lsdException w:name="Normal" w:semiHidden="0" w:uiPriority="0" w:unhideWhenUsed="0" w:qFormat="1"/>
-    <w:lsdException w:name="heading 1" w:semiHidden="0" w:uiPriority="9" w:unhideWhenUsed="0" w:qFormat="1"/>
-    <w:lsdException w:name="heading 2" w:uiPriority="9" w:qFormat="1"/>
-    <w:lsdException w:name="heading 3" w:uiPriority="9" w:qFormat="1"/>
-    <w:lsdException w:name="heading 4" w:uiPriority="9" w:qFormat="1"/>
-    <w:lsdException w:name="heading 5" w:uiPriority="9" w:qFormat="1"/>
-    <w:lsdException w:name="heading 6" w:uiPriority="9" w:qFormat="1"/>
-    <w:lsdException w:name="heading 7" w:uiPriority="9" w:qFormat="1"/>
-    <w:lsdException w:name="heading 8" w:uiPriority="9" w:qFormat="1"/>
-    <w:lsdException w:name="heading 9" w:uiPriority="9" w:qFormat="1"/>
-    <w:lsdException w:name="toc 1" w:uiPriority="39"/>
-    <w:lsdException w:name="toc 2" w:uiPriority="39"/>
-    <w:lsdException w:name="toc 3" w:uiPriority="39"/>
-    <w:lsdException w:name="toc 4" w:uiPriority="39"/>
-    <w:lsdException w:name="toc 5" w:uiPriority="39"/>
-    <w:lsdException w:name="toc 6" w:uiPriority="39"/>
-    <w:lsdException w:name="toc 7" w:uiPriority="39"/>
-    <w:lsdException w:name="toc 8" w:uiPriority="39"/>
-    <w:lsdException w:name="toc 9" w:uiPriority="39"/>
-    <w:lsdException w:name="caption" w:uiPriority="35" w:qFormat="1"/>
-    <w:lsdException w:name="Title" w:semiHidden="0" w:uiPriority="10" w:unhideWhenUsed="0" w:qFormat="1"/>
-    <w:lsdException w:name="Default Paragraph Font" w:uiPriority="1"/>
-    <w:lsdException w:name="Subtitle" w:semiHidden="0" w:uiPriority="11" w:unhideWhenUsed="0" w:qFormat="1"/>
-    <w:lsdException w:name="Strong" w:semiHidden="0" w:uiPriority="22" w:unhideWhenUsed="0" w:qFormat="1"/>
-    <w:lsdException w:name="Emphasis" w:semiHidden="0" w:uiPriority="20" w:unhideWhenUsed="0" w:qFormat="1"/>
-    <w:lsdException w:name="Table Grid" w:semiHidden="0" w:uiPriority="59" w:unhideWhenUsed="0"/>
-    <w:lsdException w:name="Placeholder Text" w:unhideWhenUsed="0"/>
-    <w:lsdException w:name="No Spacing" w:semiHidden="0" w:uiPriority="1" w:unhideWhenUsed="0" w:qFormat="1"/>
-    <w:lsdException w:name="Light Shading" w:semiHidden="0" w:uiPriority="60" w:unhideWhenUsed="0"/>
-    <w:lsdException w:name="Light List" w:semiHidden="0" w:uiPriority="61" w:unhideWhenUsed="0"/>
-    <w:lsdException w:name="Light Grid" w:semiHidden="0" w:uiPriority="62" w:unhideWhenUsed="0"/>
-    <w:lsdException w:name="Medium Shading 1" w:semiHidden="0" w:uiPriority="63" w:unhideWhenUsed="0"/>
-    <w:lsdException w:name="Medium Shading 2" w:semiHidden="0" w:uiPriority="64" w:unhideWhenUsed="0"/>
-    <w:lsdException w:name="Medium List 1" w:semiHidden="0" w:uiPriority="65" w:unhideWhenUsed="0"/>
-    <w:lsdException w:name="Medium List 2" w:semiHidden="0" w:uiPriority="66" w:unhideWhenUsed="0"/>
-    <w:lsdException w:name="Medium Grid 1" w:semiHidden="0" w:uiPriority="67" w:unhideWhenUsed="0"/>
-    <w:lsdException w:name="Medium Grid 2" w:semiHidden="0" w:uiPriority="68" w:unhideWhenUsed="0"/>
-    <w:lsdException w:name="Medium Grid 3" w:semiHidden="0" w:uiPriority="69" w:unhideWhenUsed="0"/>
-    <w:lsdException w:name="Dark List" w:semiHidden="0" w:uiPriority="70" w:unhideWhenUsed="0"/>
-    <w:lsdException w:name="Colorful Shading" w:semiHidden="0" w:uiPriority="71" w:unhideWhenUsed="0"/>
-    <w:lsdException w:name="Colorful List" w:semiHidden="0" w:uiPriority="72" w:unhideWhenUsed="0"/>
-    <w:lsdException w:name="Colorful Grid" w:semiHidden="0" w:uiPriority="73" w:unhideWhenUsed="0"/>
-    <w:lsdException w:name="Light Shading Accent 1" w:semiHidden="0" w:uiPriority="60" w:unhideWhenUsed="0"/>
-    <w:lsdException w:name="Light List Accent 1" w:semiHidden="0" w:uiPriority="61" w:unhideWhenUsed="0"/>
-    <w:lsdException w:name="Light Grid Accent 1" w:semiHidden="0" w:uiPriority="62" w:unhideWhenUsed="0"/>
-    <w:lsdException w:name="Medium Shading 1 Accent 1" w:semiHidden="0" w:uiPriority="63" w:unhideWhenUsed="0"/>
-    <w:lsdException w:name="Medium Shading 2 Accent 1" w:semiHidden="0" w:uiPriority="64" w:unhideWhenUsed="0"/>
-    <w:lsdException w:name="Medium List 1 Accent 1" w:semiHidden="0" w:uiPriority="65" w:unhideWhenUsed="0"/>
-    <w:lsdException w:name="Revision" w:unhideWhenUsed="0"/>
-    <w:lsdException w:name="List Paragraph" w:semiHidden="0" w:uiPriority="34" w:unhideWhenUsed="0" w:qFormat="1"/>
-    <w:lsdException w:name="Quote" w:semiHidden="0" w:uiPriority="29" w:unhideWhenUsed="0" w:qFormat="1"/>
-    <w:lsdException w:name="Intense Quote" w:semiHidden="0" w:uiPriority="30" w:unhideWhenUsed="0" w:qFormat="1"/>
-    <w:lsdException w:name="Medium List 2 Accent 1" w:semiHidden="0" w:uiPriority="66" w:unhideWhenUsed="0"/>
-    <w:lsdException w:name="Medium Grid 1 Accent 1" w:semiHidden="0" w:uiPriority="67" w:unhideWhenUsed="0"/>
-    <w:lsdException w:name="Medium Grid 2 Accent 1" w:semiHidden="0" w:uiPriority="68" w:unhideWhenUsed="0"/>
-    <w:lsdException w:name="Medium Grid 3 Accent 1" w:semiHidden="0" w:uiPriority="69" w:unhideWhenUsed="0"/>
-    <w:lsdException w:name="Dark List Accent 1" w:semiHidden="0" w:uiPriority="70" w:unhideWhenUsed="0"/>
-    <w:lsdException w:name="Colorful Shading Accent 1" w:semiHidden="0" w:uiPriority="71" w:unhideWhenUsed="0"/>
-    <w:lsdException w:name="Colorful List Accent 1" w:semiHidden="0" w:uiPriority="72" w:unhideWhenUsed="0"/>
-    <w:lsdException w:name="Colorful Grid Accent 1" w:semiHidden="0" w:uiPriority="73" w:unhideWhenUsed="0"/>
-    <w:lsdException w:name="Light Shading Accent 2" w:semiHidden="0" w:uiPriority="60" w:unhideWhenUsed="0"/>
-    <w:lsdException w:name="Light List Accent 2" w:semiHidden="0" w:uiPriority="61" w:unhideWhenUsed="0"/>
-    <w:lsdException w:name="Light Grid Accent 2" w:semiHidden="0" w:uiPriority="62" w:unhideWhenUsed="0"/>
-    <w:lsdException w:name="Medium Shading 1 Accent 2" w:semiHidden="0" w:uiPriority="63" w:unhideWhenUsed="0"/>
-    <w:lsdException w:name="Medium Shading 2 Accent 2" w:semiHidden="0" w:uiPriority="64" w:unhideWhenUsed="0"/>
-    <w:lsdException w:name="Medium List 1 Accent 2" w:semiHidden="0" w:uiPriority="65" w:unhideWhenUsed="0"/>
-    <w:lsdException w:name="Medium List 2 Accent 2" w:semiHidden="0" w:uiPriority="66" w:unhideWhenUsed="0"/>
-    <w:lsdException w:name="Medium Grid 1 Accent 2" w:semiHidden="0" w:uiPriority="67" w:unhideWhenUsed="0"/>
-    <w:lsdException w:name="Medium Grid 2 Accent 2" w:semiHidden="0" w:uiPriority="68" w:unhideWhenUsed="0"/>
-    <w:lsdException w:name="Medium Grid 3 Accent 2" w:semiHidden="0" w:uiPriority="69" w:unhideWhenUsed="0"/>
-    <w:lsdException w:name="Dark List Accent 2" w:semiHidden="0" w:uiPriority="70" w:unhideWhenUsed="0"/>
-    <w:lsdException w:name="Colorful Shading Accent 2" w:semiHidden="0" w:uiPriority="71" w:unhideWhenUsed="0"/>
-    <w:lsdException w:name="Colorful List Accent 2" w:semiHidden="0" w:uiPriority="72" w:unhideWhenUsed="0"/>
-    <w:lsdException w:name="Colorful Grid Accent 2" w:semiHidden="0" w:uiPriority="73" w:unhideWhenUsed="0"/>
-    <w:lsdException w:name="Light Shading Accent 3" w:semiHidden="0" w:uiPriority="60" w:unhideWhenUsed="0"/>
-    <w:lsdException w:name="Light List Accent 3" w:semiHidden="0" w:uiPriority="61" w:unhideWhenUsed="0"/>
-    <w:lsdException w:name="Light Grid Accent 3" w:semiHidden="0" w:uiPriority="62" w:unhideWhenUsed="0"/>
-    <w:lsdException w:name="Medium Shading 1 Accent 3" w:semiHidden="0" w:uiPriority="63" w:unhideWhenUsed="0"/>
-    <w:lsdException w:name="Medium Shading 2 Accent 3" w:semiHidden="0" w:uiPriority="64" w:unhideWhenUsed="0"/>
-    <w:lsdException w:name="Medium List 1 Accent 3" w:semiHidden="0" w:uiPriority="65" w:unhideWhenUsed="0"/>
-    <w:lsdException w:name="Medium List 2 Accent 3" w:semiHidden="0" w:uiPriority="66" w:unhideWhenUsed="0"/>
-    <w:lsdException w:name="Medium Grid 1 Accent 3" w:semiHidden="0" w:uiPriority="67" w:unhideWhenUsed="0"/>
-    <w:lsdException w:name="Medium Grid 2 Accent 3" w:semiHidden="0" w:uiPriority="68" w:unhideWhenUsed="0"/>
-    <w:lsdException w:name="Medium Grid 3 Accent 3" w:semiHidden="0" w:uiPriority="69" w:unhideWhenUsed="0"/>
-    <w:lsdException w:name="Dark List Accent 3" w:semiHidden="0" w:uiPriority="70" w:unhideWhenUsed="0"/>
-    <w:lsdException w:name="Colorful Shading Accent 3" w:semiHidden="0" w:uiPriority="71" w:unhideWhenUsed="0"/>
-    <w:lsdException w:name="Colorful List Accent 3" w:semiHidden="0" w:uiPriority="72" w:unhideWhenUsed="0"/>
-    <w:lsdException w:name="Colorful Grid Accent 3" w:semiHidden="0" w:uiPriority="73" w:unhideWhenUsed="0"/>
-    <w:lsdException w:name="Light Shading Accent 4" w:semiHidden="0" w:uiPriority="60" w:unhideWhenUsed="0"/>
-    <w:lsdException w:name="Light List Accent 4" w:semiHidden="0" w:uiPriority="61" w:unhideWhenUsed="0"/>
-    <w:lsdException w:name="Light Grid Accent 4" w:semiHidden="0" w:uiPriority="62" w:unhideWhenUsed="0"/>
-    <w:lsdException w:name="Medium Shading 1 Accent 4" w:semiHidden="0" w:uiPriority="63" w:unhideWhenUsed="0"/>
-    <w:lsdException w:name="Medium Shading 2 Accent 4" w:semiHidden="0" w:uiPriority="64" w:unhideWhenUsed="0"/>
-    <w:lsdException w:name="Medium List 1 Accent 4" w:semiHidden="0" w:uiPriority="65" w:unhideWhenUsed="0"/>
-    <w:lsdException w:name="Medium List 2 Accent 4" w:semiHidden="0" w:uiPriority="66" w:unhideWhenUsed="0"/>
-    <w:lsdException w:name="Medium Grid 1 Accent 4" w:semiHidden="0" w:uiPriority="67" w:unhideWhenUsed="0"/>
-    <w:lsdException w:name="Medium Grid 2 Accent 4" w:semiHidden="0" w:uiPriority="68" w:unhideWhenUsed="0"/>
-    <w:lsdException w:name="Medium Grid 3 Accent 4" w:semiHidden="0" w:uiPriority="69" w:unhideWhenUsed="0"/>
-    <w:lsdException w:name="Dark List Accent 4" w:semiHidden="0" w:uiPriority="70" w:unhideWhenUsed="0"/>
-    <w:lsdException w:name="Colorful Shading Accent 4" w:semiHidden="0" w:uiPriority="71" w:unhideWhenUsed="0"/>
-    <w:lsdException w:name="Colorful List Accent 4" w:semiHidden="0" w:uiPriority="72" w:unhideWhenUsed="0"/>
-    <w:lsdException w:name="Colorful Grid Accent 4" w:semiHidden="0" w:uiPriority="73" w:unhideWhenUsed="0"/>
-    <w:lsdException w:name="Light Shading Accent 5" w:semiHidden="0" w:uiPriority="60" w:unhideWhenUsed="0"/>
-    <w:lsdException w:name="Light List Accent 5" w:semiHidden="0" w:uiPriority="61" w:unhideWhenUsed="0"/>
-    <w:lsdException w:name="Light Grid Accent 5" w:semiHidden="0" w:uiPriority="62" w:unhideWhenUsed="0"/>
-    <w:lsdException w:name="Medium Shading 1 Accent 5" w:semiHidden="0" w:uiPriority="63" w:unhideWhenUsed="0"/>
-    <w:lsdException w:name="Medium Shading 2 Accent 5" w:semiHidden="0" w:uiPriority="64" w:unhideWhenUsed="0"/>
-    <w:lsdException w:name="Medium List 1 Accent 5" w:semiHidden="0" w:uiPriority="65" w:unhideWhenUsed="0"/>
-    <w:lsdException w:name="Medium List 2 Accent 5" w:semiHidden="0" w:uiPriority="66" w:unhideWhenUsed="0"/>
-    <w:lsdException w:name="Medium Grid 1 Accent 5" w:semiHidden="0" w:uiPriority="67" w:unhideWhenUsed="0"/>
-    <w:lsdException w:name="Medium Grid 2 Accent 5" w:semiHidden="0" w:uiPriority="68" w:unhideWhenUsed="0"/>
-    <w:lsdException w:name="Medium Grid 3 Accent 5" w:semiHidden="0" w:uiPriority="69" w:unhideWhenUsed="0"/>
-    <w:lsdException w:name="Dark List Accent 5" w:semiHidden="0" w:uiPriority="70" w:unhideWhenUsed="0"/>
-    <w:lsdException w:name="Colorful Shading Accent 5" w:semiHidden="0" w:uiPriority="71" w:unhideWhenUsed="0"/>
-    <w:lsdException w:name="Colorful List Accent 5" w:semiHidden="0" w:uiPriority="72" w:unhideWhenUsed="0"/>
-    <w:lsdException w:name="Colorful Grid Accent 5" w:semiHidden="0" w:uiPriority="73" w:unhideWhenUsed="0"/>
-    <w:lsdException w:name="Light Shading Accent 6" w:semiHidden="0" w:uiPriority="60" w:unhideWhenUsed="0"/>
-    <w:lsdException w:name="Light List Accent 6" w:semiHidden="0" w:uiPriority="61" w:unhideWhenUsed="0"/>
-    <w:lsdException w:name="Light Grid Accent 6" w:semiHidden="0" w:uiPriority="62" w:unhideWhenUsed="0"/>
-    <w:lsdException w:name="Medium Shading 1 Accent 6" w:semiHidden="0" w:uiPriority="63" w:unhideWhenUsed="0"/>
-    <w:lsdException w:name="Medium Shading 2 Accent 6" w:semiHidden="0" w:uiPriority="64" w:unhideWhenUsed="0"/>
-    <w:lsdException w:name="Medium List 1 Accent 6" w:semiHidden="0" w:uiPriority="65" w:unhideWhenUsed="0"/>
-    <w:lsdException w:name="Medium List 2 Accent 6" w:semiHidden="0" w:uiPriority="66" w:unhideWhenUsed="0"/>
-    <w:lsdException w:name="Medium Grid 1 Accent 6" w:semiHidden="0" w:uiPriority="67" w:unhideWhenUsed="0"/>
-    <w:lsdException w:name="Medium Grid 2 Accent 6" w:semiHidden="0" w:uiPriority="68" w:unhideWhenUsed="0"/>
-    <w:lsdException w:name="Medium Grid 3 Accent 6" w:semiHidden="0" w:uiPriority="69" w:unhideWhenUsed="0"/>
-    <w:lsdException w:name="Dark List Accent 6" w:semiHidden="0" w:uiPriority="70" w:unhideWhenUsed="0"/>
-    <w:lsdException w:name="Colorful Shading Accent 6" w:semiHidden="0" w:uiPriority="71" w:unhideWhenUsed="0"/>
-    <w:lsdException w:name="Colorful List Accent 6" w:semiHidden="0" w:uiPriority="72" w:unhideWhenUsed="0"/>
-    <w:lsdException w:name="Colorful Grid Accent 6" w:semiHidden="0" w:uiPriority="73" w:unhideWhenUsed="0"/>
-    <w:lsdException w:name="Subtle Emphasis" w:semiHidden="0" w:uiPriority="19" w:unhideWhenUsed="0" w:qFormat="1"/>
-    <w:lsdException w:name="Intense Emphasis" w:semiHidden="0" w:uiPriority="21" w:unhideWhenUsed="0" w:qFormat="1"/>
-    <w:lsdException w:name="Subtle Reference" w:semiHidden="0" w:uiPriority="31" w:unhideWhenUsed="0" w:qFormat="1"/>
-    <w:lsdException w:name="Intense Reference" w:semiHidden="0" w:uiPriority="32" w:unhideWhenUsed="0" w:qFormat="1"/>
-    <w:lsdException w:name="Book Title" w:semiHidden="0" w:uiPriority="33" w:unhideWhenUsed="0" w:qFormat="1"/>
-    <w:lsdException w:name="Bibliography" w:uiPriority="37"/>
-    <w:lsdException w:name="TOC Heading" w:uiPriority="39" w:qFormat="1"/>
+  <w:latentStyles w:defLockedState="0" w:defUIPriority="99" w:defSemiHidden="0" w:defUnhideWhenUsed="0" w:defQFormat="0" w:count="371">
+    <w:lsdException w:name="Normal" w:uiPriority="0" w:qFormat="1"/>
+    <w:lsdException w:name="heading 1" w:uiPriority="9" w:qFormat="1"/>
+    <w:lsdException w:name="heading 2" w:semiHidden="1" w:uiPriority="9" w:unhideWhenUsed="1" w:qFormat="1"/>
+    <w:lsdException w:name="heading 3" w:semiHidden="1" w:uiPriority="9" w:unhideWhenUsed="1" w:qFormat="1"/>
+    <w:lsdException w:name="heading 4" w:semiHidden="1" w:uiPriority="9" w:unhideWhenUsed="1" w:qFormat="1"/>
+    <w:lsdException w:name="heading 5" w:semiHidden="1" w:uiPriority="9" w:unhideWhenUsed="1" w:qFormat="1"/>
+    <w:lsdException w:name="heading 6" w:semiHidden="1" w:uiPriority="9" w:unhideWhenUsed="1" w:qFormat="1"/>
+    <w:lsdException w:name="heading 7" w:semiHidden="1" w:uiPriority="9" w:unhideWhenUsed="1" w:qFormat="1"/>
+    <w:lsdException w:name="heading 8" w:semiHidden="1" w:uiPriority="9" w:unhideWhenUsed="1" w:qFormat="1"/>
+    <w:lsdException w:name="heading 9" w:semiHidden="1" w:uiPriority="9" w:unhideWhenUsed="1" w:qFormat="1"/>
+    <w:lsdException w:name="index 1" w:semiHidden="1" w:unhideWhenUsed="1"/>
+    <w:lsdException w:name="index 2" w:semiHidden="1" w:unhideWhenUsed="1"/>
+    <w:lsdException w:name="index 3" w:semiHidden="1" w:unhideWhenUsed="1"/>
+    <w:lsdException w:name="index 4" w:semiHidden="1" w:unhideWhenUsed="1"/>
+    <w:lsdException w:name="index 5" w:semiHidden="1" w:unhideWhenUsed="1"/>
+    <w:lsdException w:name="index 6" w:semiHidden="1" w:unhideWhenUsed="1"/>
+    <w:lsdException w:name="index 7" w:semiHidden="1" w:unhideWhenUsed="1"/>
+    <w:lsdException w:name="index 8" w:semiHidden="1" w:unhideWhenUsed="1"/>
+    <w:lsdException w:name="index 9" w:semiHidden="1" w:unhideWhenUsed="1"/>
+    <w:lsdException w:name="toc 1" w:semiHidden="1" w:uiPriority="39" w:unhideWhenUsed="1"/>
+    <w:lsdException w:name="toc 2" w:semiHidden="1" w:uiPriority="39" w:unhideWhenUsed="1"/>
+    <w:lsdException w:name="toc 3" w:semiHidden="1" w:uiPriority="39" w:unhideWhenUsed="1"/>
+    <w:lsdException w:name="toc 4" w:semiHidden="1" w:uiPriority="39" w:unhideWhenUsed="1"/>
+    <w:lsdException w:name="toc 5" w:semiHidden="1" w:uiPriority="39" w:unhideWhenUsed="1"/>
+    <w:lsdException w:name="toc 6" w:semiHidden="1" w:uiPriority="39" w:unhideWhenUsed="1"/>
+    <w:lsdException w:name="toc 7" w:semiHidden="1" w:uiPriority="39" w:unhideWhenUsed="1"/>
+    <w:lsdException w:name="toc 8" w:semiHidden="1" w:uiPriority="39" w:unhideWhenUsed="1"/>
+    <w:lsdException w:name="toc 9" w:semiHidden="1" w:uiPriority="39" w:unhideWhenUsed="1"/>
+    <w:lsdException w:name="Normal Indent" w:semiHidden="1" w:unhideWhenUsed="1"/>
+    <w:lsdException w:name="footnote text" w:semiHidden="1" w:unhideWhenUsed="1"/>
+    <w:lsdException w:name="annotation text" w:semiHidden="1" w:unhideWhenUsed="1"/>
+    <w:lsdException w:name="header" w:semiHidden="1" w:unhideWhenUsed="1"/>
+    <w:lsdException w:name="footer" w:semiHidden="1" w:unhideWhenUsed="1"/>
+    <w:lsdException w:name="index heading" w:semiHidden="1" w:unhideWhenUsed="1"/>
+    <w:lsdException w:name="caption" w:semiHidden="1" w:uiPriority="35" w:unhideWhenUsed="1" w:qFormat="1"/>
+    <w:lsdException w:name="table of figures" w:semiHidden="1" w:unhideWhenUsed="1"/>
+    <w:lsdException w:name="envelope address" w:semiHidden="1" w:unhideWhenUsed="1"/>
+    <w:lsdException w:name="envelope return" w:semiHidden="1" w:unhideWhenUsed="1"/>
+    <w:lsdException w:name="footnote reference" w:semiHidden="1" w:unhideWhenUsed="1"/>
+    <w:lsdException w:name="annotation reference" w:semiHidden="1" w:unhideWhenUsed="1"/>
+    <w:lsdException w:name="line number" w:semiHidden="1" w:unhideWhenUsed="1"/>
+    <w:lsdException w:name="page number" w:semiHidden="1" w:unhideWhenUsed="1"/>
+    <w:lsdException w:name="endnote reference" w:semiHidden="1" w:unhideWhenUsed="1"/>
+    <w:lsdException w:name="endnote text" w:semiHidden="1" w:unhideWhenUsed="1"/>
+    <w:lsdException w:name="table of authorities" w:semiHidden="1" w:unhideWhenUsed="1"/>
+    <w:lsdException w:name="macro" w:semiHidden="1" w:unhideWhenUsed="1"/>
+    <w:lsdException w:name="toa heading" w:semiHidden="1" w:unhideWhenUsed="1"/>
+    <w:lsdException w:name="List" w:semiHidden="1" w:unhideWhenUsed="1"/>
+    <w:lsdException w:name="List Bullet" w:semiHidden="1" w:unhideWhenUsed="1"/>
+    <w:lsdException w:name="List Number" w:semiHidden="1" w:unhideWhenUsed="1"/>
+    <w:lsdException w:name="List 2" w:semiHidden="1" w:unhideWhenUsed="1"/>
+    <w:lsdException w:name="List 3" w:semiHidden="1" w:unhideWhenUsed="1"/>
+    <w:lsdException w:name="List 4" w:semiHidden="1" w:unhideWhenUsed="1"/>
+    <w:lsdException w:name="List 5" w:semiHidden="1" w:unhideWhenUsed="1"/>
+    <w:lsdException w:name="List Bullet 2" w:semiHidden="1" w:unhideWhenUsed="1"/>
+    <w:lsdException w:name="List Bullet 3" w:semiHidden="1" w:unhideWhenUsed="1"/>
+    <w:lsdException w:name="List Bullet 4" w:semiHidden="1" w:unhideWhenUsed="1"/>
+    <w:lsdException w:name="List Bullet 5" w:semiHidden="1" w:unhideWhenUsed="1"/>
+    <w:lsdException w:name="List Number 2" w:semiHidden="1" w:unhideWhenUsed="1"/>
+    <w:lsdException w:name="List Number 3" w:semiHidden="1" w:unhideWhenUsed="1"/>
+    <w:lsdException w:name="List Number 4" w:semiHidden="1" w:unhideWhenUsed="1"/>
+    <w:lsdException w:name="List Number 5" w:semiHidden="1" w:unhideWhenUsed="1"/>
+    <w:lsdException w:name="Title" w:uiPriority="10" w:qFormat="1"/>
+    <w:lsdException w:name="Closing" w:semiHidden="1" w:unhideWhenUsed="1"/>
+    <w:lsdException w:name="Signature" w:semiHidden="1" w:unhideWhenUsed="1"/>
+    <w:lsdException w:name="Default Paragraph Font" w:semiHidden="1" w:uiPriority="1" w:unhideWhenUsed="1"/>
+    <w:lsdException w:name="Body Text" w:semiHidden="1" w:unhideWhenUsed="1"/>
+    <w:lsdException w:name="Body Text Indent" w:semiHidden="1" w:unhideWhenUsed="1"/>
+    <w:lsdException w:name="List Continue" w:semiHidden="1" w:unhideWhenUsed="1"/>
+    <w:lsdException w:name="List Continue 2" w:semiHidden="1" w:unhideWhenUsed="1"/>
+    <w:lsdException w:name="List Continue 3" w:semiHidden="1" w:unhideWhenUsed="1"/>
+    <w:lsdException w:name="List Continue 4" w:semiHidden="1" w:unhideWhenUsed="1"/>
+    <w:lsdException w:name="List Continue 5" w:semiHidden="1" w:unhideWhenUsed="1"/>
+    <w:lsdException w:name="Message Header" w:semiHidden="1" w:unhideWhenUsed="1"/>
+    <w:lsdException w:name="Subtitle" w:uiPriority="11" w:qFormat="1"/>
+    <w:lsdException w:name="Salutation" w:semiHidden="1" w:unhideWhenUsed="1"/>
+    <w:lsdException w:name="Date" w:semiHidden="1" w:unhideWhenUsed="1"/>
+    <w:lsdException w:name="Body Text First Indent" w:semiHidden="1" w:unhideWhenUsed="1"/>
+    <w:lsdException w:name="Body Text First Indent 2" w:semiHidden="1" w:unhideWhenUsed="1"/>
+    <w:lsdException w:name="Note Heading" w:semiHidden="1" w:unhideWhenUsed="1"/>
+    <w:lsdException w:name="Body Text 2" w:semiHidden="1" w:unhideWhenUsed="1"/>
+    <w:lsdException w:name="Body Text 3" w:semiHidden="1" w:unhideWhenUsed="1"/>
+    <w:lsdException w:name="Body Text Indent 2" w:semiHidden="1" w:unhideWhenUsed="1"/>
+    <w:lsdException w:name="Body Text Indent 3" w:semiHidden="1" w:unhideWhenUsed="1"/>
+    <w:lsdException w:name="Block Text" w:semiHidden="1" w:unhideWhenUsed="1"/>
+    <w:lsdException w:name="Hyperlink" w:semiHidden="1" w:unhideWhenUsed="1"/>
+    <w:lsdException w:name="FollowedHyperlink" w:semiHidden="1" w:unhideWhenUsed="1"/>
+    <w:lsdException w:name="Strong" w:uiPriority="22" w:qFormat="1"/>
+    <w:lsdException w:name="Emphasis" w:uiPriority="20" w:qFormat="1"/>
+    <w:lsdException w:name="Document Map" w:semiHidden="1" w:unhideWhenUsed="1"/>
+    <w:lsdException w:name="Plain Text" w:semiHidden="1" w:unhideWhenUsed="1"/>
+    <w:lsdException w:name="E-mail Signature" w:semiHidden="1" w:unhideWhenUsed="1"/>
+    <w:lsdException w:name="HTML Top of Form" w:semiHidden="1" w:unhideWhenUsed="1"/>
+    <w:lsdException w:name="HTML Bottom of Form" w:semiHidden="1" w:unhideWhenUsed="1"/>
+    <w:lsdException w:name="Normal (Web)" w:semiHidden="1" w:unhideWhenUsed="1"/>
+    <w:lsdException w:name="HTML Acronym" w:semiHidden="1" w:unhideWhenUsed="1"/>
+    <w:lsdException w:name="HTML Address" w:semiHidden="1" w:unhideWhenUsed="1"/>
+    <w:lsdException w:name="HTML Cite" w:semiHidden="1" w:unhideWhenUsed="1"/>
+    <w:lsdException w:name="HTML Code" w:semiHidden="1" w:unhideWhenUsed="1"/>
+    <w:lsdException w:name="HTML Definition" w:semiHidden="1" w:unhideWhenUsed="1"/>
+    <w:lsdException w:name="HTML Keyboard" w:semiHidden="1" w:unhideWhenUsed="1"/>
+    <w:lsdException w:name="HTML Preformatted" w:semiHidden="1" w:unhideWhenUsed="1"/>
+    <w:lsdException w:name="HTML Sample" w:semiHidden="1" w:unhideWhenUsed="1"/>
+    <w:lsdException w:name="HTML Typewriter" w:semiHidden="1" w:unhideWhenUsed="1"/>
+    <w:lsdException w:name="HTML Variable" w:semiHidden="1" w:unhideWhenUsed="1"/>
+    <w:lsdException w:name="Normal Table" w:semiHidden="1" w:unhideWhenUsed="1"/>
+    <w:lsdException w:name="annotation subject" w:semiHidden="1" w:unhideWhenUsed="1"/>
+    <w:lsdException w:name="No List" w:semiHidden="1" w:unhideWhenUsed="1"/>
+    <w:lsdException w:name="Outline List 1" w:semiHidden="1" w:unhideWhenUsed="1"/>
+    <w:lsdException w:name="Outline List 2" w:semiHidden="1" w:unhideWhenUsed="1"/>
+    <w:lsdException w:name="Outline List 3" w:semiHidden="1" w:unhideWhenUsed="1"/>
+    <w:lsdException w:name="Table Simple 1" w:semiHidden="1" w:unhideWhenUsed="1"/>
+    <w:lsdException w:name="Table Simple 2" w:semiHidden="1" w:unhideWhenUsed="1"/>
+    <w:lsdException w:name="Table Simple 3" w:semiHidden="1" w:unhideWhenUsed="1"/>
+    <w:lsdException w:name="Table Classic 1" w:semiHidden="1" w:unhideWhenUsed="1"/>
+    <w:lsdException w:name="Table Classic 2" w:semiHidden="1" w:unhideWhenUsed="1"/>
+    <w:lsdException w:name="Table Classic 3" w:semiHidden="1" w:unhideWhenUsed="1"/>
+    <w:lsdException w:name="Table Classic 4" w:semiHidden="1" w:unhideWhenUsed="1"/>
+    <w:lsdException w:name="Table Colorful 1" w:semiHidden="1" w:unhideWhenUsed="1"/>
+    <w:lsdException w:name="Table Colorful 2" w:semiHidden="1" w:unhideWhenUsed="1"/>
+    <w:lsdException w:name="Table Colorful 3" w:semiHidden="1" w:unhideWhenUsed="1"/>
+    <w:lsdException w:name="Table Columns 1" w:semiHidden="1" w:unhideWhenUsed="1"/>
+    <w:lsdException w:name="Table Columns 2" w:semiHidden="1" w:unhideWhenUsed="1"/>
+    <w:lsdException w:name="Table Columns 3" w:semiHidden="1" w:unhideWhenUsed="1"/>
+    <w:lsdException w:name="Table Columns 4" w:semiHidden="1" w:unhideWhenUsed="1"/>
+    <w:lsdException w:name="Table Columns 5" w:semiHidden="1" w:unhideWhenUsed="1"/>
+    <w:lsdException w:name="Table Grid 1" w:semiHidden="1" w:unhideWhenUsed="1"/>
+    <w:lsdException w:name="Table Grid 2" w:semiHidden="1" w:unhideWhenUsed="1"/>
+    <w:lsdException w:name="Table Grid 3" w:semiHidden="1" w:unhideWhenUsed="1"/>
+    <w:lsdException w:name="Table Grid 4" w:semiHidden="1" w:unhideWhenUsed="1"/>
+    <w:lsdException w:name="Table Grid 5" w:semiHidden="1" w:unhideWhenUsed="1"/>
+    <w:lsdException w:name="Table Grid 6" w:semiHidden="1" w:unhideWhenUsed="1"/>
+    <w:lsdException w:name="Table Grid 7" w:semiHidden="1" w:unhideWhenUsed="1"/>
+    <w:lsdException w:name="Table Grid 8" w:semiHidden="1" w:unhideWhenUsed="1"/>
+    <w:lsdException w:name="Table List 1" w:semiHidden="1" w:unhideWhenUsed="1"/>
+    <w:lsdException w:name="Table List 2" w:semiHidden="1" w:unhideWhenUsed="1"/>
+    <w:lsdException w:name="Table List 3" w:semiHidden="1" w:unhideWhenUsed="1"/>
+    <w:lsdException w:name="Table List 4" w:semiHidden="1" w:unhideWhenUsed="1"/>
+    <w:lsdException w:name="Table List 5" w:semiHidden="1" w:unhideWhenUsed="1"/>
+    <w:lsdException w:name="Table List 6" w:semiHidden="1" w:unhideWhenUsed="1"/>
+    <w:lsdException w:name="Table List 7" w:semiHidden="1" w:unhideWhenUsed="1"/>
+    <w:lsdException w:name="Table List 8" w:semiHidden="1" w:unhideWhenUsed="1"/>
+    <w:lsdException w:name="Table 3D effects 1" w:semiHidden="1" w:unhideWhenUsed="1"/>
+    <w:lsdException w:name="Table 3D effects 2" w:semiHidden="1" w:unhideWhenUsed="1"/>
+    <w:lsdException w:name="Table 3D effects 3" w:semiHidden="1" w:unhideWhenUsed="1"/>
+    <w:lsdException w:name="Table Contemporary" w:semiHidden="1" w:unhideWhenUsed="1"/>
+    <w:lsdException w:name="Table Elegant" w:semiHidden="1" w:unhideWhenUsed="1"/>
+    <w:lsdException w:name="Table Professional" w:semiHidden="1" w:unhideWhenUsed="1"/>
+    <w:lsdException w:name="Table Subtle 1" w:semiHidden="1" w:unhideWhenUsed="1"/>
+    <w:lsdException w:name="Table Subtle 2" w:semiHidden="1" w:unhideWhenUsed="1"/>
+    <w:lsdException w:name="Table Web 1" w:semiHidden="1" w:unhideWhenUsed="1"/>
+    <w:lsdException w:name="Table Web 2" w:semiHidden="1" w:unhideWhenUsed="1"/>
+    <w:lsdException w:name="Table Web 3" w:semiHidden="1" w:unhideWhenUsed="1"/>
+    <w:lsdException w:name="Balloon Text" w:semiHidden="1" w:unhideWhenUsed="1"/>
+    <w:lsdException w:name="Table Grid" w:uiPriority="59"/>
+    <w:lsdException w:name="Table Theme" w:semiHidden="1" w:unhideWhenUsed="1"/>
+    <w:lsdException w:name="Placeholder Text" w:semiHidden="1"/>
+    <w:lsdException w:name="No Spacing" w:uiPriority="1" w:qFormat="1"/>
+    <w:lsdException w:name="Light Shading" w:uiPriority="60"/>
+    <w:lsdException w:name="Light List" w:uiPriority="61"/>
+    <w:lsdException w:name="Light Grid" w:uiPriority="62"/>
+    <w:lsdException w:name="Medium Shading 1" w:uiPriority="63"/>
+    <w:lsdException w:name="Medium Shading 2" w:uiPriority="64"/>
+    <w:lsdException w:name="Medium List 1" w:uiPriority="65"/>
+    <w:lsdException w:name="Medium List 2" w:uiPriority="66"/>
+    <w:lsdException w:name="Medium Grid 1" w:uiPriority="67"/>
+    <w:lsdException w:name="Medium Grid 2" w:uiPriority="68"/>
+    <w:lsdException w:name="Medium Grid 3" w:uiPriority="69"/>
+    <w:lsdException w:name="Dark List" w:uiPriority="70"/>
+    <w:lsdException w:name="Colorful Shading" w:uiPriority="71"/>
+    <w:lsdException w:name="Colorful List" w:uiPriority="72"/>
+    <w:lsdException w:name="Colorful Grid" w:uiPriority="73"/>
+    <w:lsdException w:name="Light Shading Accent 1" w:uiPriority="60"/>
+    <w:lsdException w:name="Light List Accent 1" w:uiPriority="61"/>
+    <w:lsdException w:name="Light Grid Accent 1" w:uiPriority="62"/>
+    <w:lsdException w:name="Medium Shading 1 Accent 1" w:uiPriority="63"/>
+    <w:lsdException w:name="Medium Shading 2 Accent 1" w:uiPriority="64"/>
+    <w:lsdException w:name="Medium List 1 Accent 1" w:uiPriority="65"/>
+    <w:lsdException w:name="Revision" w:semiHidden="1"/>
+    <w:lsdException w:name="List Paragraph" w:uiPriority="34" w:qFormat="1"/>
+    <w:lsdException w:name="Quote" w:uiPriority="29" w:qFormat="1"/>
+    <w:lsdException w:name="Intense Quote" w:uiPriority="30" w:qFormat="1"/>
+    <w:lsdException w:name="Medium List 2 Accent 1" w:uiPriority="66"/>
+    <w:lsdException w:name="Medium Grid 1 Accent 1" w:uiPriority="67"/>
+    <w:lsdException w:name="Medium Grid 2 Accent 1" w:uiPriority="68"/>
+    <w:lsdException w:name="Medium Grid 3 Accent 1" w:uiPriority="69"/>
+    <w:lsdException w:name="Dark List Accent 1" w:uiPriority="70"/>
+    <w:lsdException w:name="Colorful Shading Accent 1" w:uiPriority="71"/>
+    <w:lsdException w:name="Colorful List Accent 1" w:uiPriority="72"/>
+    <w:lsdException w:name="Colorful Grid Accent 1" w:uiPriority="73"/>
+    <w:lsdException w:name="Light Shading Accent 2" w:uiPriority="60"/>
+    <w:lsdException w:name="Light List Accent 2" w:uiPriority="61"/>
+    <w:lsdException w:name="Light Grid Accent 2" w:uiPriority="62"/>
+    <w:lsdException w:name="Medium Shading 1 Accent 2" w:uiPriority="63"/>
+    <w:lsdException w:name="Medium Shading 2 Accent 2" w:uiPriority="64"/>
+    <w:lsdException w:name="Medium List 1 Accent 2" w:uiPriority="65"/>
+    <w:lsdException w:name="Medium List 2 Accent 2" w:uiPriority="66"/>
+    <w:lsdException w:name="Medium Grid 1 Accent 2" w:uiPriority="67"/>
+    <w:lsdException w:name="Medium Grid 2 Accent 2" w:uiPriority="68"/>
+    <w:lsdException w:name="Medium Grid 3 Accent 2" w:uiPriority="69"/>
+    <w:lsdException w:name="Dark List Accent 2" w:uiPriority="70"/>
+    <w:lsdException w:name="Colorful Shading Accent 2" w:uiPriority="71"/>
+    <w:lsdException w:name="Colorful List Accent 2" w:uiPriority="72"/>
+    <w:lsdException w:name="Colorful Grid Accent 2" w:uiPriority="73"/>
+    <w:lsdException w:name="Light Shading Accent 3" w:uiPriority="60"/>
+    <w:lsdException w:name="Light List Accent 3" w:uiPriority="61"/>
+    <w:lsdException w:name="Light Grid Accent 3" w:uiPriority="62"/>
+    <w:lsdException w:name="Medium Shading 1 Accent 3" w:uiPriority="63"/>
+    <w:lsdException w:name="Medium Shading 2 Accent 3" w:uiPriority="64"/>
+    <w:lsdException w:name="Medium List 1 Accent 3" w:uiPriority="65"/>
+    <w:lsdException w:name="Medium List 2 Accent 3" w:uiPriority="66"/>
+    <w:lsdException w:name="Medium Grid 1 Accent 3" w:uiPriority="67"/>
+    <w:lsdException w:name="Medium Grid 2 Accent 3" w:uiPriority="68"/>
+    <w:lsdException w:name="Medium Grid 3 Accent 3" w:uiPriority="69"/>
+    <w:lsdException w:name="Dark List Accent 3" w:uiPriority="70"/>
+    <w:lsdException w:name="Colorful Shading Accent 3" w:uiPriority="71"/>
+    <w:lsdException w:name="Colorful List Accent 3" w:uiPriority="72"/>
+    <w:lsdException w:name="Colorful Grid Accent 3" w:uiPriority="73"/>
+    <w:lsdException w:name="Light Shading Accent 4" w:uiPriority="60"/>
+    <w:lsdException w:name="Light List Accent 4" w:uiPriority="61"/>
+    <w:lsdException w:name="Light Grid Accent 4" w:uiPriority="62"/>
+    <w:lsdException w:name="Medium Shading 1 Accent 4" w:uiPriority="63"/>
+    <w:lsdException w:name="Medium Shading 2 Accent 4" w:uiPriority="64"/>
+    <w:lsdException w:name="Medium List 1 Accent 4" w:uiPriority="65"/>
+    <w:lsdException w:name="Medium List 2 Accent 4" w:uiPriority="66"/>
+    <w:lsdException w:name="Medium Grid 1 Accent 4" w:uiPriority="67"/>
+    <w:lsdException w:name="Medium Grid 2 Accent 4" w:uiPriority="68"/>
+    <w:lsdException w:name="Medium Grid 3 Accent 4" w:uiPriority="69"/>
+    <w:lsdException w:name="Dark List Accent 4" w:uiPriority="70"/>
+    <w:lsdException w:name="Colorful Shading Accent 4" w:uiPriority="71"/>
+    <w:lsdException w:name="Colorful List Accent 4" w:uiPriority="72"/>
+    <w:lsdException w:name="Colorful Grid Accent 4" w:uiPriority="73"/>
+    <w:lsdException w:name="Light Shading Accent 5" w:uiPriority="60"/>
+    <w:lsdException w:name="Light List Accent 5" w:uiPriority="61"/>
+    <w:lsdException w:name="Light Grid Accent 5" w:uiPriority="62"/>
+    <w:lsdException w:name="Medium Shading 1 Accent 5" w:uiPriority="63"/>
+    <w:lsdException w:name="Medium Shading 2 Accent 5" w:uiPriority="64"/>
+    <w:lsdException w:name="Medium List 1 Accent 5" w:uiPriority="65"/>
+    <w:lsdException w:name="Medium List 2 Accent 5" w:uiPriority="66"/>
+    <w:lsdException w:name="Medium Grid 1 Accent 5" w:uiPriority="67"/>
+    <w:lsdException w:name="Medium Grid 2 Accent 5" w:uiPriority="68"/>
+    <w:lsdException w:name="Medium Grid 3 Accent 5" w:uiPriority="69"/>
+    <w:lsdException w:name="Dark List Accent 5" w:uiPriority="70"/>
+    <w:lsdException w:name="Colorful Shading Accent 5" w:uiPriority="71"/>
+    <w:lsdException w:name="Colorful List Accent 5" w:uiPriority="72"/>
+    <w:lsdException w:name="Colorful Grid Accent 5" w:uiPriority="73"/>
+    <w:lsdException w:name="Light Shading Accent 6" w:uiPriority="60"/>
+    <w:lsdException w:name="Light List Accent 6" w:uiPriority="61"/>
+    <w:lsdException w:name="Light Grid Accent 6" w:uiPriority="62"/>
+    <w:lsdException w:name="Medium Shading 1 Accent 6" w:uiPriority="63"/>
+    <w:lsdException w:name="Medium Shading 2 Accent 6" w:uiPriority="64"/>
+    <w:lsdException w:name="Medium List 1 Accent 6" w:uiPriority="65"/>
+    <w:lsdException w:name="Medium List 2 Accent 6" w:uiPriority="66"/>
+    <w:lsdException w:name="Medium Grid 1 Accent 6" w:uiPriority="67"/>
+    <w:lsdException w:name="Medium Grid 2 Accent 6" w:uiPriority="68"/>
+    <w:lsdException w:name="Medium Grid 3 Accent 6" w:uiPriority="69"/>
+    <w:lsdException w:name="Dark List Accent 6" w:uiPriority="70"/>
+    <w:lsdException w:name="Colorful Shading Accent 6" w:uiPriority="71"/>
+    <w:lsdException w:name="Colorful List Accent 6" w:uiPriority="72"/>
+    <w:lsdException w:name="Colorful Grid Accent 6" w:uiPriority="73"/>
+    <w:lsdException w:name="Subtle Emphasis" w:uiPriority="19" w:qFormat="1"/>
+    <w:lsdException w:name="Intense Emphasis" w:uiPriority="21" w:qFormat="1"/>
+    <w:lsdException w:name="Subtle Reference" w:uiPriority="31" w:qFormat="1"/>
+    <w:lsdException w:name="Intense Reference" w:uiPriority="32" w:qFormat="1"/>
+    <w:lsdException w:name="Book Title" w:uiPriority="33" w:qFormat="1"/>
+    <w:lsdException w:name="Bibliography" w:semiHidden="1" w:uiPriority="37" w:unhideWhenUsed="1"/>
+    <w:lsdException w:name="TOC Heading" w:semiHidden="1" w:uiPriority="39" w:unhideWhenUsed="1" w:qFormat="1"/>
+    <w:lsdException w:name="Plain Table 1" w:uiPriority="41"/>
+    <w:lsdException w:name="Plain Table 2" w:uiPriority="42"/>
+    <w:lsdException w:name="Plain Table 3" w:uiPriority="43"/>
+    <w:lsdException w:name="Plain Table 4" w:uiPriority="44"/>
+    <w:lsdException w:name="Plain Table 5" w:uiPriority="45"/>
+    <w:lsdException w:name="Grid Table Light" w:uiPriority="40"/>
+    <w:lsdException w:name="Grid Table 1 Light" w:uiPriority="46"/>
+    <w:lsdException w:name="Grid Table 2" w:uiPriority="47"/>
+    <w:lsdException w:name="Grid Table 3" w:uiPriority="48"/>
+    <w:lsdException w:name="Grid Table 4" w:uiPriority="49"/>
+    <w:lsdException w:name="Grid Table 5 Dark" w:uiPriority="50"/>
+    <w:lsdException w:name="Grid Table 6 Colorful" w:uiPriority="51"/>
+    <w:lsdException w:name="Grid Table 7 Colorful" w:uiPriority="52"/>
+    <w:lsdException w:name="Grid Table 1 Light Accent 1" w:uiPriority="46"/>
+    <w:lsdException w:name="Grid Table 2 Accent 1" w:uiPriority="47"/>
+    <w:lsdException w:name="Grid Table 3 Accent 1" w:uiPriority="48"/>
+    <w:lsdException w:name="Grid Table 4 Accent 1" w:uiPriority="49"/>
+    <w:lsdException w:name="Grid Table 5 Dark Accent 1" w:uiPriority="50"/>
+    <w:lsdException w:name="Grid Table 6 Colorful Accent 1" w:uiPriority="51"/>
+    <w:lsdException w:name="Grid Table 7 Colorful Accent 1" w:uiPriority="52"/>
+    <w:lsdException w:name="Grid Table 1 Light Accent 2" w:uiPriority="46"/>
+    <w:lsdException w:name="Grid Table 2 Accent 2" w:uiPriority="47"/>
+    <w:lsdException w:name="Grid Table 3 Accent 2" w:uiPriority="48"/>
+    <w:lsdException w:name="Grid Table 4 Accent 2" w:uiPriority="49"/>
+    <w:lsdException w:name="Grid Table 5 Dark Accent 2" w:uiPriority="50"/>
+    <w:lsdException w:name="Grid Table 6 Colorful Accent 2" w:uiPriority="51"/>
+    <w:lsdException w:name="Grid Table 7 Colorful Accent 2" w:uiPriority="52"/>
+    <w:lsdException w:name="Grid Table 1 Light Accent 3" w:uiPriority="46"/>
+    <w:lsdException w:name="Grid Table 2 Accent 3" w:uiPriority="47"/>
+    <w:lsdException w:name="Grid Table 3 Accent 3" w:uiPriority="48"/>
+    <w:lsdException w:name="Grid Table 4 Accent 3" w:uiPriority="49"/>
+    <w:lsdException w:name="Grid Table 5 Dark Accent 3" w:uiPriority="50"/>
+    <w:lsdException w:name="Grid Table 6 Colorful Accent 3" w:uiPriority="51"/>
+    <w:lsdException w:name="Grid Table 7 Colorful Accent 3" w:uiPriority="52"/>
+    <w:lsdException w:name="Grid Table 1 Light Accent 4" w:uiPriority="46"/>
+    <w:lsdException w:name="Grid Table 2 Accent 4" w:uiPriority="47"/>
+    <w:lsdException w:name="Grid Table 3 Accent 4" w:uiPriority="48"/>
+    <w:lsdException w:name="Grid Table 4 Accent 4" w:uiPriority="49"/>
+    <w:lsdException w:name="Grid Table 5 Dark Accent 4" w:uiPriority="50"/>
+    <w:lsdException w:name="Grid Table 6 Colorful Accent 4" w:uiPriority="51"/>
+    <w:lsdException w:name="Grid Table 7 Colorful Accent 4" w:uiPriority="52"/>
+    <w:lsdException w:name="Grid Table 1 Light Accent 5" w:uiPriority="46"/>
+    <w:lsdException w:name="Grid Table 2 Accent 5" w:uiPriority="47"/>
+    <w:lsdException w:name="Grid Table 3 Accent 5" w:uiPriority="48"/>
+    <w:lsdException w:name="Grid Table 4 Accent 5" w:uiPriority="49"/>
+    <w:lsdException w:name="Grid Table 5 Dark Accent 5" w:uiPriority="50"/>
+    <w:lsdException w:name="Grid Table 6 Colorful Accent 5" w:uiPriority="51"/>
+    <w:lsdException w:name="Grid Table 7 Colorful Accent 5" w:uiPriority="52"/>
+    <w:lsdException w:name="Grid Table 1 Light Accent 6" w:uiPriority="46"/>
+    <w:lsdException w:name="Grid Table 2 Accent 6" w:uiPriority="47"/>
+    <w:lsdException w:name="Grid Table 3 Accent 6" w:uiPriority="48"/>
+    <w:lsdException w:name="Grid Table 4 Accent 6" w:uiPriority="49"/>
+    <w:lsdException w:name="Grid Table 5 Dark Accent 6" w:uiPriority="50"/>
+    <w:lsdException w:name="Grid Table 6 Colorful Accent 6" w:uiPriority="51"/>
+    <w:lsdException w:name="Grid Table 7 Colorful Accent 6" w:uiPriority="52"/>
+    <w:lsdException w:name="List Table 1 Light" w:uiPriority="46"/>
+    <w:lsdException w:name="List Table 2" w:uiPriority="47"/>
+    <w:lsdException w:name="List Table 3" w:uiPriority="48"/>
+    <w:lsdException w:name="List Table 4" w:uiPriority="49"/>
+    <w:lsdException w:name="List Table 5 Dark" w:uiPriority="50"/>
+    <w:lsdException w:name="List Table 6 Colorful" w:uiPriority="51"/>
+    <w:lsdException w:name="List Table 7 Colorful" w:uiPriority="52"/>
+    <w:lsdException w:name="List Table 1 Light Accent 1" w:uiPriority="46"/>
+    <w:lsdException w:name="List Table 2 Accent 1" w:uiPriority="47"/>
+    <w:lsdException w:name="List Table 3 Accent 1" w:uiPriority="48"/>
+    <w:lsdException w:name="List Table 4 Accent 1" w:uiPriority="49"/>
+    <w:lsdException w:name="List Table 5 Dark Accent 1" w:uiPriority="50"/>
+    <w:lsdException w:name="List Table 6 Colorful Accent 1" w:uiPriority="51"/>
+    <w:lsdException w:name="List Table 7 Colorful Accent 1" w:uiPriority="52"/>
+    <w:lsdException w:name="List Table 1 Light Accent 2" w:uiPriority="46"/>
+    <w:lsdException w:name="List Table 2 Accent 2" w:uiPriority="47"/>
+    <w:lsdException w:name="List Table 3 Accent 2" w:uiPriority="48"/>
+    <w:lsdException w:name="List Table 4 Accent 2" w:uiPriority="49"/>
+    <w:lsdException w:name="List Table 5 Dark Accent 2" w:uiPriority="50"/>
+    <w:lsdException w:name="List Table 6 Colorful Accent 2" w:uiPriority="51"/>
+    <w:lsdException w:name="List Table 7 Colorful Accent 2" w:uiPriority="52"/>
+    <w:lsdException w:name="List Table 1 Light Accent 3" w:uiPriority="46"/>
+    <w:lsdException w:name="List Table 2 Accent 3" w:uiPriority="47"/>
+    <w:lsdException w:name="List Table 3 Accent 3" w:uiPriority="48"/>
+    <w:lsdException w:name="List Table 4 Accent 3" w:uiPriority="49"/>
+    <w:lsdException w:name="List Table 5 Dark Accent 3" w:uiPriority="50"/>
+    <w:lsdException w:name="List Table 6 Colorful Accent 3" w:uiPriority="51"/>
+    <w:lsdException w:name="List Table 7 Colorful Accent 3" w:uiPriority="52"/>
+    <w:lsdException w:name="List Table 1 Light Accent 4" w:uiPriority="46"/>
+    <w:lsdException w:name="List Table 2 Accent 4" w:uiPriority="47"/>
+    <w:lsdException w:name="List Table 3 Accent 4" w:uiPriority="48"/>
+    <w:lsdException w:name="List Table 4 Accent 4" w:uiPriority="49"/>
+    <w:lsdException w:name="List Table 5 Dark Accent 4" w:uiPriority="50"/>
+    <w:lsdException w:name="List Table 6 Colorful Accent 4" w:uiPriority="51"/>
+    <w:lsdException w:name="List Table 7 Colorful Accent 4" w:uiPriority="52"/>
+    <w:lsdException w:name="List Table 1 Light Accent 5" w:uiPriority="46"/>
+    <w:lsdException w:name="List Table 2 Accent 5" w:uiPriority="47"/>
+    <w:lsdException w:name="List Table 3 Accent 5" w:uiPriority="48"/>
+    <w:lsdException w:name="List Table 4 Accent 5" w:uiPriority="49"/>
+    <w:lsdException w:name="List Table 5 Dark Accent 5" w:uiPriority="50"/>
+    <w:lsdException w:name="List Table 6 Colorful Accent 5" w:uiPriority="51"/>
+    <w:lsdException w:name="List Table 7 Colorful Accent 5" w:uiPriority="52"/>
+    <w:lsdException w:name="List Table 1 Light Accent 6" w:uiPriority="46"/>
+    <w:lsdException w:name="List Table 2 Accent 6" w:uiPriority="47"/>
+    <w:lsdException w:name="List Table 3 Accent 6" w:uiPriority="48"/>
+    <w:lsdException w:name="List Table 4 Accent 6" w:uiPriority="49"/>
+    <w:lsdException w:name="List Table 5 Dark Accent 6" w:uiPriority="50"/>
+    <w:lsdException w:name="List Table 6 Colorful Accent 6" w:uiPriority="51"/>
+    <w:lsdException w:name="List Table 7 Colorful Accent 6" w:uiPriority="52"/>
   </w:latentStyles>
   <w:style w:type="paragraph" w:default="1" w:styleId="Normal">
     <w:name w:val="Normal"/>
@@ -4251,7 +6452,6 @@
     <w:uiPriority w:val="99"/>
     <w:semiHidden/>
     <w:unhideWhenUsed/>
-    <w:qFormat/>
     <w:tblPr>
       <w:tblInd w:w="0" w:type="dxa"/>
       <w:tblCellMar>
@@ -4294,7 +6494,6 @@
       <w:spacing w:after="0" w:line="240" w:lineRule="auto"/>
     </w:pPr>
     <w:tblPr>
-      <w:tblInd w:w="0" w:type="dxa"/>
       <w:tblBorders>
         <w:top w:val="single" w:sz="4" w:space="0" w:color="auto"/>
         <w:left w:val="single" w:sz="4" w:space="0" w:color="auto"/>
@@ -4303,12 +6502,6 @@
         <w:insideH w:val="single" w:sz="4" w:space="0" w:color="auto"/>
         <w:insideV w:val="single" w:sz="4" w:space="0" w:color="auto"/>
       </w:tblBorders>
-      <w:tblCellMar>
-        <w:top w:w="0" w:type="dxa"/>
-        <w:left w:w="108" w:type="dxa"/>
-        <w:bottom w:w="0" w:type="dxa"/>
-        <w:right w:w="108" w:type="dxa"/>
-      </w:tblCellMar>
     </w:tblPr>
   </w:style>
   <w:style w:type="paragraph" w:styleId="ListParagraph">
@@ -4618,7 +6811,7 @@
   <a:extraClrSchemeLst/>
   <a:extLst>
     <a:ext uri="{05A4C25C-085E-4340-85A3-A5531E510DB2}">
-      <thm15:themeFamily xmlns:thm15="http://schemas.microsoft.com/office/thememl/2012/main" xmlns="" name="Office Theme" id="{62F939B6-93AF-4DB8-9C6B-D6C7DFDC589F}" vid="{4A3C46E8-61CC-4603-A589-7422A47A8E4A}"/>
+      <thm15:themeFamily xmlns:thm15="http://schemas.microsoft.com/office/thememl/2012/main" name="Office Theme" id="{62F939B6-93AF-4DB8-9C6B-D6C7DFDC589F}" vid="{4A3C46E8-61CC-4603-A589-7422A47A8E4A}"/>
     </a:ext>
   </a:extLst>
 </a:theme>

</xml_diff>